<commit_message>
Added some minor updates to the project proposal
</commit_message>
<xml_diff>
--- a/Proposal/HiveCom - Project Proposal.docx
+++ b/Proposal/HiveCom - Project Proposal.docx
@@ -17,6 +17,7 @@
       <w:bookmarkEnd w:id="0"/>
       <w:r>
         <w:rPr>
+          <w:noProof/>
           <w:lang w:val="en-GB"/>
         </w:rPr>
         <w:drawing>
@@ -65,6 +66,7 @@
       </w:r>
       <w:r>
         <w:rPr>
+          <w:noProof/>
           <w:lang w:val="en-GB"/>
         </w:rPr>
         <w:drawing>
@@ -334,6 +336,11 @@
     <w:sdt>
       <w:sdtPr>
         <w:rPr>
+          <w:rFonts w:ascii="Times New Roman" w:hAnsi="Times New Roman" w:cs="Times New Roman"/>
+          <w:b w:val="0"/>
+          <w:bCs w:val="0"/>
+          <w:i w:val="0"/>
+          <w:iCs w:val="0"/>
           <w:lang w:val="en-GB"/>
         </w:rPr>
         <w:id w:val="-232931170"/>
@@ -342,15 +349,6 @@
           <w:docPartUnique/>
         </w:docPartObj>
       </w:sdtPr>
-      <w:sdtEndPr>
-        <w:rPr>
-          <w:rFonts w:ascii="Times New Roman" w:hAnsi="Times New Roman" w:cs="Times New Roman"/>
-          <w:b w:val="0"/>
-          <w:bCs w:val="0"/>
-          <w:i w:val="0"/>
-          <w:iCs w:val="0"/>
-        </w:rPr>
-      </w:sdtEndPr>
       <w:sdtContent>
         <w:p>
           <w:pPr>
@@ -3883,21 +3881,7 @@
             <w:rStyle w:val="Hyperlink"/>
             <w:lang w:val="en-GB"/>
           </w:rPr>
-          <w:t>Figure 1: Prototype diagram of the proposed system (Self-Co</w:t>
-        </w:r>
-        <w:r>
-          <w:rPr>
-            <w:rStyle w:val="Hyperlink"/>
-            <w:lang w:val="en-GB"/>
-          </w:rPr>
-          <w:t>m</w:t>
-        </w:r>
-        <w:r>
-          <w:rPr>
-            <w:rStyle w:val="Hyperlink"/>
-            <w:lang w:val="en-GB"/>
-          </w:rPr>
-          <w:t>posed).</w:t>
+          <w:t>Figure 1: Prototype diagram of the proposed system (Self-Composed).</w:t>
         </w:r>
         <w:r>
           <w:rPr>
@@ -6150,6 +6134,26 @@
     </w:p>
     <w:p>
       <w:pPr>
+        <w:rPr>
+          <w:lang w:val="en-GB"/>
+        </w:rPr>
+      </w:pPr>
+      <w:r>
+        <w:rPr>
+          <w:lang w:val="en-GB"/>
+        </w:rPr>
+        <w:t>Quantum computers pose an incredible threat to drone communications soon.</w:t>
+      </w:r>
+    </w:p>
+    <w:p>
+      <w:pPr>
+        <w:rPr>
+          <w:lang w:val="en-GB"/>
+        </w:rPr>
+      </w:pPr>
+    </w:p>
+    <w:p>
+      <w:pPr>
         <w:pStyle w:val="Heading2"/>
         <w:numPr>
           <w:ilvl w:val="1"/>
@@ -6230,13 +6234,7 @@
         <w:rPr>
           <w:lang w:val="en-GB"/>
         </w:rPr>
-        <w:t>Most of</w:t>
-      </w:r>
-      <w:r>
-        <w:rPr>
-          <w:lang w:val="en-GB"/>
-        </w:rPr>
-        <w:t xml:space="preserve"> the research on this topic has been conducted with the goal of authentication in mind, IoT applications, general assessments and reviews of existing protocols. A complete study of how to set up a secure communications protocol with all the main stages, authentication, secure encryption and routing in a FANET has not been done. The following is a list of research papers containing information about various independent aspects of secure communication protocols and their limitations and contributions.</w:t>
+        <w:t>Most of the research on this topic has been conducted with the goal of authentication in mind, IoT applications, general assessments and reviews of existing protocols. A complete study of how to set up a secure communications protocol with all the main stages, authentication, secure encryption and routing in a FANET has not been done. The following is a list of research papers containing information about various independent aspects of secure communication protocols and their limitations and contributions.</w:t>
       </w:r>
     </w:p>
     <w:p>
@@ -6598,14 +6596,14 @@
               <w:rPr>
                 <w:lang w:val="en-GB"/>
               </w:rPr>
-              <w:t xml:space="preserve">This paper only describes the use of the HMACSHA1 algorithm for the authentication phase of the communications </w:t>
+              <w:t xml:space="preserve">This paper only describes the use of the HMACSHA1 algorithm for the </w:t>
             </w:r>
             <w:r>
               <w:rPr>
                 <w:lang w:val="en-GB"/>
               </w:rPr>
               <w:lastRenderedPageBreak/>
-              <w:t>protocol and is not a complete communications protocol that describes secure message encryption.</w:t>
+              <w:t>authentication phase of the communications protocol and is not a complete communications protocol that describes secure message encryption.</w:t>
             </w:r>
           </w:p>
         </w:tc>
@@ -6632,14 +6630,14 @@
                 <w:lang w:val="en-GB"/>
               </w:rPr>
               <w:lastRenderedPageBreak/>
-              <w:t xml:space="preserve">A lightweight and secure authentication protocol to set up secure communications between two drones or between a drone </w:t>
+              <w:t xml:space="preserve">A lightweight and secure authentication protocol to set up secure </w:t>
             </w:r>
             <w:r>
               <w:rPr>
                 <w:lang w:val="en-GB"/>
               </w:rPr>
               <w:lastRenderedPageBreak/>
-              <w:t>and a GCS based on HMACSHA1.</w:t>
+              <w:t>communications between two drones or between a drone and a GCS based on HMACSHA1.</w:t>
             </w:r>
           </w:p>
         </w:tc>
@@ -7052,14 +7050,8 @@
               <w:rPr>
                 <w:lang w:val="en-GB"/>
               </w:rPr>
-              <w:t xml:space="preserve">Autry, Christopher </w:t>
-            </w:r>
-            <w:r>
-              <w:rPr>
-                <w:lang w:val="en-GB"/>
-              </w:rPr>
               <w:lastRenderedPageBreak/>
-              <w:t>Patrick, et al., 2022</w:t>
+              <w:t>Autry, Christopher Patrick, et al., 2022</w:t>
             </w:r>
           </w:p>
         </w:tc>
@@ -7085,15 +7077,7 @@
               <w:rPr>
                 <w:lang w:val="en-GB"/>
               </w:rPr>
-              <w:lastRenderedPageBreak/>
-              <w:t xml:space="preserve">This research paper proposes a decentralized </w:t>
-            </w:r>
-            <w:r>
-              <w:rPr>
-                <w:lang w:val="en-GB"/>
-              </w:rPr>
-              <w:lastRenderedPageBreak/>
-              <w:t>secure quantum-resistant communications protocol that uses the NTRU-HRSS-KEM as the KEM.</w:t>
+              <w:t>This research paper proposes a decentralized secure quantum-resistant communications protocol that uses the NTRU-HRSS-KEM as the KEM.</w:t>
             </w:r>
           </w:p>
         </w:tc>
@@ -7119,15 +7103,7 @@
               <w:rPr>
                 <w:lang w:val="en-GB"/>
               </w:rPr>
-              <w:lastRenderedPageBreak/>
-              <w:t xml:space="preserve">The proposed protocol is not used </w:t>
-            </w:r>
-            <w:r>
-              <w:rPr>
-                <w:lang w:val="en-GB"/>
-              </w:rPr>
-              <w:lastRenderedPageBreak/>
-              <w:t>and/ or demonstrated to be used in a FANET configuration.</w:t>
+              <w:t>The proposed protocol is not used and/ or demonstrated to be used in a FANET configuration.</w:t>
             </w:r>
           </w:p>
         </w:tc>
@@ -7153,15 +7129,7 @@
               <w:rPr>
                 <w:lang w:val="en-GB"/>
               </w:rPr>
-              <w:lastRenderedPageBreak/>
-              <w:t>This protocol uses the SHA3, AES-256-</w:t>
-            </w:r>
-            <w:r>
-              <w:rPr>
-                <w:lang w:val="en-GB"/>
-              </w:rPr>
-              <w:lastRenderedPageBreak/>
-              <w:t>CBC, NTRU-HRSS-KEM and HMAC algorithms to set up secure communications and to securely communicate information between drones and GCS.</w:t>
+              <w:t>This protocol uses the SHA3, AES-256-CBC, NTRU-HRSS-KEM and HMAC algorithms to set up secure communications and to securely communicate information between drones and GCS.</w:t>
             </w:r>
           </w:p>
         </w:tc>
@@ -7189,7 +7157,6 @@
               <w:rPr>
                 <w:lang w:val="en-GB"/>
               </w:rPr>
-              <w:lastRenderedPageBreak/>
               <w:t>Ko, Yongho, et al., 2021</w:t>
             </w:r>
           </w:p>
@@ -7475,14 +7442,14 @@
               <w:rPr>
                 <w:lang w:val="en-GB"/>
               </w:rPr>
-              <w:t xml:space="preserve">Since the authors propose a new algorithm that is not standardized NIST or any other standards authority, adding hardware </w:t>
+              <w:t xml:space="preserve">Since the authors propose a new algorithm that is not standardized NIST or any other </w:t>
             </w:r>
             <w:r>
               <w:rPr>
                 <w:lang w:val="en-GB"/>
               </w:rPr>
               <w:lastRenderedPageBreak/>
-              <w:t>support for this algorithm is limited.</w:t>
+              <w:t>standards authority, adding hardware support for this algorithm is limited.</w:t>
             </w:r>
           </w:p>
         </w:tc>
@@ -7509,14 +7476,14 @@
                 <w:lang w:val="en-GB"/>
               </w:rPr>
               <w:lastRenderedPageBreak/>
-              <w:t xml:space="preserve">The authors of this paper propose a custom quantum-resistant cryptographic algorithm for the authentication and key agreement phase based on the Learning Parity with Noise problem. The authors also contain information about the performance of </w:t>
+              <w:t xml:space="preserve">The authors of this paper propose a custom quantum-resistant cryptographic algorithm for the authentication and key agreement phase based on the Learning Parity with Noise problem. The authors also contain </w:t>
             </w:r>
             <w:r>
               <w:rPr>
                 <w:lang w:val="en-GB"/>
               </w:rPr>
               <w:lastRenderedPageBreak/>
-              <w:t>this newly proposed algorithm.</w:t>
+              <w:t>information about the performance of this newly proposed algorithm.</w:t>
             </w:r>
           </w:p>
         </w:tc>
@@ -7803,6 +7770,7 @@
         <w:rPr>
           <w:lang w:val="en-GB"/>
         </w:rPr>
+        <w:lastRenderedPageBreak/>
         <w:t>Research Challenge</w:t>
       </w:r>
       <w:bookmarkEnd w:id="19"/>
@@ -7829,14 +7797,7 @@
         <w:rPr>
           <w:lang w:val="en-GB"/>
         </w:rPr>
-        <w:t xml:space="preserve"> an active field of research because it’s an important piece of technology for a wide range of applications. From the preliminary research, there will </w:t>
-      </w:r>
-      <w:r>
-        <w:rPr>
-          <w:lang w:val="en-GB"/>
-        </w:rPr>
-        <w:lastRenderedPageBreak/>
-        <w:t xml:space="preserve">be plenty of challenges to be addressed because </w:t>
+        <w:t xml:space="preserve"> an active field of research because it’s an important piece of technology for a wide range of applications. From the preliminary research, there will be plenty of challenges to be addressed because </w:t>
       </w:r>
       <w:r>
         <w:rPr>
@@ -8188,6 +8149,7 @@
         <w:rPr>
           <w:lang w:val="en-GB"/>
         </w:rPr>
+        <w:lastRenderedPageBreak/>
         <w:t>Research Aim</w:t>
       </w:r>
       <w:bookmarkEnd w:id="21"/>
@@ -8222,7 +8184,6 @@
         <w:rPr>
           <w:lang w:val="en-GB"/>
         </w:rPr>
-        <w:lastRenderedPageBreak/>
         <w:t>The protocol will contain an authentication and key exchange phase, along with a secure bulk encryption phase where two or more communicating parties can securely communicate (also known as the secure channel). It will also define the packet structure, how to identify drones and GCS uniquely and how to send data through them with a routing protocol.</w:t>
       </w:r>
     </w:p>
@@ -8767,6 +8728,7 @@
                 <w:b/>
                 <w:lang w:val="en-GB"/>
               </w:rPr>
+              <w:lastRenderedPageBreak/>
               <w:t>RO3</w:t>
             </w:r>
             <w:r>
@@ -8845,7 +8807,6 @@
                 <w:b/>
                 <w:lang w:val="en-GB"/>
               </w:rPr>
-              <w:lastRenderedPageBreak/>
               <w:t>RO6</w:t>
             </w:r>
             <w:r>
@@ -9607,6 +9568,7 @@
               <w:rPr>
                 <w:lang w:val="en-GB"/>
               </w:rPr>
+              <w:lastRenderedPageBreak/>
               <w:t>Testing and evaluation</w:t>
             </w:r>
           </w:p>
@@ -9716,7 +9678,6 @@
                 <w:b/>
                 <w:lang w:val="en-GB"/>
               </w:rPr>
-              <w:lastRenderedPageBreak/>
               <w:t>RO3</w:t>
             </w:r>
             <w:r>
@@ -9749,7 +9710,6 @@
               <w:rPr>
                 <w:lang w:val="en-GB"/>
               </w:rPr>
-              <w:lastRenderedPageBreak/>
               <w:t>LO5,</w:t>
             </w:r>
           </w:p>
@@ -10415,6 +10375,7 @@
       </w:sdt>
       <w:r>
         <w:rPr>
+          <w:noProof/>
           <w:lang w:val="en-GB"/>
         </w:rPr>
         <w:drawing>
@@ -11032,13 +10993,7 @@
               <w:rPr>
                 <w:lang w:val="en-GB"/>
               </w:rPr>
-              <w:t>Cross-sectional research</w:t>
-            </w:r>
-            <w:r>
-              <w:rPr>
-                <w:lang w:val="en-GB"/>
-              </w:rPr>
-              <w:t xml:space="preserve"> is chosen as the time horizon since it does not require data to be gathered over a long period of time.</w:t>
+              <w:t>Cross-sectional research is chosen as the time horizon since it does not require data to be gathered over a long period of time.</w:t>
             </w:r>
           </w:p>
         </w:tc>
@@ -12156,6 +12111,7 @@
       </w:sdt>
       <w:r>
         <w:rPr>
+          <w:noProof/>
           <w:lang w:val="en-GB"/>
         </w:rPr>
         <w:drawing>
@@ -14701,18 +14657,16 @@
     <w:bookmarkStart w:id="56" w:name="_Toc147410435" w:displacedByCustomXml="next"/>
     <w:sdt>
       <w:sdtPr>
+        <w:rPr>
+          <w:sz w:val="24"/>
+          <w:szCs w:val="24"/>
+        </w:rPr>
         <w:id w:val="375523337"/>
         <w:docPartObj>
           <w:docPartGallery w:val="Bibliographies"/>
           <w:docPartUnique/>
         </w:docPartObj>
       </w:sdtPr>
-      <w:sdtEndPr>
-        <w:rPr>
-          <w:sz w:val="24"/>
-          <w:szCs w:val="24"/>
-        </w:rPr>
-      </w:sdtEndPr>
       <w:sdtContent>
         <w:p>
           <w:pPr>

</xml_diff>

<commit_message>
Added some minor improvements and comments to the research proposal
</commit_message>
<xml_diff>
--- a/Proposal/HiveCom - Project Proposal.docx
+++ b/Proposal/HiveCom - Project Proposal.docx
@@ -387,7 +387,7 @@
             </w:rPr>
             <w:fldChar w:fldCharType="separate"/>
           </w:r>
-          <w:hyperlink w:anchor="_Toc147410401" w:history="1">
+          <w:hyperlink w:anchor="_Toc148265060" w:history="1">
             <w:r>
               <w:rPr>
                 <w:rStyle w:val="Hyperlink"/>
@@ -437,7 +437,7 @@
                 <w:noProof/>
                 <w:webHidden/>
               </w:rPr>
-              <w:instrText xml:space="preserve"> PAGEREF _Toc147410401 \h </w:instrText>
+              <w:instrText xml:space="preserve"> PAGEREF _Toc148265060 \h </w:instrText>
             </w:r>
             <w:r>
               <w:rPr>
@@ -487,7 +487,7 @@
               <w14:ligatures w14:val="standardContextual"/>
             </w:rPr>
           </w:pPr>
-          <w:hyperlink w:anchor="_Toc147410402" w:history="1">
+          <w:hyperlink w:anchor="_Toc148265061" w:history="1">
             <w:r>
               <w:rPr>
                 <w:rStyle w:val="Hyperlink"/>
@@ -537,7 +537,7 @@
                 <w:noProof/>
                 <w:webHidden/>
               </w:rPr>
-              <w:instrText xml:space="preserve"> PAGEREF _Toc147410402 \h </w:instrText>
+              <w:instrText xml:space="preserve"> PAGEREF _Toc148265061 \h </w:instrText>
             </w:r>
             <w:r>
               <w:rPr>
@@ -587,7 +587,7 @@
               <w14:ligatures w14:val="standardContextual"/>
             </w:rPr>
           </w:pPr>
-          <w:hyperlink w:anchor="_Toc147410403" w:history="1">
+          <w:hyperlink w:anchor="_Toc148265062" w:history="1">
             <w:r>
               <w:rPr>
                 <w:rStyle w:val="Hyperlink"/>
@@ -637,7 +637,7 @@
                 <w:noProof/>
                 <w:webHidden/>
               </w:rPr>
-              <w:instrText xml:space="preserve"> PAGEREF _Toc147410403 \h </w:instrText>
+              <w:instrText xml:space="preserve"> PAGEREF _Toc148265062 \h </w:instrText>
             </w:r>
             <w:r>
               <w:rPr>
@@ -685,7 +685,7 @@
               <w14:ligatures w14:val="standardContextual"/>
             </w:rPr>
           </w:pPr>
-          <w:hyperlink w:anchor="_Toc147410404" w:history="1">
+          <w:hyperlink w:anchor="_Toc148265063" w:history="1">
             <w:r>
               <w:rPr>
                 <w:rStyle w:val="Hyperlink"/>
@@ -733,7 +733,7 @@
                 <w:noProof/>
                 <w:webHidden/>
               </w:rPr>
-              <w:instrText xml:space="preserve"> PAGEREF _Toc147410404 \h </w:instrText>
+              <w:instrText xml:space="preserve"> PAGEREF _Toc148265063 \h </w:instrText>
             </w:r>
             <w:r>
               <w:rPr>
@@ -781,7 +781,7 @@
               <w14:ligatures w14:val="standardContextual"/>
             </w:rPr>
           </w:pPr>
-          <w:hyperlink w:anchor="_Toc147410405" w:history="1">
+          <w:hyperlink w:anchor="_Toc148265064" w:history="1">
             <w:r>
               <w:rPr>
                 <w:rStyle w:val="Hyperlink"/>
@@ -829,7 +829,7 @@
                 <w:noProof/>
                 <w:webHidden/>
               </w:rPr>
-              <w:instrText xml:space="preserve"> PAGEREF _Toc147410405 \h </w:instrText>
+              <w:instrText xml:space="preserve"> PAGEREF _Toc148265064 \h </w:instrText>
             </w:r>
             <w:r>
               <w:rPr>
@@ -879,7 +879,7 @@
               <w14:ligatures w14:val="standardContextual"/>
             </w:rPr>
           </w:pPr>
-          <w:hyperlink w:anchor="_Toc147410406" w:history="1">
+          <w:hyperlink w:anchor="_Toc148265065" w:history="1">
             <w:r>
               <w:rPr>
                 <w:rStyle w:val="Hyperlink"/>
@@ -929,7 +929,7 @@
                 <w:noProof/>
                 <w:webHidden/>
               </w:rPr>
-              <w:instrText xml:space="preserve"> PAGEREF _Toc147410406 \h </w:instrText>
+              <w:instrText xml:space="preserve"> PAGEREF _Toc148265065 \h </w:instrText>
             </w:r>
             <w:r>
               <w:rPr>
@@ -977,7 +977,7 @@
               <w14:ligatures w14:val="standardContextual"/>
             </w:rPr>
           </w:pPr>
-          <w:hyperlink w:anchor="_Toc147410407" w:history="1">
+          <w:hyperlink w:anchor="_Toc148265066" w:history="1">
             <w:r>
               <w:rPr>
                 <w:rStyle w:val="Hyperlink"/>
@@ -1025,7 +1025,7 @@
                 <w:noProof/>
                 <w:webHidden/>
               </w:rPr>
-              <w:instrText xml:space="preserve"> PAGEREF _Toc147410407 \h </w:instrText>
+              <w:instrText xml:space="preserve"> PAGEREF _Toc148265066 \h </w:instrText>
             </w:r>
             <w:r>
               <w:rPr>
@@ -1075,7 +1075,7 @@
               <w14:ligatures w14:val="standardContextual"/>
             </w:rPr>
           </w:pPr>
-          <w:hyperlink w:anchor="_Toc147410408" w:history="1">
+          <w:hyperlink w:anchor="_Toc148265067" w:history="1">
             <w:r>
               <w:rPr>
                 <w:rStyle w:val="Hyperlink"/>
@@ -1125,7 +1125,7 @@
                 <w:noProof/>
                 <w:webHidden/>
               </w:rPr>
-              <w:instrText xml:space="preserve"> PAGEREF _Toc147410408 \h </w:instrText>
+              <w:instrText xml:space="preserve"> PAGEREF _Toc148265067 \h </w:instrText>
             </w:r>
             <w:r>
               <w:rPr>
@@ -1175,7 +1175,7 @@
               <w14:ligatures w14:val="standardContextual"/>
             </w:rPr>
           </w:pPr>
-          <w:hyperlink w:anchor="_Toc147410409" w:history="1">
+          <w:hyperlink w:anchor="_Toc148265068" w:history="1">
             <w:r>
               <w:rPr>
                 <w:rStyle w:val="Hyperlink"/>
@@ -1225,7 +1225,7 @@
                 <w:noProof/>
                 <w:webHidden/>
               </w:rPr>
-              <w:instrText xml:space="preserve"> PAGEREF _Toc147410409 \h </w:instrText>
+              <w:instrText xml:space="preserve"> PAGEREF _Toc148265068 \h </w:instrText>
             </w:r>
             <w:r>
               <w:rPr>
@@ -1275,7 +1275,7 @@
               <w14:ligatures w14:val="standardContextual"/>
             </w:rPr>
           </w:pPr>
-          <w:hyperlink w:anchor="_Toc147410410" w:history="1">
+          <w:hyperlink w:anchor="_Toc148265069" w:history="1">
             <w:r>
               <w:rPr>
                 <w:rStyle w:val="Hyperlink"/>
@@ -1325,7 +1325,7 @@
                 <w:noProof/>
                 <w:webHidden/>
               </w:rPr>
-              <w:instrText xml:space="preserve"> PAGEREF _Toc147410410 \h </w:instrText>
+              <w:instrText xml:space="preserve"> PAGEREF _Toc148265069 \h </w:instrText>
             </w:r>
             <w:r>
               <w:rPr>
@@ -1375,7 +1375,7 @@
               <w14:ligatures w14:val="standardContextual"/>
             </w:rPr>
           </w:pPr>
-          <w:hyperlink w:anchor="_Toc147410411" w:history="1">
+          <w:hyperlink w:anchor="_Toc148265070" w:history="1">
             <w:r>
               <w:rPr>
                 <w:rStyle w:val="Hyperlink"/>
@@ -1425,7 +1425,7 @@
                 <w:noProof/>
                 <w:webHidden/>
               </w:rPr>
-              <w:instrText xml:space="preserve"> PAGEREF _Toc147410411 \h </w:instrText>
+              <w:instrText xml:space="preserve"> PAGEREF _Toc148265070 \h </w:instrText>
             </w:r>
             <w:r>
               <w:rPr>
@@ -1473,7 +1473,7 @@
               <w14:ligatures w14:val="standardContextual"/>
             </w:rPr>
           </w:pPr>
-          <w:hyperlink w:anchor="_Toc147410412" w:history="1">
+          <w:hyperlink w:anchor="_Toc148265071" w:history="1">
             <w:r>
               <w:rPr>
                 <w:rStyle w:val="Hyperlink"/>
@@ -1521,7 +1521,7 @@
                 <w:noProof/>
                 <w:webHidden/>
               </w:rPr>
-              <w:instrText xml:space="preserve"> PAGEREF _Toc147410412 \h </w:instrText>
+              <w:instrText xml:space="preserve"> PAGEREF _Toc148265071 \h </w:instrText>
             </w:r>
             <w:r>
               <w:rPr>
@@ -1569,7 +1569,7 @@
               <w14:ligatures w14:val="standardContextual"/>
             </w:rPr>
           </w:pPr>
-          <w:hyperlink w:anchor="_Toc147410413" w:history="1">
+          <w:hyperlink w:anchor="_Toc148265072" w:history="1">
             <w:r>
               <w:rPr>
                 <w:rStyle w:val="Hyperlink"/>
@@ -1617,7 +1617,7 @@
                 <w:noProof/>
                 <w:webHidden/>
               </w:rPr>
-              <w:instrText xml:space="preserve"> PAGEREF _Toc147410413 \h </w:instrText>
+              <w:instrText xml:space="preserve"> PAGEREF _Toc148265072 \h </w:instrText>
             </w:r>
             <w:r>
               <w:rPr>
@@ -1667,7 +1667,7 @@
               <w14:ligatures w14:val="standardContextual"/>
             </w:rPr>
           </w:pPr>
-          <w:hyperlink w:anchor="_Toc147410414" w:history="1">
+          <w:hyperlink w:anchor="_Toc148265073" w:history="1">
             <w:r>
               <w:rPr>
                 <w:rStyle w:val="Hyperlink"/>
@@ -1717,7 +1717,7 @@
                 <w:noProof/>
                 <w:webHidden/>
               </w:rPr>
-              <w:instrText xml:space="preserve"> PAGEREF _Toc147410414 \h </w:instrText>
+              <w:instrText xml:space="preserve"> PAGEREF _Toc148265073 \h </w:instrText>
             </w:r>
             <w:r>
               <w:rPr>
@@ -1737,7 +1737,7 @@
                 <w:noProof/>
                 <w:webHidden/>
               </w:rPr>
-              <w:t>8</w:t>
+              <w:t>9</w:t>
             </w:r>
             <w:r>
               <w:rPr>
@@ -1767,7 +1767,7 @@
               <w14:ligatures w14:val="standardContextual"/>
             </w:rPr>
           </w:pPr>
-          <w:hyperlink w:anchor="_Toc147410415" w:history="1">
+          <w:hyperlink w:anchor="_Toc148265074" w:history="1">
             <w:r>
               <w:rPr>
                 <w:rStyle w:val="Hyperlink"/>
@@ -1817,7 +1817,7 @@
                 <w:noProof/>
                 <w:webHidden/>
               </w:rPr>
-              <w:instrText xml:space="preserve"> PAGEREF _Toc147410415 \h </w:instrText>
+              <w:instrText xml:space="preserve"> PAGEREF _Toc148265074 \h </w:instrText>
             </w:r>
             <w:r>
               <w:rPr>
@@ -1867,7 +1867,7 @@
               <w14:ligatures w14:val="standardContextual"/>
             </w:rPr>
           </w:pPr>
-          <w:hyperlink w:anchor="_Toc147410416" w:history="1">
+          <w:hyperlink w:anchor="_Toc148265075" w:history="1">
             <w:r>
               <w:rPr>
                 <w:rStyle w:val="Hyperlink"/>
@@ -1917,7 +1917,7 @@
                 <w:noProof/>
                 <w:webHidden/>
               </w:rPr>
-              <w:instrText xml:space="preserve"> PAGEREF _Toc147410416 \h </w:instrText>
+              <w:instrText xml:space="preserve"> PAGEREF _Toc148265075 \h </w:instrText>
             </w:r>
             <w:r>
               <w:rPr>
@@ -1937,7 +1937,7 @@
                 <w:noProof/>
                 <w:webHidden/>
               </w:rPr>
-              <w:t>9</w:t>
+              <w:t>10</w:t>
             </w:r>
             <w:r>
               <w:rPr>
@@ -1967,7 +1967,7 @@
               <w14:ligatures w14:val="standardContextual"/>
             </w:rPr>
           </w:pPr>
-          <w:hyperlink w:anchor="_Toc147410417" w:history="1">
+          <w:hyperlink w:anchor="_Toc148265076" w:history="1">
             <w:r>
               <w:rPr>
                 <w:rStyle w:val="Hyperlink"/>
@@ -2017,7 +2017,7 @@
                 <w:noProof/>
                 <w:webHidden/>
               </w:rPr>
-              <w:instrText xml:space="preserve"> PAGEREF _Toc147410417 \h </w:instrText>
+              <w:instrText xml:space="preserve"> PAGEREF _Toc148265076 \h </w:instrText>
             </w:r>
             <w:r>
               <w:rPr>
@@ -2067,7 +2067,7 @@
               <w14:ligatures w14:val="standardContextual"/>
             </w:rPr>
           </w:pPr>
-          <w:hyperlink w:anchor="_Toc147410418" w:history="1">
+          <w:hyperlink w:anchor="_Toc148265077" w:history="1">
             <w:r>
               <w:rPr>
                 <w:rStyle w:val="Hyperlink"/>
@@ -2117,7 +2117,7 @@
                 <w:noProof/>
                 <w:webHidden/>
               </w:rPr>
-              <w:instrText xml:space="preserve"> PAGEREF _Toc147410418 \h </w:instrText>
+              <w:instrText xml:space="preserve"> PAGEREF _Toc148265077 \h </w:instrText>
             </w:r>
             <w:r>
               <w:rPr>
@@ -2165,7 +2165,7 @@
               <w14:ligatures w14:val="standardContextual"/>
             </w:rPr>
           </w:pPr>
-          <w:hyperlink w:anchor="_Toc147410419" w:history="1">
+          <w:hyperlink w:anchor="_Toc148265078" w:history="1">
             <w:r>
               <w:rPr>
                 <w:rStyle w:val="Hyperlink"/>
@@ -2213,7 +2213,7 @@
                 <w:noProof/>
                 <w:webHidden/>
               </w:rPr>
-              <w:instrText xml:space="preserve"> PAGEREF _Toc147410419 \h </w:instrText>
+              <w:instrText xml:space="preserve"> PAGEREF _Toc148265078 \h </w:instrText>
             </w:r>
             <w:r>
               <w:rPr>
@@ -2261,7 +2261,7 @@
               <w14:ligatures w14:val="standardContextual"/>
             </w:rPr>
           </w:pPr>
-          <w:hyperlink w:anchor="_Toc147410420" w:history="1">
+          <w:hyperlink w:anchor="_Toc148265079" w:history="1">
             <w:r>
               <w:rPr>
                 <w:rStyle w:val="Hyperlink"/>
@@ -2309,7 +2309,7 @@
                 <w:noProof/>
                 <w:webHidden/>
               </w:rPr>
-              <w:instrText xml:space="preserve"> PAGEREF _Toc147410420 \h </w:instrText>
+              <w:instrText xml:space="preserve"> PAGEREF _Toc148265079 \h </w:instrText>
             </w:r>
             <w:r>
               <w:rPr>
@@ -2357,7 +2357,7 @@
               <w14:ligatures w14:val="standardContextual"/>
             </w:rPr>
           </w:pPr>
-          <w:hyperlink w:anchor="_Toc147410421" w:history="1">
+          <w:hyperlink w:anchor="_Toc148265080" w:history="1">
             <w:r>
               <w:rPr>
                 <w:rStyle w:val="Hyperlink"/>
@@ -2405,7 +2405,7 @@
                 <w:noProof/>
                 <w:webHidden/>
               </w:rPr>
-              <w:instrText xml:space="preserve"> PAGEREF _Toc147410421 \h </w:instrText>
+              <w:instrText xml:space="preserve"> PAGEREF _Toc148265080 \h </w:instrText>
             </w:r>
             <w:r>
               <w:rPr>
@@ -2455,7 +2455,7 @@
               <w14:ligatures w14:val="standardContextual"/>
             </w:rPr>
           </w:pPr>
-          <w:hyperlink w:anchor="_Toc147410422" w:history="1">
+          <w:hyperlink w:anchor="_Toc148265081" w:history="1">
             <w:r>
               <w:rPr>
                 <w:rStyle w:val="Hyperlink"/>
@@ -2505,7 +2505,7 @@
                 <w:noProof/>
                 <w:webHidden/>
               </w:rPr>
-              <w:instrText xml:space="preserve"> PAGEREF _Toc147410422 \h </w:instrText>
+              <w:instrText xml:space="preserve"> PAGEREF _Toc148265081 \h </w:instrText>
             </w:r>
             <w:r>
               <w:rPr>
@@ -2555,7 +2555,7 @@
               <w14:ligatures w14:val="standardContextual"/>
             </w:rPr>
           </w:pPr>
-          <w:hyperlink w:anchor="_Toc147410423" w:history="1">
+          <w:hyperlink w:anchor="_Toc148265082" w:history="1">
             <w:r>
               <w:rPr>
                 <w:rStyle w:val="Hyperlink"/>
@@ -2605,7 +2605,7 @@
                 <w:noProof/>
                 <w:webHidden/>
               </w:rPr>
-              <w:instrText xml:space="preserve"> PAGEREF _Toc147410423 \h </w:instrText>
+              <w:instrText xml:space="preserve"> PAGEREF _Toc148265082 \h </w:instrText>
             </w:r>
             <w:r>
               <w:rPr>
@@ -2655,7 +2655,7 @@
               <w14:ligatures w14:val="standardContextual"/>
             </w:rPr>
           </w:pPr>
-          <w:hyperlink w:anchor="_Toc147410424" w:history="1">
+          <w:hyperlink w:anchor="_Toc148265083" w:history="1">
             <w:r>
               <w:rPr>
                 <w:rStyle w:val="Hyperlink"/>
@@ -2705,7 +2705,7 @@
                 <w:noProof/>
                 <w:webHidden/>
               </w:rPr>
-              <w:instrText xml:space="preserve"> PAGEREF _Toc147410424 \h </w:instrText>
+              <w:instrText xml:space="preserve"> PAGEREF _Toc148265083 \h </w:instrText>
             </w:r>
             <w:r>
               <w:rPr>
@@ -2755,7 +2755,7 @@
               <w14:ligatures w14:val="standardContextual"/>
             </w:rPr>
           </w:pPr>
-          <w:hyperlink w:anchor="_Toc147410425" w:history="1">
+          <w:hyperlink w:anchor="_Toc148265084" w:history="1">
             <w:r>
               <w:rPr>
                 <w:rStyle w:val="Hyperlink"/>
@@ -2805,7 +2805,7 @@
                 <w:noProof/>
                 <w:webHidden/>
               </w:rPr>
-              <w:instrText xml:space="preserve"> PAGEREF _Toc147410425 \h </w:instrText>
+              <w:instrText xml:space="preserve"> PAGEREF _Toc148265084 \h </w:instrText>
             </w:r>
             <w:r>
               <w:rPr>
@@ -2855,7 +2855,7 @@
               <w14:ligatures w14:val="standardContextual"/>
             </w:rPr>
           </w:pPr>
-          <w:hyperlink w:anchor="_Toc147410426" w:history="1">
+          <w:hyperlink w:anchor="_Toc148265085" w:history="1">
             <w:r>
               <w:rPr>
                 <w:rStyle w:val="Hyperlink"/>
@@ -2905,7 +2905,7 @@
                 <w:noProof/>
                 <w:webHidden/>
               </w:rPr>
-              <w:instrText xml:space="preserve"> PAGEREF _Toc147410426 \h </w:instrText>
+              <w:instrText xml:space="preserve"> PAGEREF _Toc148265085 \h </w:instrText>
             </w:r>
             <w:r>
               <w:rPr>
@@ -2955,7 +2955,7 @@
               <w14:ligatures w14:val="standardContextual"/>
             </w:rPr>
           </w:pPr>
-          <w:hyperlink w:anchor="_Toc147410427" w:history="1">
+          <w:hyperlink w:anchor="_Toc148265086" w:history="1">
             <w:r>
               <w:rPr>
                 <w:rStyle w:val="Hyperlink"/>
@@ -3005,7 +3005,7 @@
                 <w:noProof/>
                 <w:webHidden/>
               </w:rPr>
-              <w:instrText xml:space="preserve"> PAGEREF _Toc147410427 \h </w:instrText>
+              <w:instrText xml:space="preserve"> PAGEREF _Toc148265086 \h </w:instrText>
             </w:r>
             <w:r>
               <w:rPr>
@@ -3055,7 +3055,7 @@
               <w14:ligatures w14:val="standardContextual"/>
             </w:rPr>
           </w:pPr>
-          <w:hyperlink w:anchor="_Toc147410428" w:history="1">
+          <w:hyperlink w:anchor="_Toc148265087" w:history="1">
             <w:r>
               <w:rPr>
                 <w:rStyle w:val="Hyperlink"/>
@@ -3105,7 +3105,7 @@
                 <w:noProof/>
                 <w:webHidden/>
               </w:rPr>
-              <w:instrText xml:space="preserve"> PAGEREF _Toc147410428 \h </w:instrText>
+              <w:instrText xml:space="preserve"> PAGEREF _Toc148265087 \h </w:instrText>
             </w:r>
             <w:r>
               <w:rPr>
@@ -3155,7 +3155,7 @@
               <w14:ligatures w14:val="standardContextual"/>
             </w:rPr>
           </w:pPr>
-          <w:hyperlink w:anchor="_Toc147410429" w:history="1">
+          <w:hyperlink w:anchor="_Toc148265088" w:history="1">
             <w:r>
               <w:rPr>
                 <w:rStyle w:val="Hyperlink"/>
@@ -3205,7 +3205,7 @@
                 <w:noProof/>
                 <w:webHidden/>
               </w:rPr>
-              <w:instrText xml:space="preserve"> PAGEREF _Toc147410429 \h </w:instrText>
+              <w:instrText xml:space="preserve"> PAGEREF _Toc148265088 \h </w:instrText>
             </w:r>
             <w:r>
               <w:rPr>
@@ -3255,7 +3255,7 @@
               <w14:ligatures w14:val="standardContextual"/>
             </w:rPr>
           </w:pPr>
-          <w:hyperlink w:anchor="_Toc147410430" w:history="1">
+          <w:hyperlink w:anchor="_Toc148265089" w:history="1">
             <w:r>
               <w:rPr>
                 <w:rStyle w:val="Hyperlink"/>
@@ -3305,7 +3305,7 @@
                 <w:noProof/>
                 <w:webHidden/>
               </w:rPr>
-              <w:instrText xml:space="preserve"> PAGEREF _Toc147410430 \h </w:instrText>
+              <w:instrText xml:space="preserve"> PAGEREF _Toc148265089 \h </w:instrText>
             </w:r>
             <w:r>
               <w:rPr>
@@ -3353,7 +3353,7 @@
               <w14:ligatures w14:val="standardContextual"/>
             </w:rPr>
           </w:pPr>
-          <w:hyperlink w:anchor="_Toc147410431" w:history="1">
+          <w:hyperlink w:anchor="_Toc148265090" w:history="1">
             <w:r>
               <w:rPr>
                 <w:rStyle w:val="Hyperlink"/>
@@ -3401,7 +3401,7 @@
                 <w:noProof/>
                 <w:webHidden/>
               </w:rPr>
-              <w:instrText xml:space="preserve"> PAGEREF _Toc147410431 \h </w:instrText>
+              <w:instrText xml:space="preserve"> PAGEREF _Toc148265090 \h </w:instrText>
             </w:r>
             <w:r>
               <w:rPr>
@@ -3449,7 +3449,7 @@
               <w14:ligatures w14:val="standardContextual"/>
             </w:rPr>
           </w:pPr>
-          <w:hyperlink w:anchor="_Toc147410432" w:history="1">
+          <w:hyperlink w:anchor="_Toc148265091" w:history="1">
             <w:r>
               <w:rPr>
                 <w:rStyle w:val="Hyperlink"/>
@@ -3497,7 +3497,7 @@
                 <w:noProof/>
                 <w:webHidden/>
               </w:rPr>
-              <w:instrText xml:space="preserve"> PAGEREF _Toc147410432 \h </w:instrText>
+              <w:instrText xml:space="preserve"> PAGEREF _Toc148265091 \h </w:instrText>
             </w:r>
             <w:r>
               <w:rPr>
@@ -3545,7 +3545,7 @@
               <w14:ligatures w14:val="standardContextual"/>
             </w:rPr>
           </w:pPr>
-          <w:hyperlink w:anchor="_Toc147410433" w:history="1">
+          <w:hyperlink w:anchor="_Toc148265092" w:history="1">
             <w:r>
               <w:rPr>
                 <w:rStyle w:val="Hyperlink"/>
@@ -3593,7 +3593,7 @@
                 <w:noProof/>
                 <w:webHidden/>
               </w:rPr>
-              <w:instrText xml:space="preserve"> PAGEREF _Toc147410433 \h </w:instrText>
+              <w:instrText xml:space="preserve"> PAGEREF _Toc148265092 \h </w:instrText>
             </w:r>
             <w:r>
               <w:rPr>
@@ -3643,7 +3643,7 @@
               <w14:ligatures w14:val="standardContextual"/>
             </w:rPr>
           </w:pPr>
-          <w:hyperlink w:anchor="_Toc147410434" w:history="1">
+          <w:hyperlink w:anchor="_Toc148265093" w:history="1">
             <w:r>
               <w:rPr>
                 <w:rStyle w:val="Hyperlink"/>
@@ -3693,7 +3693,7 @@
                 <w:noProof/>
                 <w:webHidden/>
               </w:rPr>
-              <w:instrText xml:space="preserve"> PAGEREF _Toc147410434 \h </w:instrText>
+              <w:instrText xml:space="preserve"> PAGEREF _Toc148265093 \h </w:instrText>
             </w:r>
             <w:r>
               <w:rPr>
@@ -3742,7 +3742,7 @@
               <w14:ligatures w14:val="standardContextual"/>
             </w:rPr>
           </w:pPr>
-          <w:hyperlink w:anchor="_Toc147410435" w:history="1">
+          <w:hyperlink w:anchor="_Toc148265094" w:history="1">
             <w:r>
               <w:rPr>
                 <w:rStyle w:val="Hyperlink"/>
@@ -3769,7 +3769,7 @@
                 <w:noProof/>
                 <w:webHidden/>
               </w:rPr>
-              <w:instrText xml:space="preserve"> PAGEREF _Toc147410435 \h </w:instrText>
+              <w:instrText xml:space="preserve"> PAGEREF _Toc148265094 \h </w:instrText>
             </w:r>
             <w:r>
               <w:rPr>
@@ -4704,7 +4704,7 @@
               <w:rPr>
                 <w:lang w:val="en-GB"/>
               </w:rPr>
-              <w:t>CA</w:t>
+              <w:t>AES-256-CBC</w:t>
             </w:r>
           </w:p>
         </w:tc>
@@ -4739,7 +4739,21 @@
               <w:rPr>
                 <w:lang w:val="en-GB"/>
               </w:rPr>
-              <w:t>Certificate Authority</w:t>
+              <w:t xml:space="preserve">Advanced Encryption Standard using 256 bit blocks </w:t>
+            </w:r>
+            <w:proofErr w:type="gramStart"/>
+            <w:r>
+              <w:rPr>
+                <w:lang w:val="en-GB"/>
+              </w:rPr>
+              <w:t>with  the</w:t>
+            </w:r>
+            <w:proofErr w:type="gramEnd"/>
+            <w:r>
+              <w:rPr>
+                <w:lang w:val="en-GB"/>
+              </w:rPr>
+              <w:t xml:space="preserve"> Cipher Block Chaining mode of encryption</w:t>
             </w:r>
           </w:p>
         </w:tc>
@@ -4776,7 +4790,7 @@
               <w:rPr>
                 <w:lang w:val="en-GB"/>
               </w:rPr>
-              <w:t>CI/ CD</w:t>
+              <w:t>CA</w:t>
             </w:r>
           </w:p>
         </w:tc>
@@ -4811,7 +4825,7 @@
               <w:rPr>
                 <w:lang w:val="en-GB"/>
               </w:rPr>
-              <w:t>Constant Integration/ Constant Deployment</w:t>
+              <w:t>Certificate Authority</w:t>
             </w:r>
           </w:p>
         </w:tc>
@@ -4848,7 +4862,7 @@
               <w:rPr>
                 <w:lang w:val="en-GB"/>
               </w:rPr>
-              <w:t>CPU</w:t>
+              <w:t>CI/ CD</w:t>
             </w:r>
           </w:p>
         </w:tc>
@@ -4883,7 +4897,7 @@
               <w:rPr>
                 <w:lang w:val="en-GB"/>
               </w:rPr>
-              <w:t>Central Processing Unit</w:t>
+              <w:t>Constant Integration/ Constant Deployment</w:t>
             </w:r>
           </w:p>
         </w:tc>
@@ -4903,6 +4917,13 @@
           <w:p>
             <w:pPr>
               <w:widowControl w:val="0"/>
+              <w:pBdr>
+                <w:top w:val="nil"/>
+                <w:left w:val="nil"/>
+                <w:bottom w:val="nil"/>
+                <w:right w:val="nil"/>
+                <w:between w:val="nil"/>
+              </w:pBdr>
               <w:spacing w:line="240" w:lineRule="auto"/>
               <w:jc w:val="left"/>
               <w:rPr>
@@ -4913,7 +4934,7 @@
               <w:rPr>
                 <w:lang w:val="en-GB"/>
               </w:rPr>
-              <w:t>D2D</w:t>
+              <w:t>CPU</w:t>
             </w:r>
           </w:p>
         </w:tc>
@@ -4931,6 +4952,13 @@
           <w:p>
             <w:pPr>
               <w:widowControl w:val="0"/>
+              <w:pBdr>
+                <w:top w:val="nil"/>
+                <w:left w:val="nil"/>
+                <w:bottom w:val="nil"/>
+                <w:right w:val="nil"/>
+                <w:between w:val="nil"/>
+              </w:pBdr>
               <w:spacing w:line="240" w:lineRule="auto"/>
               <w:jc w:val="left"/>
               <w:rPr>
@@ -4941,7 +4969,7 @@
               <w:rPr>
                 <w:lang w:val="en-GB"/>
               </w:rPr>
-              <w:t>Drone to Drone</w:t>
+              <w:t>Central Processing Unit</w:t>
             </w:r>
           </w:p>
         </w:tc>
@@ -4971,7 +4999,7 @@
               <w:rPr>
                 <w:lang w:val="en-GB"/>
               </w:rPr>
-              <w:t>D2GCS</w:t>
+              <w:t>D2D</w:t>
             </w:r>
           </w:p>
         </w:tc>
@@ -4999,7 +5027,7 @@
               <w:rPr>
                 <w:lang w:val="en-GB"/>
               </w:rPr>
-              <w:t>Drone to Ground Control Station</w:t>
+              <w:t>Drone to Drone</w:t>
             </w:r>
           </w:p>
         </w:tc>
@@ -5029,7 +5057,7 @@
               <w:rPr>
                 <w:lang w:val="en-GB"/>
               </w:rPr>
-              <w:t>DOS</w:t>
+              <w:t>D2GCS</w:t>
             </w:r>
           </w:p>
         </w:tc>
@@ -5057,7 +5085,7 @@
               <w:rPr>
                 <w:lang w:val="en-GB"/>
               </w:rPr>
-              <w:t>Denial Of Service</w:t>
+              <w:t>Drone to Ground Control Station</w:t>
             </w:r>
           </w:p>
         </w:tc>
@@ -5087,7 +5115,7 @@
               <w:rPr>
                 <w:lang w:val="en-GB"/>
               </w:rPr>
-              <w:t>ECDH</w:t>
+              <w:t>DOS</w:t>
             </w:r>
           </w:p>
         </w:tc>
@@ -5115,7 +5143,7 @@
               <w:rPr>
                 <w:lang w:val="en-GB"/>
               </w:rPr>
-              <w:t>Elliptic Curve Diffie Hellman</w:t>
+              <w:t>Denial Of Service</w:t>
             </w:r>
           </w:p>
         </w:tc>
@@ -5145,7 +5173,7 @@
               <w:rPr>
                 <w:lang w:val="en-GB"/>
               </w:rPr>
-              <w:t>FANET</w:t>
+              <w:t>ECDH</w:t>
             </w:r>
           </w:p>
         </w:tc>
@@ -5173,7 +5201,7 @@
               <w:rPr>
                 <w:lang w:val="en-GB"/>
               </w:rPr>
-              <w:t>Flying Ad hoc Network</w:t>
+              <w:t>Elliptic Curve Diffie Hellman</w:t>
             </w:r>
           </w:p>
         </w:tc>
@@ -5203,7 +5231,7 @@
               <w:rPr>
                 <w:lang w:val="en-GB"/>
               </w:rPr>
-              <w:t>GCS</w:t>
+              <w:t>FANET</w:t>
             </w:r>
           </w:p>
         </w:tc>
@@ -5231,7 +5259,7 @@
               <w:rPr>
                 <w:lang w:val="en-GB"/>
               </w:rPr>
-              <w:t>Ground Control Station</w:t>
+              <w:t>Flying Ad hoc Network</w:t>
             </w:r>
           </w:p>
         </w:tc>
@@ -5261,7 +5289,7 @@
               <w:rPr>
                 <w:lang w:val="en-GB"/>
               </w:rPr>
-              <w:t>GUI</w:t>
+              <w:t>GCS</w:t>
             </w:r>
           </w:p>
         </w:tc>
@@ -5289,7 +5317,7 @@
               <w:rPr>
                 <w:lang w:val="en-GB"/>
               </w:rPr>
-              <w:t>Graphical User Interface</w:t>
+              <w:t>Ground Control Station</w:t>
             </w:r>
           </w:p>
         </w:tc>
@@ -5319,7 +5347,7 @@
               <w:rPr>
                 <w:lang w:val="en-GB"/>
               </w:rPr>
-              <w:t>HDD</w:t>
+              <w:t>GUI</w:t>
             </w:r>
           </w:p>
         </w:tc>
@@ -5347,7 +5375,7 @@
               <w:rPr>
                 <w:lang w:val="en-GB"/>
               </w:rPr>
-              <w:t>Hard Disk Drive</w:t>
+              <w:t>Graphical User Interface</w:t>
             </w:r>
           </w:p>
         </w:tc>
@@ -5377,7 +5405,7 @@
               <w:rPr>
                 <w:lang w:val="en-GB"/>
               </w:rPr>
-              <w:t>IDE</w:t>
+              <w:t>HDD</w:t>
             </w:r>
           </w:p>
         </w:tc>
@@ -5405,7 +5433,7 @@
               <w:rPr>
                 <w:lang w:val="en-GB"/>
               </w:rPr>
-              <w:t>Integrated Development Environment</w:t>
+              <w:t>Hard Disk Drive</w:t>
             </w:r>
           </w:p>
         </w:tc>
@@ -5435,7 +5463,7 @@
               <w:rPr>
                 <w:lang w:val="en-GB"/>
               </w:rPr>
-              <w:t>IoD</w:t>
+              <w:t>HMACSHA1</w:t>
             </w:r>
           </w:p>
         </w:tc>
@@ -5463,7 +5491,7 @@
               <w:rPr>
                 <w:lang w:val="en-GB"/>
               </w:rPr>
-              <w:t>Internet of Drones</w:t>
+              <w:t>Hash-based Message Authentication using the SHA1 algorithm</w:t>
             </w:r>
           </w:p>
         </w:tc>
@@ -5493,7 +5521,7 @@
               <w:rPr>
                 <w:lang w:val="en-GB"/>
               </w:rPr>
-              <w:t>KEM</w:t>
+              <w:t>IDE</w:t>
             </w:r>
           </w:p>
         </w:tc>
@@ -5521,7 +5549,7 @@
               <w:rPr>
                 <w:lang w:val="en-GB"/>
               </w:rPr>
-              <w:t>Key Exchange Mechanism</w:t>
+              <w:t>Integrated Development Environment</w:t>
             </w:r>
           </w:p>
         </w:tc>
@@ -5551,7 +5579,7 @@
               <w:rPr>
                 <w:lang w:val="en-GB"/>
               </w:rPr>
-              <w:t>MITM</w:t>
+              <w:t>IoD</w:t>
             </w:r>
           </w:p>
         </w:tc>
@@ -5579,7 +5607,7 @@
               <w:rPr>
                 <w:lang w:val="en-GB"/>
               </w:rPr>
-              <w:t>Man In The Middle</w:t>
+              <w:t>Internet of Drones</w:t>
             </w:r>
           </w:p>
         </w:tc>
@@ -5609,7 +5637,7 @@
               <w:rPr>
                 <w:lang w:val="en-GB"/>
               </w:rPr>
-              <w:t>RAM</w:t>
+              <w:t>KEM</w:t>
             </w:r>
           </w:p>
         </w:tc>
@@ -5637,7 +5665,7 @@
               <w:rPr>
                 <w:lang w:val="en-GB"/>
               </w:rPr>
-              <w:t>Random Access Memory</w:t>
+              <w:t>Key Exchange Mechanism</w:t>
             </w:r>
           </w:p>
         </w:tc>
@@ -5668,7 +5696,7 @@
                 <w:lang w:val="en-GB"/>
               </w:rPr>
               <w:lastRenderedPageBreak/>
-              <w:t>RLWE</w:t>
+              <w:t>MITM</w:t>
             </w:r>
           </w:p>
         </w:tc>
@@ -5696,7 +5724,7 @@
               <w:rPr>
                 <w:lang w:val="en-GB"/>
               </w:rPr>
-              <w:t>Ring Learning With Errors</w:t>
+              <w:t>Man In The Middle</w:t>
             </w:r>
           </w:p>
         </w:tc>
@@ -5726,7 +5754,7 @@
               <w:rPr>
                 <w:lang w:val="en-GB"/>
               </w:rPr>
-              <w:t>SSADM</w:t>
+              <w:t>NTRU-HRSS-KEM</w:t>
             </w:r>
           </w:p>
         </w:tc>
@@ -5754,7 +5782,7 @@
               <w:rPr>
                 <w:lang w:val="en-GB"/>
               </w:rPr>
-              <w:t>Structured System Analysis and Design Method</w:t>
+              <w:t>Lattice based public key encryption algorithm used for key exchange</w:t>
             </w:r>
           </w:p>
         </w:tc>
@@ -5784,7 +5812,7 @@
               <w:rPr>
                 <w:lang w:val="en-GB"/>
               </w:rPr>
-              <w:t>SSD</w:t>
+              <w:t>RAM</w:t>
             </w:r>
           </w:p>
         </w:tc>
@@ -5812,6 +5840,296 @@
               <w:rPr>
                 <w:lang w:val="en-GB"/>
               </w:rPr>
+              <w:t>Random Access Memory</w:t>
+            </w:r>
+          </w:p>
+        </w:tc>
+      </w:tr>
+      <w:tr>
+        <w:tc>
+          <w:tcPr>
+            <w:tcW w:w="1845" w:type="dxa"/>
+            <w:shd w:val="clear" w:color="auto" w:fill="auto"/>
+            <w:tcMar>
+              <w:top w:w="100" w:type="dxa"/>
+              <w:left w:w="100" w:type="dxa"/>
+              <w:bottom w:w="100" w:type="dxa"/>
+              <w:right w:w="100" w:type="dxa"/>
+            </w:tcMar>
+          </w:tcPr>
+          <w:p>
+            <w:pPr>
+              <w:widowControl w:val="0"/>
+              <w:spacing w:line="240" w:lineRule="auto"/>
+              <w:jc w:val="left"/>
+              <w:rPr>
+                <w:lang w:val="en-GB"/>
+              </w:rPr>
+            </w:pPr>
+            <w:r>
+              <w:rPr>
+                <w:lang w:val="en-GB"/>
+              </w:rPr>
+              <w:t>RLWE</w:t>
+            </w:r>
+          </w:p>
+        </w:tc>
+        <w:tc>
+          <w:tcPr>
+            <w:tcW w:w="7155" w:type="dxa"/>
+            <w:shd w:val="clear" w:color="auto" w:fill="auto"/>
+            <w:tcMar>
+              <w:top w:w="100" w:type="dxa"/>
+              <w:left w:w="100" w:type="dxa"/>
+              <w:bottom w:w="100" w:type="dxa"/>
+              <w:right w:w="100" w:type="dxa"/>
+            </w:tcMar>
+          </w:tcPr>
+          <w:p>
+            <w:pPr>
+              <w:widowControl w:val="0"/>
+              <w:spacing w:line="240" w:lineRule="auto"/>
+              <w:jc w:val="left"/>
+              <w:rPr>
+                <w:lang w:val="en-GB"/>
+              </w:rPr>
+            </w:pPr>
+            <w:r>
+              <w:rPr>
+                <w:lang w:val="en-GB"/>
+              </w:rPr>
+              <w:t>Ring Learning With Errors</w:t>
+            </w:r>
+          </w:p>
+        </w:tc>
+      </w:tr>
+      <w:tr>
+        <w:tc>
+          <w:tcPr>
+            <w:tcW w:w="1845" w:type="dxa"/>
+            <w:shd w:val="clear" w:color="auto" w:fill="auto"/>
+            <w:tcMar>
+              <w:top w:w="100" w:type="dxa"/>
+              <w:left w:w="100" w:type="dxa"/>
+              <w:bottom w:w="100" w:type="dxa"/>
+              <w:right w:w="100" w:type="dxa"/>
+            </w:tcMar>
+          </w:tcPr>
+          <w:p>
+            <w:pPr>
+              <w:widowControl w:val="0"/>
+              <w:spacing w:line="240" w:lineRule="auto"/>
+              <w:jc w:val="left"/>
+              <w:rPr>
+                <w:lang w:val="en-GB"/>
+              </w:rPr>
+            </w:pPr>
+            <w:r>
+              <w:rPr>
+                <w:lang w:val="en-GB"/>
+              </w:rPr>
+              <w:t>SHA1</w:t>
+            </w:r>
+          </w:p>
+        </w:tc>
+        <w:tc>
+          <w:tcPr>
+            <w:tcW w:w="7155" w:type="dxa"/>
+            <w:shd w:val="clear" w:color="auto" w:fill="auto"/>
+            <w:tcMar>
+              <w:top w:w="100" w:type="dxa"/>
+              <w:left w:w="100" w:type="dxa"/>
+              <w:bottom w:w="100" w:type="dxa"/>
+              <w:right w:w="100" w:type="dxa"/>
+            </w:tcMar>
+          </w:tcPr>
+          <w:p>
+            <w:pPr>
+              <w:widowControl w:val="0"/>
+              <w:spacing w:line="240" w:lineRule="auto"/>
+              <w:jc w:val="left"/>
+              <w:rPr>
+                <w:lang w:val="en-GB"/>
+              </w:rPr>
+            </w:pPr>
+            <w:r>
+              <w:rPr>
+                <w:lang w:val="en-GB"/>
+              </w:rPr>
+              <w:t>Secure Hash Algorithm 1</w:t>
+            </w:r>
+          </w:p>
+        </w:tc>
+      </w:tr>
+      <w:tr>
+        <w:tc>
+          <w:tcPr>
+            <w:tcW w:w="1845" w:type="dxa"/>
+            <w:shd w:val="clear" w:color="auto" w:fill="auto"/>
+            <w:tcMar>
+              <w:top w:w="100" w:type="dxa"/>
+              <w:left w:w="100" w:type="dxa"/>
+              <w:bottom w:w="100" w:type="dxa"/>
+              <w:right w:w="100" w:type="dxa"/>
+            </w:tcMar>
+          </w:tcPr>
+          <w:p>
+            <w:pPr>
+              <w:widowControl w:val="0"/>
+              <w:spacing w:line="240" w:lineRule="auto"/>
+              <w:jc w:val="left"/>
+              <w:rPr>
+                <w:lang w:val="en-GB"/>
+              </w:rPr>
+            </w:pPr>
+            <w:r>
+              <w:rPr>
+                <w:lang w:val="en-GB"/>
+              </w:rPr>
+              <w:t>SHA3</w:t>
+            </w:r>
+          </w:p>
+        </w:tc>
+        <w:tc>
+          <w:tcPr>
+            <w:tcW w:w="7155" w:type="dxa"/>
+            <w:shd w:val="clear" w:color="auto" w:fill="auto"/>
+            <w:tcMar>
+              <w:top w:w="100" w:type="dxa"/>
+              <w:left w:w="100" w:type="dxa"/>
+              <w:bottom w:w="100" w:type="dxa"/>
+              <w:right w:w="100" w:type="dxa"/>
+            </w:tcMar>
+          </w:tcPr>
+          <w:p>
+            <w:pPr>
+              <w:widowControl w:val="0"/>
+              <w:spacing w:line="240" w:lineRule="auto"/>
+              <w:jc w:val="left"/>
+              <w:rPr>
+                <w:lang w:val="en-GB"/>
+              </w:rPr>
+            </w:pPr>
+            <w:r>
+              <w:rPr>
+                <w:lang w:val="en-GB"/>
+              </w:rPr>
+              <w:t>Secure Hash Algorithm 3</w:t>
+            </w:r>
+          </w:p>
+        </w:tc>
+      </w:tr>
+      <w:tr>
+        <w:tc>
+          <w:tcPr>
+            <w:tcW w:w="1845" w:type="dxa"/>
+            <w:shd w:val="clear" w:color="auto" w:fill="auto"/>
+            <w:tcMar>
+              <w:top w:w="100" w:type="dxa"/>
+              <w:left w:w="100" w:type="dxa"/>
+              <w:bottom w:w="100" w:type="dxa"/>
+              <w:right w:w="100" w:type="dxa"/>
+            </w:tcMar>
+          </w:tcPr>
+          <w:p>
+            <w:pPr>
+              <w:widowControl w:val="0"/>
+              <w:spacing w:line="240" w:lineRule="auto"/>
+              <w:jc w:val="left"/>
+              <w:rPr>
+                <w:lang w:val="en-GB"/>
+              </w:rPr>
+            </w:pPr>
+            <w:r>
+              <w:rPr>
+                <w:lang w:val="en-GB"/>
+              </w:rPr>
+              <w:t>SSADM</w:t>
+            </w:r>
+          </w:p>
+        </w:tc>
+        <w:tc>
+          <w:tcPr>
+            <w:tcW w:w="7155" w:type="dxa"/>
+            <w:shd w:val="clear" w:color="auto" w:fill="auto"/>
+            <w:tcMar>
+              <w:top w:w="100" w:type="dxa"/>
+              <w:left w:w="100" w:type="dxa"/>
+              <w:bottom w:w="100" w:type="dxa"/>
+              <w:right w:w="100" w:type="dxa"/>
+            </w:tcMar>
+          </w:tcPr>
+          <w:p>
+            <w:pPr>
+              <w:widowControl w:val="0"/>
+              <w:spacing w:line="240" w:lineRule="auto"/>
+              <w:jc w:val="left"/>
+              <w:rPr>
+                <w:lang w:val="en-GB"/>
+              </w:rPr>
+            </w:pPr>
+            <w:r>
+              <w:rPr>
+                <w:lang w:val="en-GB"/>
+              </w:rPr>
+              <w:t>Structured System Analysis and Design Method</w:t>
+            </w:r>
+          </w:p>
+        </w:tc>
+      </w:tr>
+      <w:tr>
+        <w:tc>
+          <w:tcPr>
+            <w:tcW w:w="1845" w:type="dxa"/>
+            <w:shd w:val="clear" w:color="auto" w:fill="auto"/>
+            <w:tcMar>
+              <w:top w:w="100" w:type="dxa"/>
+              <w:left w:w="100" w:type="dxa"/>
+              <w:bottom w:w="100" w:type="dxa"/>
+              <w:right w:w="100" w:type="dxa"/>
+            </w:tcMar>
+          </w:tcPr>
+          <w:p>
+            <w:pPr>
+              <w:widowControl w:val="0"/>
+              <w:spacing w:line="240" w:lineRule="auto"/>
+              <w:jc w:val="left"/>
+              <w:rPr>
+                <w:lang w:val="en-GB"/>
+              </w:rPr>
+            </w:pPr>
+            <w:r>
+              <w:rPr>
+                <w:lang w:val="en-GB"/>
+              </w:rPr>
+              <w:t>SSD</w:t>
+            </w:r>
+          </w:p>
+        </w:tc>
+        <w:tc>
+          <w:tcPr>
+            <w:tcW w:w="7155" w:type="dxa"/>
+            <w:shd w:val="clear" w:color="auto" w:fill="auto"/>
+            <w:tcMar>
+              <w:top w:w="100" w:type="dxa"/>
+              <w:left w:w="100" w:type="dxa"/>
+              <w:bottom w:w="100" w:type="dxa"/>
+              <w:right w:w="100" w:type="dxa"/>
+            </w:tcMar>
+          </w:tcPr>
+          <w:p>
+            <w:pPr>
+              <w:widowControl w:val="0"/>
+              <w:spacing w:line="240" w:lineRule="auto"/>
+              <w:jc w:val="left"/>
+              <w:rPr>
+                <w:lang w:val="en-GB"/>
+              </w:rPr>
+            </w:pPr>
+            <w:r>
+              <w:rPr>
+                <w:lang w:val="en-GB"/>
+              </w:rPr>
               <w:t>Solid State Drive</w:t>
             </w:r>
           </w:p>
@@ -5843,7 +6161,7 @@
           <w:lang w:val="en-GB"/>
         </w:rPr>
       </w:pPr>
-      <w:bookmarkStart w:id="4" w:name="_Toc147410401"/>
+      <w:bookmarkStart w:id="4" w:name="_Toc148265060"/>
       <w:r>
         <w:rPr>
           <w:lang w:val="en-GB"/>
@@ -5865,7 +6183,7 @@
           <w:lang w:val="en-GB"/>
         </w:rPr>
       </w:pPr>
-      <w:bookmarkStart w:id="5" w:name="_Toc147410402"/>
+      <w:bookmarkStart w:id="5" w:name="_Toc148265061"/>
       <w:r>
         <w:rPr>
           <w:lang w:val="en-GB"/>
@@ -5906,7 +6224,7 @@
           <w:lang w:val="en-GB"/>
         </w:rPr>
       </w:pPr>
-      <w:bookmarkStart w:id="6" w:name="_Toc147410403"/>
+      <w:bookmarkStart w:id="6" w:name="_Toc148265062"/>
       <w:r>
         <w:rPr>
           <w:lang w:val="en-GB"/>
@@ -5928,7 +6246,7 @@
           <w:lang w:val="en-GB"/>
         </w:rPr>
       </w:pPr>
-      <w:bookmarkStart w:id="7" w:name="_Toc147410404"/>
+      <w:bookmarkStart w:id="7" w:name="_Toc148265063"/>
       <w:r>
         <w:rPr>
           <w:color w:val="000000"/>
@@ -5982,7 +6300,7 @@
           <w:lang w:val="en-GB"/>
         </w:rPr>
       </w:pPr>
-      <w:bookmarkStart w:id="8" w:name="_Toc147410405"/>
+      <w:bookmarkStart w:id="8" w:name="_Toc148265064"/>
       <w:r>
         <w:rPr>
           <w:color w:val="000000"/>
@@ -6036,7 +6354,7 @@
           <w:lang w:val="en-GB"/>
         </w:rPr>
       </w:pPr>
-      <w:bookmarkStart w:id="9" w:name="_Toc147410406"/>
+      <w:bookmarkStart w:id="9" w:name="_Toc148265065"/>
       <w:r>
         <w:rPr>
           <w:lang w:val="en-GB"/>
@@ -6091,7 +6409,7 @@
           <w:lang w:val="en-GB"/>
         </w:rPr>
       </w:pPr>
-      <w:bookmarkStart w:id="10" w:name="_Toc147410407"/>
+      <w:bookmarkStart w:id="10" w:name="_Toc148265066"/>
       <w:r>
         <w:rPr>
           <w:lang w:val="en-GB"/>
@@ -6106,6 +6424,7 @@
           <w:lang w:val="en-GB"/>
         </w:rPr>
       </w:pPr>
+      <w:commentRangeStart w:id="11"/>
       <w:r>
         <w:rPr>
           <w:lang w:val="en-GB"/>
@@ -6123,6 +6442,13 @@
           <w:lang w:val="en-GB"/>
         </w:rPr>
         <w:t>communication protocol based on a FANET.</w:t>
+      </w:r>
+      <w:commentRangeEnd w:id="11"/>
+      <w:r>
+        <w:rPr>
+          <w:rStyle w:val="CommentReference"/>
+        </w:rPr>
+        <w:commentReference w:id="11"/>
       </w:r>
     </w:p>
     <w:p>
@@ -6142,7 +6468,19 @@
         <w:rPr>
           <w:lang w:val="en-GB"/>
         </w:rPr>
-        <w:t>Quantum computers pose an incredible threat to drone communications soon.</w:t>
+        <w:t xml:space="preserve">Quantum computers pose an incredible threat to drone communications </w:t>
+      </w:r>
+      <w:r>
+        <w:rPr>
+          <w:lang w:val="en-GB"/>
+        </w:rPr>
+        <w:t>in the near future and implementing standardized quantum-secure protocols have not been done before on a FANET</w:t>
+      </w:r>
+      <w:r>
+        <w:rPr>
+          <w:lang w:val="en-GB"/>
+        </w:rPr>
+        <w:t>.</w:t>
       </w:r>
     </w:p>
     <w:p>
@@ -6163,14 +6501,14 @@
           <w:lang w:val="en-GB"/>
         </w:rPr>
       </w:pPr>
-      <w:bookmarkStart w:id="11" w:name="_Toc147410408"/>
+      <w:bookmarkStart w:id="12" w:name="_Toc148265067"/>
       <w:r>
         <w:rPr>
           <w:lang w:val="en-GB"/>
         </w:rPr>
         <w:t>Motivation</w:t>
       </w:r>
-      <w:bookmarkEnd w:id="11"/>
+      <w:bookmarkEnd w:id="12"/>
     </w:p>
     <w:p>
       <w:pPr>
@@ -6215,14 +6553,14 @@
           <w:lang w:val="en-GB"/>
         </w:rPr>
       </w:pPr>
-      <w:bookmarkStart w:id="12" w:name="_Toc147410409"/>
+      <w:bookmarkStart w:id="13" w:name="_Toc148265068"/>
       <w:r>
         <w:rPr>
           <w:lang w:val="en-GB"/>
         </w:rPr>
         <w:t>Existing Work</w:t>
       </w:r>
-      <w:bookmarkEnd w:id="12"/>
+      <w:bookmarkEnd w:id="13"/>
     </w:p>
     <w:p>
       <w:pPr>
@@ -6442,6 +6780,7 @@
                 <w:lang w:val="en-GB"/>
               </w:rPr>
             </w:pPr>
+            <w:commentRangeStart w:id="14"/>
             <w:r>
               <w:rPr>
                 <w:lang w:val="en-GB"/>
@@ -6517,6 +6856,13 @@
                 <w:lang w:val="en-GB"/>
               </w:rPr>
               <w:t>A secure direct communications protocol for quantum users.</w:t>
+            </w:r>
+            <w:commentRangeEnd w:id="14"/>
+            <w:r>
+              <w:rPr>
+                <w:rStyle w:val="CommentReference"/>
+              </w:rPr>
+              <w:commentReference w:id="14"/>
             </w:r>
           </w:p>
         </w:tc>
@@ -6570,7 +6916,14 @@
               <w:rPr>
                 <w:lang w:val="en-GB"/>
               </w:rPr>
-              <w:t xml:space="preserve">This research proposes a hash-based lightweight authentication protocol for IoD applications. </w:t>
+              <w:t xml:space="preserve">This research proposes a hash-based lightweight </w:t>
+            </w:r>
+            <w:r>
+              <w:rPr>
+                <w:lang w:val="en-GB"/>
+              </w:rPr>
+              <w:lastRenderedPageBreak/>
+              <w:t xml:space="preserve">authentication protocol for IoD applications. </w:t>
             </w:r>
           </w:p>
         </w:tc>
@@ -6596,14 +6949,15 @@
               <w:rPr>
                 <w:lang w:val="en-GB"/>
               </w:rPr>
-              <w:t xml:space="preserve">This paper only describes the use of the HMACSHA1 algorithm for the </w:t>
-            </w:r>
-            <w:r>
-              <w:rPr>
-                <w:lang w:val="en-GB"/>
-              </w:rPr>
               <w:lastRenderedPageBreak/>
-              <w:t>authentication phase of the communications protocol and is not a complete communications protocol that describes secure message encryption.</w:t>
+              <w:t xml:space="preserve">This paper only describes the use of the HMACSHA1 </w:t>
+            </w:r>
+            <w:r>
+              <w:rPr>
+                <w:lang w:val="en-GB"/>
+              </w:rPr>
+              <w:lastRenderedPageBreak/>
+              <w:t>algorithm for the authentication phase of the communications protocol and is not a complete communications protocol that describes secure message encryption.</w:t>
             </w:r>
           </w:p>
         </w:tc>
@@ -6630,14 +6984,14 @@
                 <w:lang w:val="en-GB"/>
               </w:rPr>
               <w:lastRenderedPageBreak/>
-              <w:t xml:space="preserve">A lightweight and secure authentication protocol to set up secure </w:t>
+              <w:t xml:space="preserve">A lightweight and secure authentication protocol to set up </w:t>
             </w:r>
             <w:r>
               <w:rPr>
                 <w:lang w:val="en-GB"/>
               </w:rPr>
               <w:lastRenderedPageBreak/>
-              <w:t>communications between two drones or between a drone and a GCS based on HMACSHA1.</w:t>
+              <w:t>secure communications between two drones or between a drone and a GCS based on HMACSHA1.</w:t>
             </w:r>
           </w:p>
         </w:tc>
@@ -7022,7 +7376,14 @@
               <w:rPr>
                 <w:lang w:val="en-GB"/>
               </w:rPr>
-              <w:t>The paper uses a software-defined network as the networking solution used by the drones to communicate among themselves and with the GCS.</w:t>
+              <w:t xml:space="preserve">The paper uses a software-defined network as the networking solution used by the drones to communicate among </w:t>
+            </w:r>
+            <w:r>
+              <w:rPr>
+                <w:lang w:val="en-GB"/>
+              </w:rPr>
+              <w:lastRenderedPageBreak/>
+              <w:t>themselves and with the GCS.</w:t>
             </w:r>
           </w:p>
         </w:tc>
@@ -7442,14 +7803,14 @@
               <w:rPr>
                 <w:lang w:val="en-GB"/>
               </w:rPr>
-              <w:t xml:space="preserve">Since the authors propose a new algorithm that is not standardized NIST or any other </w:t>
+              <w:t xml:space="preserve">Since the authors propose a new </w:t>
             </w:r>
             <w:r>
               <w:rPr>
                 <w:lang w:val="en-GB"/>
               </w:rPr>
               <w:lastRenderedPageBreak/>
-              <w:t>standards authority, adding hardware support for this algorithm is limited.</w:t>
+              <w:t>algorithm that is not standardized NIST or any other standards authority, adding hardware support for this algorithm is limited.</w:t>
             </w:r>
           </w:p>
         </w:tc>
@@ -7476,14 +7837,14 @@
                 <w:lang w:val="en-GB"/>
               </w:rPr>
               <w:lastRenderedPageBreak/>
-              <w:t xml:space="preserve">The authors of this paper propose a custom quantum-resistant cryptographic algorithm for the authentication and key agreement phase based on the Learning Parity with Noise problem. The authors also contain </w:t>
+              <w:t xml:space="preserve">The authors of this paper propose a custom quantum-resistant cryptographic algorithm for the authentication and key agreement phase based on the </w:t>
             </w:r>
             <w:r>
               <w:rPr>
                 <w:lang w:val="en-GB"/>
               </w:rPr>
               <w:lastRenderedPageBreak/>
-              <w:t>information about the performance of this newly proposed algorithm.</w:t>
+              <w:t>Learning Parity with Noise problem. The authors also contain information about the performance of this newly proposed algorithm.</w:t>
             </w:r>
           </w:p>
         </w:tc>
@@ -7500,8 +7861,8 @@
           <w:lang w:val="en-GB"/>
         </w:rPr>
       </w:pPr>
-      <w:bookmarkStart w:id="13" w:name="_Toc147262670"/>
-      <w:bookmarkStart w:id="14" w:name="_Toc147262806"/>
+      <w:bookmarkStart w:id="15" w:name="_Toc147262670"/>
+      <w:bookmarkStart w:id="16" w:name="_Toc147262806"/>
       <w:r>
         <w:rPr>
           <w:color w:val="000000" w:themeColor="text1"/>
@@ -7566,7 +7927,7 @@
         </w:rPr>
         <w:t>: Comparison of existing communications protocols</w:t>
       </w:r>
-      <w:bookmarkEnd w:id="13"/>
+      <w:bookmarkEnd w:id="15"/>
       <w:r>
         <w:rPr>
           <w:color w:val="000000" w:themeColor="text1"/>
@@ -7576,7 +7937,7 @@
         </w:rPr>
         <w:t>.</w:t>
       </w:r>
-      <w:bookmarkEnd w:id="14"/>
+      <w:bookmarkEnd w:id="16"/>
     </w:p>
     <w:p>
       <w:pPr>
@@ -7589,14 +7950,14 @@
           <w:lang w:val="en-GB"/>
         </w:rPr>
       </w:pPr>
-      <w:bookmarkStart w:id="15" w:name="_Toc147410410"/>
+      <w:bookmarkStart w:id="17" w:name="_Toc148265069"/>
       <w:r>
         <w:rPr>
           <w:lang w:val="en-GB"/>
         </w:rPr>
         <w:t>Research Gap</w:t>
       </w:r>
-      <w:bookmarkEnd w:id="15"/>
+      <w:bookmarkEnd w:id="17"/>
     </w:p>
     <w:p>
       <w:pPr>
@@ -7629,14 +7990,14 @@
           <w:lang w:val="en-GB"/>
         </w:rPr>
       </w:pPr>
-      <w:bookmarkStart w:id="16" w:name="_Toc147410411"/>
+      <w:bookmarkStart w:id="18" w:name="_Toc148265070"/>
       <w:r>
         <w:rPr>
           <w:lang w:val="en-GB"/>
         </w:rPr>
         <w:t>Contribution to The Body of Knowledge</w:t>
       </w:r>
-      <w:bookmarkEnd w:id="16"/>
+      <w:bookmarkEnd w:id="18"/>
     </w:p>
     <w:p>
       <w:pPr>
@@ -7670,7 +8031,7 @@
           <w:lang w:val="en-GB"/>
         </w:rPr>
       </w:pPr>
-      <w:bookmarkStart w:id="17" w:name="_Toc147410412"/>
+      <w:bookmarkStart w:id="19" w:name="_Toc148265071"/>
       <w:r>
         <w:rPr>
           <w:color w:val="000000"/>
@@ -7678,7 +8039,7 @@
         </w:rPr>
         <w:t>Technical Contribution</w:t>
       </w:r>
-      <w:bookmarkEnd w:id="17"/>
+      <w:bookmarkEnd w:id="19"/>
     </w:p>
     <w:p>
       <w:pPr>
@@ -7724,7 +8085,7 @@
           <w:lang w:val="en-GB"/>
         </w:rPr>
       </w:pPr>
-      <w:bookmarkStart w:id="18" w:name="_Toc147410413"/>
+      <w:bookmarkStart w:id="20" w:name="_Toc148265072"/>
       <w:r>
         <w:rPr>
           <w:color w:val="000000"/>
@@ -7732,7 +8093,7 @@
         </w:rPr>
         <w:t>Domain Contribution</w:t>
       </w:r>
-      <w:bookmarkEnd w:id="18"/>
+      <w:bookmarkEnd w:id="20"/>
     </w:p>
     <w:p>
       <w:pPr>
@@ -7765,7 +8126,7 @@
           <w:lang w:val="en-GB"/>
         </w:rPr>
       </w:pPr>
-      <w:bookmarkStart w:id="19" w:name="_Toc147410414"/>
+      <w:bookmarkStart w:id="21" w:name="_Toc148265073"/>
       <w:r>
         <w:rPr>
           <w:lang w:val="en-GB"/>
@@ -7773,7 +8134,7 @@
         <w:lastRenderedPageBreak/>
         <w:t>Research Challenge</w:t>
       </w:r>
-      <w:bookmarkEnd w:id="19"/>
+      <w:bookmarkEnd w:id="21"/>
     </w:p>
     <w:p>
       <w:pPr>
@@ -7940,14 +8301,14 @@
           <w:lang w:val="en-GB"/>
         </w:rPr>
       </w:pPr>
-      <w:bookmarkStart w:id="20" w:name="_Toc147410415"/>
+      <w:bookmarkStart w:id="22" w:name="_Toc148265074"/>
       <w:r>
         <w:rPr>
           <w:lang w:val="en-GB"/>
         </w:rPr>
         <w:t>Research Questions</w:t>
       </w:r>
-      <w:bookmarkEnd w:id="20"/>
+      <w:bookmarkEnd w:id="22"/>
     </w:p>
     <w:p>
       <w:pPr>
@@ -7959,6 +8320,7 @@
           <w:lang w:val="en-GB"/>
         </w:rPr>
       </w:pPr>
+      <w:commentRangeStart w:id="23"/>
       <w:r>
         <w:rPr>
           <w:lang w:val="en-GB"/>
@@ -8124,6 +8486,13 @@
           <w:lang w:val="en-GB"/>
         </w:rPr>
         <w:t>What existing protocol can be used to partially solve the problem without reinventing the wheel?</w:t>
+      </w:r>
+      <w:commentRangeEnd w:id="23"/>
+      <w:r>
+        <w:rPr>
+          <w:rStyle w:val="CommentReference"/>
+        </w:rPr>
+        <w:commentReference w:id="23"/>
       </w:r>
     </w:p>
     <w:p>
@@ -8144,7 +8513,7 @@
           <w:lang w:val="en-GB"/>
         </w:rPr>
       </w:pPr>
-      <w:bookmarkStart w:id="21" w:name="_Toc147410416"/>
+      <w:bookmarkStart w:id="24" w:name="_Toc148265075"/>
       <w:r>
         <w:rPr>
           <w:lang w:val="en-GB"/>
@@ -8152,7 +8521,7 @@
         <w:lastRenderedPageBreak/>
         <w:t>Research Aim</w:t>
       </w:r>
-      <w:bookmarkEnd w:id="21"/>
+      <w:bookmarkEnd w:id="24"/>
     </w:p>
     <w:p>
       <w:pPr>
@@ -8225,14 +8594,14 @@
           <w:lang w:val="en-GB"/>
         </w:rPr>
       </w:pPr>
-      <w:bookmarkStart w:id="22" w:name="_Toc147410417"/>
+      <w:bookmarkStart w:id="25" w:name="_Toc148265076"/>
       <w:r>
         <w:rPr>
           <w:lang w:val="en-GB"/>
         </w:rPr>
         <w:t>Research Objectives</w:t>
       </w:r>
-      <w:bookmarkEnd w:id="22"/>
+      <w:bookmarkEnd w:id="25"/>
     </w:p>
     <w:tbl>
       <w:tblPr>
@@ -8411,6 +8780,7 @@
                 <w:lang w:val="en-GB"/>
               </w:rPr>
             </w:pPr>
+            <w:commentRangeStart w:id="26"/>
             <w:r>
               <w:rPr>
                 <w:b/>
@@ -8497,7 +8867,28 @@
               <w:rPr>
                 <w:lang w:val="en-GB"/>
               </w:rPr>
-              <w:t>: Research why the existing quantum-secure communications protocols use their algorithm as opposed to using standardised algorithms.</w:t>
+              <w:t xml:space="preserve">: Research </w:t>
+            </w:r>
+            <w:proofErr w:type="gramStart"/>
+            <w:r>
+              <w:rPr>
+                <w:lang w:val="en-GB"/>
+              </w:rPr>
+              <w:t>why</w:t>
+            </w:r>
+            <w:proofErr w:type="gramEnd"/>
+            <w:r>
+              <w:rPr>
+                <w:lang w:val="en-GB"/>
+              </w:rPr>
+              <w:t xml:space="preserve"> the existing quantum-secure communications protocols use their algorithm as opposed to using standardised algorithms.</w:t>
+            </w:r>
+            <w:commentRangeEnd w:id="26"/>
+            <w:r>
+              <w:rPr>
+                <w:rStyle w:val="CommentReference"/>
+              </w:rPr>
+              <w:commentReference w:id="26"/>
             </w:r>
           </w:p>
         </w:tc>
@@ -9967,8 +10358,8 @@
           <w:lang w:val="en-GB"/>
         </w:rPr>
       </w:pPr>
-      <w:bookmarkStart w:id="23" w:name="_Toc147262671"/>
-      <w:bookmarkStart w:id="24" w:name="_Toc147262807"/>
+      <w:bookmarkStart w:id="27" w:name="_Toc147262671"/>
+      <w:bookmarkStart w:id="28" w:name="_Toc147262807"/>
       <w:r>
         <w:rPr>
           <w:color w:val="000000" w:themeColor="text1"/>
@@ -10032,7 +10423,7 @@
         </w:rPr>
         <w:t>: Research objectives</w:t>
       </w:r>
-      <w:bookmarkEnd w:id="23"/>
+      <w:bookmarkEnd w:id="27"/>
       <w:r>
         <w:rPr>
           <w:color w:val="000000" w:themeColor="text1"/>
@@ -10042,7 +10433,7 @@
         </w:rPr>
         <w:t>.</w:t>
       </w:r>
-      <w:bookmarkEnd w:id="24"/>
+      <w:bookmarkEnd w:id="28"/>
     </w:p>
     <w:p>
       <w:pPr>
@@ -10056,14 +10447,14 @@
           <w:lang w:val="en-GB"/>
         </w:rPr>
       </w:pPr>
-      <w:bookmarkStart w:id="25" w:name="_Toc147410418"/>
+      <w:bookmarkStart w:id="29" w:name="_Toc148265077"/>
       <w:r>
         <w:rPr>
           <w:lang w:val="en-GB"/>
         </w:rPr>
         <w:t>Project Scope</w:t>
       </w:r>
-      <w:bookmarkEnd w:id="25"/>
+      <w:bookmarkEnd w:id="29"/>
     </w:p>
     <w:p>
       <w:pPr>
@@ -10078,7 +10469,7 @@
           <w:lang w:val="en-GB"/>
         </w:rPr>
       </w:pPr>
-      <w:bookmarkStart w:id="26" w:name="_Toc147410419"/>
+      <w:bookmarkStart w:id="30" w:name="_Toc148265078"/>
       <w:r>
         <w:rPr>
           <w:color w:val="000000"/>
@@ -10086,7 +10477,7 @@
         </w:rPr>
         <w:t>In-Scope</w:t>
       </w:r>
-      <w:bookmarkEnd w:id="26"/>
+      <w:bookmarkEnd w:id="30"/>
     </w:p>
     <w:p>
       <w:pPr>
@@ -10205,7 +10596,7 @@
           <w:lang w:val="en-GB"/>
         </w:rPr>
       </w:pPr>
-      <w:bookmarkStart w:id="27" w:name="_Toc147410420"/>
+      <w:bookmarkStart w:id="31" w:name="_Toc148265079"/>
       <w:r>
         <w:rPr>
           <w:color w:val="000000"/>
@@ -10213,7 +10604,7 @@
         </w:rPr>
         <w:t>Out-of-Scope</w:t>
       </w:r>
-      <w:bookmarkEnd w:id="27"/>
+      <w:bookmarkEnd w:id="31"/>
     </w:p>
     <w:p>
       <w:pPr>
@@ -10314,7 +10705,7 @@
           <w:lang w:val="en-GB"/>
         </w:rPr>
       </w:pPr>
-      <w:bookmarkStart w:id="28" w:name="_Toc147410421"/>
+      <w:bookmarkStart w:id="32" w:name="_Toc148265080"/>
       <w:r>
         <w:rPr>
           <w:lang w:val="en-GB"/>
@@ -10322,7 +10713,7 @@
         <w:lastRenderedPageBreak/>
         <w:t>Prototype Diagram of the System</w:t>
       </w:r>
-      <w:bookmarkEnd w:id="28"/>
+      <w:bookmarkEnd w:id="32"/>
     </w:p>
     <w:p>
       <w:pPr>
@@ -10392,7 +10783,7 @@
                     <pic:cNvPicPr preferRelativeResize="0"/>
                   </pic:nvPicPr>
                   <pic:blipFill>
-                    <a:blip r:embed="rId10"/>
+                    <a:blip r:embed="rId14"/>
                     <a:srcRect/>
                     <a:stretch>
                       <a:fillRect/>
@@ -10425,9 +10816,9 @@
           <w:lang w:val="en-GB"/>
         </w:rPr>
       </w:pPr>
-      <w:bookmarkStart w:id="29" w:name="_Toc147261957"/>
-      <w:bookmarkStart w:id="30" w:name="_Toc147262000"/>
-      <w:bookmarkStart w:id="31" w:name="_Toc147262814"/>
+      <w:bookmarkStart w:id="33" w:name="_Toc147261957"/>
+      <w:bookmarkStart w:id="34" w:name="_Toc147262000"/>
+      <w:bookmarkStart w:id="35" w:name="_Toc147262814"/>
       <w:r>
         <w:rPr>
           <w:color w:val="000000" w:themeColor="text1"/>
@@ -10491,9 +10882,9 @@
         </w:rPr>
         <w:t>: Prototype diagram of the proposed system (Self-Composed).</w:t>
       </w:r>
-      <w:bookmarkEnd w:id="29"/>
-      <w:bookmarkEnd w:id="30"/>
-      <w:bookmarkEnd w:id="31"/>
+      <w:bookmarkEnd w:id="33"/>
+      <w:bookmarkEnd w:id="34"/>
+      <w:bookmarkEnd w:id="35"/>
       <w:r>
         <w:rPr>
           <w:sz w:val="24"/>
@@ -10515,7 +10906,7 @@
           <w:lang w:val="en-GB"/>
         </w:rPr>
       </w:pPr>
-      <w:bookmarkStart w:id="32" w:name="_Toc147410422"/>
+      <w:bookmarkStart w:id="36" w:name="_Toc148265081"/>
       <w:r>
         <w:rPr>
           <w:lang w:val="en-GB"/>
@@ -10523,7 +10914,7 @@
         <w:lastRenderedPageBreak/>
         <w:t>Methodology</w:t>
       </w:r>
-      <w:bookmarkEnd w:id="32"/>
+      <w:bookmarkEnd w:id="36"/>
     </w:p>
     <w:p>
       <w:pPr>
@@ -10537,14 +10928,14 @@
           <w:lang w:val="en-GB"/>
         </w:rPr>
       </w:pPr>
-      <w:bookmarkStart w:id="33" w:name="_Toc147410423"/>
+      <w:bookmarkStart w:id="37" w:name="_Toc148265082"/>
       <w:r>
         <w:rPr>
           <w:lang w:val="en-GB"/>
         </w:rPr>
         <w:t>Research Methodology</w:t>
       </w:r>
-      <w:bookmarkEnd w:id="33"/>
+      <w:bookmarkEnd w:id="37"/>
     </w:p>
     <w:p>
       <w:pPr>
@@ -11010,8 +11401,8 @@
           <w:lang w:val="en-GB"/>
         </w:rPr>
       </w:pPr>
-      <w:bookmarkStart w:id="34" w:name="_Toc147262672"/>
-      <w:bookmarkStart w:id="35" w:name="_Toc147262808"/>
+      <w:bookmarkStart w:id="38" w:name="_Toc147262672"/>
+      <w:bookmarkStart w:id="39" w:name="_Toc147262808"/>
       <w:r>
         <w:rPr>
           <w:color w:val="000000" w:themeColor="text1"/>
@@ -11075,7 +11466,7 @@
         </w:rPr>
         <w:t>: Research methodology</w:t>
       </w:r>
-      <w:bookmarkEnd w:id="34"/>
+      <w:bookmarkEnd w:id="38"/>
       <w:r>
         <w:rPr>
           <w:color w:val="000000" w:themeColor="text1"/>
@@ -11085,7 +11476,7 @@
         </w:rPr>
         <w:t>.</w:t>
       </w:r>
-      <w:bookmarkEnd w:id="35"/>
+      <w:bookmarkEnd w:id="39"/>
     </w:p>
     <w:p>
       <w:pPr>
@@ -11098,14 +11489,14 @@
           <w:lang w:val="en-GB"/>
         </w:rPr>
       </w:pPr>
-      <w:bookmarkStart w:id="36" w:name="_Toc147410424"/>
+      <w:bookmarkStart w:id="40" w:name="_Toc148265083"/>
       <w:r>
         <w:rPr>
           <w:lang w:val="en-GB"/>
         </w:rPr>
         <w:t>Development Methodology</w:t>
       </w:r>
-      <w:bookmarkEnd w:id="36"/>
+      <w:bookmarkEnd w:id="40"/>
     </w:p>
     <w:p>
       <w:pPr>
@@ -11138,14 +11529,14 @@
           <w:lang w:val="en-GB"/>
         </w:rPr>
       </w:pPr>
-      <w:bookmarkStart w:id="37" w:name="_Toc147410425"/>
+      <w:bookmarkStart w:id="41" w:name="_Toc148265084"/>
       <w:r>
         <w:rPr>
           <w:lang w:val="en-GB"/>
         </w:rPr>
         <w:t>Design Methodology</w:t>
       </w:r>
-      <w:bookmarkEnd w:id="37"/>
+      <w:bookmarkEnd w:id="41"/>
     </w:p>
     <w:p>
       <w:pPr>
@@ -11178,7 +11569,7 @@
           <w:lang w:val="en-GB"/>
         </w:rPr>
       </w:pPr>
-      <w:bookmarkStart w:id="38" w:name="_Toc147410426"/>
+      <w:bookmarkStart w:id="42" w:name="_Toc148265085"/>
       <w:r>
         <w:rPr>
           <w:lang w:val="en-GB"/>
@@ -11186,7 +11577,7 @@
         <w:lastRenderedPageBreak/>
         <w:t>Evaluation Methodology</w:t>
       </w:r>
-      <w:bookmarkEnd w:id="38"/>
+      <w:bookmarkEnd w:id="42"/>
     </w:p>
     <w:p>
       <w:pPr>
@@ -11238,7 +11629,7 @@
           <w:lang w:val="en-GB"/>
         </w:rPr>
       </w:pPr>
-      <w:bookmarkStart w:id="39" w:name="_Toc147410427"/>
+      <w:bookmarkStart w:id="43" w:name="_Toc148265086"/>
       <w:r>
         <w:rPr>
           <w:lang w:val="en-GB"/>
@@ -11246,7 +11637,7 @@
         <w:lastRenderedPageBreak/>
         <w:t>Project Management Methodology</w:t>
       </w:r>
-      <w:bookmarkEnd w:id="39"/>
+      <w:bookmarkEnd w:id="43"/>
     </w:p>
     <w:p>
       <w:pPr>
@@ -11260,14 +11651,14 @@
           <w:lang w:val="en-GB"/>
         </w:rPr>
       </w:pPr>
-      <w:bookmarkStart w:id="40" w:name="_Toc147410428"/>
+      <w:bookmarkStart w:id="44" w:name="_Toc148265087"/>
       <w:r>
         <w:rPr>
           <w:lang w:val="en-GB"/>
         </w:rPr>
         <w:t>Project Deliverables</w:t>
       </w:r>
-      <w:bookmarkEnd w:id="40"/>
+      <w:bookmarkEnd w:id="44"/>
     </w:p>
     <w:tbl>
       <w:tblPr>
@@ -11956,8 +12347,8 @@
           <w:lang w:val="en-GB"/>
         </w:rPr>
       </w:pPr>
-      <w:bookmarkStart w:id="41" w:name="_Toc147262673"/>
-      <w:bookmarkStart w:id="42" w:name="_Toc147262809"/>
+      <w:bookmarkStart w:id="45" w:name="_Toc147262673"/>
+      <w:bookmarkStart w:id="46" w:name="_Toc147262809"/>
       <w:r>
         <w:rPr>
           <w:color w:val="000000" w:themeColor="text1"/>
@@ -12021,7 +12412,7 @@
         </w:rPr>
         <w:t>: Project deliverables</w:t>
       </w:r>
-      <w:bookmarkEnd w:id="41"/>
+      <w:bookmarkEnd w:id="45"/>
       <w:r>
         <w:rPr>
           <w:color w:val="000000" w:themeColor="text1"/>
@@ -12031,7 +12422,7 @@
         </w:rPr>
         <w:t>.</w:t>
       </w:r>
-      <w:bookmarkEnd w:id="42"/>
+      <w:bookmarkEnd w:id="46"/>
     </w:p>
     <w:p>
       <w:pPr>
@@ -12051,7 +12442,7 @@
           <w:lang w:val="en-GB"/>
         </w:rPr>
       </w:pPr>
-      <w:bookmarkStart w:id="43" w:name="_Toc147410429"/>
+      <w:bookmarkStart w:id="47" w:name="_Toc148265088"/>
       <w:r>
         <w:rPr>
           <w:lang w:val="en-GB"/>
@@ -12059,7 +12450,7 @@
         <w:lastRenderedPageBreak/>
         <w:t>Gantt Chart</w:t>
       </w:r>
-      <w:bookmarkEnd w:id="43"/>
+      <w:bookmarkEnd w:id="47"/>
     </w:p>
     <w:p>
       <w:pPr>
@@ -12128,7 +12519,7 @@
                     <pic:cNvPicPr preferRelativeResize="0"/>
                   </pic:nvPicPr>
                   <pic:blipFill>
-                    <a:blip r:embed="rId11"/>
+                    <a:blip r:embed="rId15"/>
                     <a:srcRect/>
                     <a:stretch>
                       <a:fillRect/>
@@ -12162,7 +12553,7 @@
           <w:lang w:val="en-GB"/>
         </w:rPr>
       </w:pPr>
-      <w:bookmarkStart w:id="44" w:name="_Toc147262815"/>
+      <w:bookmarkStart w:id="48" w:name="_Toc147262815"/>
       <w:r>
         <w:rPr>
           <w:color w:val="000000" w:themeColor="text1"/>
@@ -12226,7 +12617,7 @@
         </w:rPr>
         <w:t>: Gantt chart.</w:t>
       </w:r>
-      <w:bookmarkEnd w:id="44"/>
+      <w:bookmarkEnd w:id="48"/>
     </w:p>
     <w:p>
       <w:pPr>
@@ -12240,14 +12631,14 @@
           <w:lang w:val="en-GB"/>
         </w:rPr>
       </w:pPr>
-      <w:bookmarkStart w:id="45" w:name="_Toc147410430"/>
+      <w:bookmarkStart w:id="49" w:name="_Toc148265089"/>
       <w:r>
         <w:rPr>
           <w:lang w:val="en-GB"/>
         </w:rPr>
         <w:t>Resource Requirements</w:t>
       </w:r>
-      <w:bookmarkEnd w:id="45"/>
+      <w:bookmarkEnd w:id="49"/>
     </w:p>
     <w:p>
       <w:pPr>
@@ -12261,14 +12652,14 @@
           <w:lang w:val="en-GB"/>
         </w:rPr>
       </w:pPr>
-      <w:bookmarkStart w:id="46" w:name="_Toc147410431"/>
+      <w:bookmarkStart w:id="50" w:name="_Toc148265090"/>
       <w:r>
         <w:rPr>
           <w:lang w:val="en-GB"/>
         </w:rPr>
         <w:t>Hardware Requirements</w:t>
       </w:r>
-      <w:bookmarkEnd w:id="46"/>
+      <w:bookmarkEnd w:id="50"/>
     </w:p>
     <w:tbl>
       <w:tblPr>
@@ -12727,8 +13118,8 @@
           <w:lang w:val="en-GB"/>
         </w:rPr>
       </w:pPr>
-      <w:bookmarkStart w:id="47" w:name="_Toc147262674"/>
-      <w:bookmarkStart w:id="48" w:name="_Toc147262810"/>
+      <w:bookmarkStart w:id="51" w:name="_Toc147262674"/>
+      <w:bookmarkStart w:id="52" w:name="_Toc147262810"/>
       <w:r>
         <w:rPr>
           <w:color w:val="000000" w:themeColor="text1"/>
@@ -12792,8 +13183,8 @@
         </w:rPr>
         <w:t>: Hardware requirements and justifications.</w:t>
       </w:r>
-      <w:bookmarkEnd w:id="47"/>
-      <w:bookmarkEnd w:id="48"/>
+      <w:bookmarkEnd w:id="51"/>
+      <w:bookmarkEnd w:id="52"/>
     </w:p>
     <w:p>
       <w:pPr>
@@ -12813,14 +13204,14 @@
           <w:lang w:val="en-GB"/>
         </w:rPr>
       </w:pPr>
-      <w:bookmarkStart w:id="49" w:name="_Toc147410432"/>
+      <w:bookmarkStart w:id="53" w:name="_Toc148265091"/>
       <w:r>
         <w:rPr>
           <w:lang w:val="en-GB"/>
         </w:rPr>
         <w:t>Software Requirements</w:t>
       </w:r>
-      <w:bookmarkEnd w:id="49"/>
+      <w:bookmarkEnd w:id="53"/>
     </w:p>
     <w:tbl>
       <w:tblPr>
@@ -13138,6 +13529,12 @@
               </w:rPr>
               <w:t>Google Docs</w:t>
             </w:r>
+            <w:r>
+              <w:rPr>
+                <w:lang w:val="en-GB"/>
+              </w:rPr>
+              <w:t>, Microsoft Word</w:t>
+            </w:r>
           </w:p>
         </w:tc>
         <w:tc>
@@ -13467,8 +13864,8 @@
           <w:lang w:val="en-GB"/>
         </w:rPr>
       </w:pPr>
-      <w:bookmarkStart w:id="50" w:name="_Toc147262675"/>
-      <w:bookmarkStart w:id="51" w:name="_Toc147262811"/>
+      <w:bookmarkStart w:id="54" w:name="_Toc147262675"/>
+      <w:bookmarkStart w:id="55" w:name="_Toc147262811"/>
       <w:r>
         <w:rPr>
           <w:color w:val="000000" w:themeColor="text1"/>
@@ -13532,8 +13929,8 @@
         </w:rPr>
         <w:t>: Software requirements and justifications.</w:t>
       </w:r>
-      <w:bookmarkEnd w:id="50"/>
-      <w:bookmarkEnd w:id="51"/>
+      <w:bookmarkEnd w:id="54"/>
+      <w:bookmarkEnd w:id="55"/>
     </w:p>
     <w:p>
       <w:pPr>
@@ -13547,14 +13944,14 @@
           <w:lang w:val="en-GB"/>
         </w:rPr>
       </w:pPr>
-      <w:bookmarkStart w:id="52" w:name="_Toc147410433"/>
+      <w:bookmarkStart w:id="56" w:name="_Toc148265092"/>
       <w:r>
         <w:rPr>
           <w:lang w:val="en-GB"/>
         </w:rPr>
         <w:t>Skills Requirements</w:t>
       </w:r>
-      <w:bookmarkEnd w:id="52"/>
+      <w:bookmarkEnd w:id="56"/>
     </w:p>
     <w:p>
       <w:pPr>
@@ -13660,14 +14057,14 @@
           <w:lang w:val="en-GB"/>
         </w:rPr>
       </w:pPr>
-      <w:bookmarkStart w:id="53" w:name="_Toc147410434"/>
+      <w:bookmarkStart w:id="57" w:name="_Toc148265093"/>
       <w:r>
         <w:rPr>
           <w:lang w:val="en-GB"/>
         </w:rPr>
         <w:t>Risk Management</w:t>
       </w:r>
-      <w:bookmarkEnd w:id="53"/>
+      <w:bookmarkEnd w:id="57"/>
     </w:p>
     <w:p>
       <w:pPr>
@@ -14573,8 +14970,8 @@
           <w:lang w:val="en-GB"/>
         </w:rPr>
       </w:pPr>
-      <w:bookmarkStart w:id="54" w:name="_Toc147262676"/>
-      <w:bookmarkStart w:id="55" w:name="_Toc147262812"/>
+      <w:bookmarkStart w:id="58" w:name="_Toc147262676"/>
+      <w:bookmarkStart w:id="59" w:name="_Toc147262812"/>
       <w:r>
         <w:rPr>
           <w:color w:val="000000" w:themeColor="text1"/>
@@ -14638,8 +15035,8 @@
         </w:rPr>
         <w:t>: Risks and mitigation strategies.</w:t>
       </w:r>
-      <w:bookmarkEnd w:id="54"/>
-      <w:bookmarkEnd w:id="55"/>
+      <w:bookmarkEnd w:id="58"/>
+      <w:bookmarkEnd w:id="59"/>
     </w:p>
     <w:p>
       <w:pPr>
@@ -14654,7 +15051,7 @@
         <w:br w:type="page"/>
       </w:r>
     </w:p>
-    <w:bookmarkStart w:id="56" w:name="_Toc147410435" w:displacedByCustomXml="next"/>
+    <w:bookmarkStart w:id="60" w:name="_Toc148265094" w:displacedByCustomXml="next"/>
     <w:sdt>
       <w:sdtPr>
         <w:rPr>
@@ -14675,7 +15072,7 @@
           <w:r>
             <w:t>References</w:t>
           </w:r>
-          <w:bookmarkEnd w:id="56"/>
+          <w:bookmarkEnd w:id="60"/>
         </w:p>
         <w:sdt>
           <w:sdtPr>
@@ -15071,8 +15468,8 @@
       </w:pPr>
     </w:p>
     <w:sectPr>
-      <w:headerReference w:type="default" r:id="rId12"/>
-      <w:footerReference w:type="default" r:id="rId13"/>
+      <w:headerReference w:type="default" r:id="rId16"/>
+      <w:footerReference w:type="default" r:id="rId17"/>
       <w:pgSz w:w="11906" w:h="16838"/>
       <w:pgMar w:top="1440" w:right="1440" w:bottom="1440" w:left="1440" w:header="720" w:footer="720" w:gutter="0"/>
       <w:pgNumType w:start="0"/>
@@ -15081,6 +15478,118 @@
     </w:sectPr>
   </w:body>
 </w:document>
+</file>
+
+<file path=word/comments.xml><?xml version="1.0" encoding="utf-8"?>
+<w:comments xmlns:wpc="http://schemas.microsoft.com/office/word/2010/wordprocessingCanvas" xmlns:cx="http://schemas.microsoft.com/office/drawing/2014/chartex" xmlns:cx1="http://schemas.microsoft.com/office/drawing/2015/9/8/chartex" xmlns:cx2="http://schemas.microsoft.com/office/drawing/2015/10/21/chartex" xmlns:cx3="http://schemas.microsoft.com/office/drawing/2016/5/9/chartex" xmlns:cx4="http://schemas.microsoft.com/office/drawing/2016/5/10/chartex" xmlns:cx5="http://schemas.microsoft.com/office/drawing/2016/5/11/chartex" xmlns:cx6="http://schemas.microsoft.com/office/drawing/2016/5/12/chartex" xmlns:cx7="http://schemas.microsoft.com/office/drawing/2016/5/13/chartex" xmlns:cx8="http://schemas.microsoft.com/office/drawing/2016/5/14/chartex" xmlns:mc="http://schemas.openxmlformats.org/markup-compatibility/2006" xmlns:aink="http://schemas.microsoft.com/office/drawing/2016/ink" xmlns:am3d="http://schemas.microsoft.com/office/drawing/2017/model3d" xmlns:o="urn:schemas-microsoft-com:office:office" xmlns:oel="http://schemas.microsoft.com/office/2019/extlst" xmlns:r="http://schemas.openxmlformats.org/officeDocument/2006/relationships" xmlns:m="http://schemas.openxmlformats.org/officeDocument/2006/math" xmlns:v="urn:schemas-microsoft-com:vml" xmlns:wp14="http://schemas.microsoft.com/office/word/2010/wordprocessingDrawing" xmlns:wp="http://schemas.openxmlformats.org/drawingml/2006/wordprocessingDrawing" xmlns:w10="urn:schemas-microsoft-com:office:word" xmlns:w="http://schemas.openxmlformats.org/wordprocessingml/2006/main" xmlns:w14="http://schemas.microsoft.com/office/word/2010/wordml" xmlns:w15="http://schemas.microsoft.com/office/word/2012/wordml" xmlns:w16cex="http://schemas.microsoft.com/office/word/2018/wordml/cex" xmlns:w16cid="http://schemas.microsoft.com/office/word/2016/wordml/cid" xmlns:w16="http://schemas.microsoft.com/office/word/2018/wordml" xmlns:w16sdtdh="http://schemas.microsoft.com/office/word/2020/wordml/sdtdatahash" xmlns:w16se="http://schemas.microsoft.com/office/word/2015/wordml/symex" xmlns:wpg="http://schemas.microsoft.com/office/word/2010/wordprocessingGroup" xmlns:wpi="http://schemas.microsoft.com/office/word/2010/wordprocessingInk" xmlns:wne="http://schemas.microsoft.com/office/word/2006/wordml" xmlns:wps="http://schemas.microsoft.com/office/word/2010/wordprocessingShape" mc:Ignorable="w14 w15 w16se w16cid w16 w16cex w16sdtdh wp14">
+  <w:comment w:id="11" w:author="Wishal Dhiraj" w:date="2023-10-15T12:16:00Z" w:initials="WD">
+    <w:p>
+      <w:pPr>
+        <w:jc w:val="left"/>
+      </w:pPr>
+      <w:r>
+        <w:rPr>
+          <w:rStyle w:val="CommentReference"/>
+        </w:rPr>
+        <w:annotationRef/>
+      </w:r>
+      <w:r>
+        <w:rPr>
+          <w:sz w:val="20"/>
+          <w:szCs w:val="20"/>
+        </w:rPr>
+        <w:t>This might be too long. We need to summarise it and only talk about the problem, not the solution.</w:t>
+      </w:r>
+    </w:p>
+  </w:comment>
+  <w:comment w:id="14" w:author="Wishal Dhiraj" w:date="2023-10-15T12:23:00Z" w:initials="WD">
+    <w:p>
+      <w:pPr>
+        <w:jc w:val="left"/>
+      </w:pPr>
+      <w:r>
+        <w:rPr>
+          <w:rStyle w:val="CommentReference"/>
+        </w:rPr>
+        <w:annotationRef/>
+      </w:r>
+      <w:r>
+        <w:rPr>
+          <w:sz w:val="20"/>
+          <w:szCs w:val="20"/>
+        </w:rPr>
+        <w:t>Maybe use points to make it easier for the reader.</w:t>
+      </w:r>
+    </w:p>
+  </w:comment>
+  <w:comment w:id="23" w:author="Wishal Dhiraj" w:date="2023-10-15T12:16:00Z" w:initials="WD">
+    <w:p>
+      <w:pPr>
+        <w:jc w:val="left"/>
+      </w:pPr>
+      <w:r>
+        <w:rPr>
+          <w:rStyle w:val="CommentReference"/>
+        </w:rPr>
+        <w:annotationRef/>
+      </w:r>
+      <w:r>
+        <w:rPr>
+          <w:sz w:val="20"/>
+          <w:szCs w:val="20"/>
+        </w:rPr>
+        <w:t>Reduce the number of research questions down to about 3.</w:t>
+      </w:r>
+    </w:p>
+  </w:comment>
+  <w:comment w:id="26" w:author="Wishal Dhiraj" w:date="2023-10-15T12:17:00Z" w:initials="WD">
+    <w:p>
+      <w:pPr>
+        <w:jc w:val="left"/>
+      </w:pPr>
+      <w:r>
+        <w:rPr>
+          <w:rStyle w:val="CommentReference"/>
+        </w:rPr>
+        <w:annotationRef/>
+      </w:r>
+      <w:r>
+        <w:rPr>
+          <w:sz w:val="20"/>
+          <w:szCs w:val="20"/>
+        </w:rPr>
+        <w:t>These should map to research questions?</w:t>
+      </w:r>
+    </w:p>
+  </w:comment>
+</w:comments>
+</file>
+
+<file path=word/commentsExtended.xml><?xml version="1.0" encoding="utf-8"?>
+<w15:commentsEx xmlns:wpc="http://schemas.microsoft.com/office/word/2010/wordprocessingCanvas" xmlns:cx="http://schemas.microsoft.com/office/drawing/2014/chartex" xmlns:cx1="http://schemas.microsoft.com/office/drawing/2015/9/8/chartex" xmlns:cx2="http://schemas.microsoft.com/office/drawing/2015/10/21/chartex" xmlns:cx3="http://schemas.microsoft.com/office/drawing/2016/5/9/chartex" xmlns:cx4="http://schemas.microsoft.com/office/drawing/2016/5/10/chartex" xmlns:cx5="http://schemas.microsoft.com/office/drawing/2016/5/11/chartex" xmlns:cx6="http://schemas.microsoft.com/office/drawing/2016/5/12/chartex" xmlns:cx7="http://schemas.microsoft.com/office/drawing/2016/5/13/chartex" xmlns:cx8="http://schemas.microsoft.com/office/drawing/2016/5/14/chartex" xmlns:mc="http://schemas.openxmlformats.org/markup-compatibility/2006" xmlns:aink="http://schemas.microsoft.com/office/drawing/2016/ink" xmlns:am3d="http://schemas.microsoft.com/office/drawing/2017/model3d" xmlns:o="urn:schemas-microsoft-com:office:office" xmlns:oel="http://schemas.microsoft.com/office/2019/extlst" xmlns:r="http://schemas.openxmlformats.org/officeDocument/2006/relationships" xmlns:m="http://schemas.openxmlformats.org/officeDocument/2006/math" xmlns:v="urn:schemas-microsoft-com:vml" xmlns:wp14="http://schemas.microsoft.com/office/word/2010/wordprocessingDrawing" xmlns:wp="http://schemas.openxmlformats.org/drawingml/2006/wordprocessingDrawing" xmlns:w10="urn:schemas-microsoft-com:office:word" xmlns:w="http://schemas.openxmlformats.org/wordprocessingml/2006/main" xmlns:w14="http://schemas.microsoft.com/office/word/2010/wordml" xmlns:w15="http://schemas.microsoft.com/office/word/2012/wordml" xmlns:w16cex="http://schemas.microsoft.com/office/word/2018/wordml/cex" xmlns:w16cid="http://schemas.microsoft.com/office/word/2016/wordml/cid" xmlns:w16="http://schemas.microsoft.com/office/word/2018/wordml" xmlns:w16sdtdh="http://schemas.microsoft.com/office/word/2020/wordml/sdtdatahash" xmlns:w16se="http://schemas.microsoft.com/office/word/2015/wordml/symex" xmlns:wpg="http://schemas.microsoft.com/office/word/2010/wordprocessingGroup" xmlns:wpi="http://schemas.microsoft.com/office/word/2010/wordprocessingInk" xmlns:wne="http://schemas.microsoft.com/office/word/2006/wordml" xmlns:wps="http://schemas.microsoft.com/office/word/2010/wordprocessingShape" mc:Ignorable="w14 w15 w16se w16cid w16 w16cex w16sdtdh wp14">
+  <w15:commentEx w15:paraId="3EDFBD1E" w15:done="0"/>
+  <w15:commentEx w15:paraId="7D442E92" w15:done="0"/>
+  <w15:commentEx w15:paraId="5F03962C" w15:done="0"/>
+  <w15:commentEx w15:paraId="5C053B66" w15:done="0"/>
+</w15:commentsEx>
+</file>
+
+<file path=word/commentsExtensible.xml><?xml version="1.0" encoding="utf-8"?>
+<w16cex:commentsExtensible xmlns:wpc="http://schemas.microsoft.com/office/word/2010/wordprocessingCanvas" xmlns:cx="http://schemas.microsoft.com/office/drawing/2014/chartex" xmlns:cx1="http://schemas.microsoft.com/office/drawing/2015/9/8/chartex" xmlns:cx2="http://schemas.microsoft.com/office/drawing/2015/10/21/chartex" xmlns:cx3="http://schemas.microsoft.com/office/drawing/2016/5/9/chartex" xmlns:cx4="http://schemas.microsoft.com/office/drawing/2016/5/10/chartex" xmlns:cx5="http://schemas.microsoft.com/office/drawing/2016/5/11/chartex" xmlns:cx6="http://schemas.microsoft.com/office/drawing/2016/5/12/chartex" xmlns:cx7="http://schemas.microsoft.com/office/drawing/2016/5/13/chartex" xmlns:cx8="http://schemas.microsoft.com/office/drawing/2016/5/14/chartex" xmlns:mc="http://schemas.openxmlformats.org/markup-compatibility/2006" xmlns:aink="http://schemas.microsoft.com/office/drawing/2016/ink" xmlns:am3d="http://schemas.microsoft.com/office/drawing/2017/model3d" xmlns:o="urn:schemas-microsoft-com:office:office" xmlns:oel="http://schemas.microsoft.com/office/2019/extlst" xmlns:r="http://schemas.openxmlformats.org/officeDocument/2006/relationships" xmlns:m="http://schemas.openxmlformats.org/officeDocument/2006/math" xmlns:v="urn:schemas-microsoft-com:vml" xmlns:wp14="http://schemas.microsoft.com/office/word/2010/wordprocessingDrawing" xmlns:wp="http://schemas.openxmlformats.org/drawingml/2006/wordprocessingDrawing" xmlns:w10="urn:schemas-microsoft-com:office:word" xmlns:w="http://schemas.openxmlformats.org/wordprocessingml/2006/main" xmlns:w14="http://schemas.microsoft.com/office/word/2010/wordml" xmlns:w15="http://schemas.microsoft.com/office/word/2012/wordml" xmlns:w16cex="http://schemas.microsoft.com/office/word/2018/wordml/cex" xmlns:w16cid="http://schemas.microsoft.com/office/word/2016/wordml/cid" xmlns:w16="http://schemas.microsoft.com/office/word/2018/wordml" xmlns:w16sdtdh="http://schemas.microsoft.com/office/word/2020/wordml/sdtdatahash" xmlns:w16se="http://schemas.microsoft.com/office/word/2015/wordml/symex" xmlns:wpg="http://schemas.microsoft.com/office/word/2010/wordprocessingGroup" xmlns:wpi="http://schemas.microsoft.com/office/word/2010/wordprocessingInk" xmlns:wne="http://schemas.microsoft.com/office/word/2006/wordml" xmlns:wps="http://schemas.microsoft.com/office/word/2010/wordprocessingShape" mc:Ignorable="w14 w15 w16se w16cid w16 w16cex w16sdtdh wp14">
+  <w16cex:commentExtensible w16cex:durableId="43415C25" w16cex:dateUtc="2023-10-15T06:46:00Z"/>
+  <w16cex:commentExtensible w16cex:durableId="3009C31E" w16cex:dateUtc="2023-10-15T06:53:00Z"/>
+  <w16cex:commentExtensible w16cex:durableId="23CF3D3B" w16cex:dateUtc="2023-10-15T06:46:00Z"/>
+  <w16cex:commentExtensible w16cex:durableId="0D2A66F4" w16cex:dateUtc="2023-10-15T06:47:00Z"/>
+</w16cex:commentsExtensible>
+</file>
+
+<file path=word/commentsIds.xml><?xml version="1.0" encoding="utf-8"?>
+<w16cid:commentsIds xmlns:wpc="http://schemas.microsoft.com/office/word/2010/wordprocessingCanvas" xmlns:cx="http://schemas.microsoft.com/office/drawing/2014/chartex" xmlns:cx1="http://schemas.microsoft.com/office/drawing/2015/9/8/chartex" xmlns:cx2="http://schemas.microsoft.com/office/drawing/2015/10/21/chartex" xmlns:cx3="http://schemas.microsoft.com/office/drawing/2016/5/9/chartex" xmlns:cx4="http://schemas.microsoft.com/office/drawing/2016/5/10/chartex" xmlns:cx5="http://schemas.microsoft.com/office/drawing/2016/5/11/chartex" xmlns:cx6="http://schemas.microsoft.com/office/drawing/2016/5/12/chartex" xmlns:cx7="http://schemas.microsoft.com/office/drawing/2016/5/13/chartex" xmlns:cx8="http://schemas.microsoft.com/office/drawing/2016/5/14/chartex" xmlns:mc="http://schemas.openxmlformats.org/markup-compatibility/2006" xmlns:aink="http://schemas.microsoft.com/office/drawing/2016/ink" xmlns:am3d="http://schemas.microsoft.com/office/drawing/2017/model3d" xmlns:o="urn:schemas-microsoft-com:office:office" xmlns:oel="http://schemas.microsoft.com/office/2019/extlst" xmlns:r="http://schemas.openxmlformats.org/officeDocument/2006/relationships" xmlns:m="http://schemas.openxmlformats.org/officeDocument/2006/math" xmlns:v="urn:schemas-microsoft-com:vml" xmlns:wp14="http://schemas.microsoft.com/office/word/2010/wordprocessingDrawing" xmlns:wp="http://schemas.openxmlformats.org/drawingml/2006/wordprocessingDrawing" xmlns:w10="urn:schemas-microsoft-com:office:word" xmlns:w="http://schemas.openxmlformats.org/wordprocessingml/2006/main" xmlns:w14="http://schemas.microsoft.com/office/word/2010/wordml" xmlns:w15="http://schemas.microsoft.com/office/word/2012/wordml" xmlns:w16cex="http://schemas.microsoft.com/office/word/2018/wordml/cex" xmlns:w16cid="http://schemas.microsoft.com/office/word/2016/wordml/cid" xmlns:w16="http://schemas.microsoft.com/office/word/2018/wordml" xmlns:w16sdtdh="http://schemas.microsoft.com/office/word/2020/wordml/sdtdatahash" xmlns:w16se="http://schemas.microsoft.com/office/word/2015/wordml/symex" xmlns:wpg="http://schemas.microsoft.com/office/word/2010/wordprocessingGroup" xmlns:wpi="http://schemas.microsoft.com/office/word/2010/wordprocessingInk" xmlns:wne="http://schemas.microsoft.com/office/word/2006/wordml" xmlns:wps="http://schemas.microsoft.com/office/word/2010/wordprocessingShape" mc:Ignorable="w14 w15 w16se w16cid w16 w16cex w16sdtdh wp14">
+  <w16cid:commentId w16cid:paraId="3EDFBD1E" w16cid:durableId="43415C25"/>
+  <w16cid:commentId w16cid:paraId="7D442E92" w16cid:durableId="3009C31E"/>
+  <w16cid:commentId w16cid:paraId="5F03962C" w16cid:durableId="23CF3D3B"/>
+  <w16cid:commentId w16cid:paraId="5C053B66" w16cid:durableId="0D2A66F4"/>
+</w16cid:commentsIds>
 </file>
 
 <file path=word/endnotes.xml><?xml version="1.0" encoding="utf-8"?>
@@ -16725,6 +17234,14 @@
     <w:abstractNumId w:val="6"/>
   </w:num>
 </w:numbering>
+</file>
+
+<file path=word/people.xml><?xml version="1.0" encoding="utf-8"?>
+<w15:people xmlns:wpc="http://schemas.microsoft.com/office/word/2010/wordprocessingCanvas" xmlns:cx="http://schemas.microsoft.com/office/drawing/2014/chartex" xmlns:cx1="http://schemas.microsoft.com/office/drawing/2015/9/8/chartex" xmlns:cx2="http://schemas.microsoft.com/office/drawing/2015/10/21/chartex" xmlns:cx3="http://schemas.microsoft.com/office/drawing/2016/5/9/chartex" xmlns:cx4="http://schemas.microsoft.com/office/drawing/2016/5/10/chartex" xmlns:cx5="http://schemas.microsoft.com/office/drawing/2016/5/11/chartex" xmlns:cx6="http://schemas.microsoft.com/office/drawing/2016/5/12/chartex" xmlns:cx7="http://schemas.microsoft.com/office/drawing/2016/5/13/chartex" xmlns:cx8="http://schemas.microsoft.com/office/drawing/2016/5/14/chartex" xmlns:mc="http://schemas.openxmlformats.org/markup-compatibility/2006" xmlns:aink="http://schemas.microsoft.com/office/drawing/2016/ink" xmlns:am3d="http://schemas.microsoft.com/office/drawing/2017/model3d" xmlns:o="urn:schemas-microsoft-com:office:office" xmlns:oel="http://schemas.microsoft.com/office/2019/extlst" xmlns:r="http://schemas.openxmlformats.org/officeDocument/2006/relationships" xmlns:m="http://schemas.openxmlformats.org/officeDocument/2006/math" xmlns:v="urn:schemas-microsoft-com:vml" xmlns:wp14="http://schemas.microsoft.com/office/word/2010/wordprocessingDrawing" xmlns:wp="http://schemas.openxmlformats.org/drawingml/2006/wordprocessingDrawing" xmlns:w10="urn:schemas-microsoft-com:office:word" xmlns:w="http://schemas.openxmlformats.org/wordprocessingml/2006/main" xmlns:w14="http://schemas.microsoft.com/office/word/2010/wordml" xmlns:w15="http://schemas.microsoft.com/office/word/2012/wordml" xmlns:w16cex="http://schemas.microsoft.com/office/word/2018/wordml/cex" xmlns:w16cid="http://schemas.microsoft.com/office/word/2016/wordml/cid" xmlns:w16="http://schemas.microsoft.com/office/word/2018/wordml" xmlns:w16sdtdh="http://schemas.microsoft.com/office/word/2020/wordml/sdtdatahash" xmlns:w16se="http://schemas.microsoft.com/office/word/2015/wordml/symex" xmlns:wpg="http://schemas.microsoft.com/office/word/2010/wordprocessingGroup" xmlns:wpi="http://schemas.microsoft.com/office/word/2010/wordprocessingInk" xmlns:wne="http://schemas.microsoft.com/office/word/2006/wordml" xmlns:wps="http://schemas.microsoft.com/office/word/2010/wordprocessingShape" mc:Ignorable="w14 w15 w16se w16cid w16 w16cex w16sdtdh wp14">
+  <w15:person w15:author="Wishal Dhiraj">
+    <w15:presenceInfo w15:providerId="Windows Live" w15:userId="e673327fd9c95f27"/>
+  </w15:person>
+</w15:people>
 </file>
 
 <file path=word/styles.xml><?xml version="1.0" encoding="utf-8"?>
@@ -17701,6 +18218,74 @@
     <w:unhideWhenUsed/>
     <w:rsid w:val="0033243D"/>
   </w:style>
+  <w:style w:type="character" w:styleId="CommentReference">
+    <w:name w:val="annotation reference"/>
+    <w:basedOn w:val="DefaultParagraphFont"/>
+    <w:uiPriority w:val="99"/>
+    <w:semiHidden/>
+    <w:unhideWhenUsed/>
+    <w:rsid w:val="00646EA0"/>
+    <w:rPr>
+      <w:sz w:val="16"/>
+      <w:szCs w:val="16"/>
+    </w:rPr>
+  </w:style>
+  <w:style w:type="paragraph" w:styleId="CommentText">
+    <w:name w:val="annotation text"/>
+    <w:basedOn w:val="Normal"/>
+    <w:link w:val="CommentTextChar"/>
+    <w:uiPriority w:val="99"/>
+    <w:semiHidden/>
+    <w:unhideWhenUsed/>
+    <w:rsid w:val="00646EA0"/>
+    <w:pPr>
+      <w:spacing w:line="240" w:lineRule="auto"/>
+    </w:pPr>
+    <w:rPr>
+      <w:sz w:val="20"/>
+      <w:szCs w:val="20"/>
+    </w:rPr>
+  </w:style>
+  <w:style w:type="character" w:customStyle="1" w:styleId="CommentTextChar">
+    <w:name w:val="Comment Text Char"/>
+    <w:basedOn w:val="DefaultParagraphFont"/>
+    <w:link w:val="CommentText"/>
+    <w:uiPriority w:val="99"/>
+    <w:semiHidden/>
+    <w:rsid w:val="00646EA0"/>
+    <w:rPr>
+      <w:sz w:val="20"/>
+      <w:szCs w:val="20"/>
+    </w:rPr>
+  </w:style>
+  <w:style w:type="paragraph" w:styleId="CommentSubject">
+    <w:name w:val="annotation subject"/>
+    <w:basedOn w:val="CommentText"/>
+    <w:next w:val="CommentText"/>
+    <w:link w:val="CommentSubjectChar"/>
+    <w:uiPriority w:val="99"/>
+    <w:semiHidden/>
+    <w:unhideWhenUsed/>
+    <w:rsid w:val="00646EA0"/>
+    <w:rPr>
+      <w:b/>
+      <w:bCs/>
+    </w:rPr>
+  </w:style>
+  <w:style w:type="character" w:customStyle="1" w:styleId="CommentSubjectChar">
+    <w:name w:val="Comment Subject Char"/>
+    <w:basedOn w:val="CommentTextChar"/>
+    <w:link w:val="CommentSubject"/>
+    <w:uiPriority w:val="99"/>
+    <w:semiHidden/>
+    <w:rsid w:val="00646EA0"/>
+    <w:rPr>
+      <w:b/>
+      <w:bCs/>
+      <w:sz w:val="20"/>
+      <w:szCs w:val="20"/>
+    </w:rPr>
+  </w:style>
 </w:styles>
 </file>
 

</xml_diff>

<commit_message>
Updated the project proposal and added the initial literature review document
</commit_message>
<xml_diff>
--- a/Proposal/HiveCom - Project Proposal.docx
+++ b/Proposal/HiveCom - Project Proposal.docx
@@ -387,7 +387,7 @@
             </w:rPr>
             <w:fldChar w:fldCharType="separate"/>
           </w:r>
-          <w:hyperlink w:anchor="_Toc148265060" w:history="1">
+          <w:hyperlink w:anchor="_Toc148268705" w:history="1">
             <w:r>
               <w:rPr>
                 <w:rStyle w:val="Hyperlink"/>
@@ -437,7 +437,7 @@
                 <w:noProof/>
                 <w:webHidden/>
               </w:rPr>
-              <w:instrText xml:space="preserve"> PAGEREF _Toc148265060 \h </w:instrText>
+              <w:instrText xml:space="preserve"> PAGEREF _Toc148268705 \h </w:instrText>
             </w:r>
             <w:r>
               <w:rPr>
@@ -487,7 +487,7 @@
               <w14:ligatures w14:val="standardContextual"/>
             </w:rPr>
           </w:pPr>
-          <w:hyperlink w:anchor="_Toc148265061" w:history="1">
+          <w:hyperlink w:anchor="_Toc148268706" w:history="1">
             <w:r>
               <w:rPr>
                 <w:rStyle w:val="Hyperlink"/>
@@ -537,7 +537,7 @@
                 <w:noProof/>
                 <w:webHidden/>
               </w:rPr>
-              <w:instrText xml:space="preserve"> PAGEREF _Toc148265061 \h </w:instrText>
+              <w:instrText xml:space="preserve"> PAGEREF _Toc148268706 \h </w:instrText>
             </w:r>
             <w:r>
               <w:rPr>
@@ -587,7 +587,7 @@
               <w14:ligatures w14:val="standardContextual"/>
             </w:rPr>
           </w:pPr>
-          <w:hyperlink w:anchor="_Toc148265062" w:history="1">
+          <w:hyperlink w:anchor="_Toc148268707" w:history="1">
             <w:r>
               <w:rPr>
                 <w:rStyle w:val="Hyperlink"/>
@@ -637,7 +637,7 @@
                 <w:noProof/>
                 <w:webHidden/>
               </w:rPr>
-              <w:instrText xml:space="preserve"> PAGEREF _Toc148265062 \h </w:instrText>
+              <w:instrText xml:space="preserve"> PAGEREF _Toc148268707 \h </w:instrText>
             </w:r>
             <w:r>
               <w:rPr>
@@ -685,7 +685,7 @@
               <w14:ligatures w14:val="standardContextual"/>
             </w:rPr>
           </w:pPr>
-          <w:hyperlink w:anchor="_Toc148265063" w:history="1">
+          <w:hyperlink w:anchor="_Toc148268708" w:history="1">
             <w:r>
               <w:rPr>
                 <w:rStyle w:val="Hyperlink"/>
@@ -733,7 +733,7 @@
                 <w:noProof/>
                 <w:webHidden/>
               </w:rPr>
-              <w:instrText xml:space="preserve"> PAGEREF _Toc148265063 \h </w:instrText>
+              <w:instrText xml:space="preserve"> PAGEREF _Toc148268708 \h </w:instrText>
             </w:r>
             <w:r>
               <w:rPr>
@@ -781,7 +781,7 @@
               <w14:ligatures w14:val="standardContextual"/>
             </w:rPr>
           </w:pPr>
-          <w:hyperlink w:anchor="_Toc148265064" w:history="1">
+          <w:hyperlink w:anchor="_Toc148268709" w:history="1">
             <w:r>
               <w:rPr>
                 <w:rStyle w:val="Hyperlink"/>
@@ -829,7 +829,7 @@
                 <w:noProof/>
                 <w:webHidden/>
               </w:rPr>
-              <w:instrText xml:space="preserve"> PAGEREF _Toc148265064 \h </w:instrText>
+              <w:instrText xml:space="preserve"> PAGEREF _Toc148268709 \h </w:instrText>
             </w:r>
             <w:r>
               <w:rPr>
@@ -879,7 +879,7 @@
               <w14:ligatures w14:val="standardContextual"/>
             </w:rPr>
           </w:pPr>
-          <w:hyperlink w:anchor="_Toc148265065" w:history="1">
+          <w:hyperlink w:anchor="_Toc148268710" w:history="1">
             <w:r>
               <w:rPr>
                 <w:rStyle w:val="Hyperlink"/>
@@ -929,7 +929,7 @@
                 <w:noProof/>
                 <w:webHidden/>
               </w:rPr>
-              <w:instrText xml:space="preserve"> PAGEREF _Toc148265065 \h </w:instrText>
+              <w:instrText xml:space="preserve"> PAGEREF _Toc148268710 \h </w:instrText>
             </w:r>
             <w:r>
               <w:rPr>
@@ -977,7 +977,7 @@
               <w14:ligatures w14:val="standardContextual"/>
             </w:rPr>
           </w:pPr>
-          <w:hyperlink w:anchor="_Toc148265066" w:history="1">
+          <w:hyperlink w:anchor="_Toc148268711" w:history="1">
             <w:r>
               <w:rPr>
                 <w:rStyle w:val="Hyperlink"/>
@@ -1025,7 +1025,7 @@
                 <w:noProof/>
                 <w:webHidden/>
               </w:rPr>
-              <w:instrText xml:space="preserve"> PAGEREF _Toc148265066 \h </w:instrText>
+              <w:instrText xml:space="preserve"> PAGEREF _Toc148268711 \h </w:instrText>
             </w:r>
             <w:r>
               <w:rPr>
@@ -1075,7 +1075,7 @@
               <w14:ligatures w14:val="standardContextual"/>
             </w:rPr>
           </w:pPr>
-          <w:hyperlink w:anchor="_Toc148265067" w:history="1">
+          <w:hyperlink w:anchor="_Toc148268712" w:history="1">
             <w:r>
               <w:rPr>
                 <w:rStyle w:val="Hyperlink"/>
@@ -1125,7 +1125,7 @@
                 <w:noProof/>
                 <w:webHidden/>
               </w:rPr>
-              <w:instrText xml:space="preserve"> PAGEREF _Toc148265067 \h </w:instrText>
+              <w:instrText xml:space="preserve"> PAGEREF _Toc148268712 \h </w:instrText>
             </w:r>
             <w:r>
               <w:rPr>
@@ -1175,7 +1175,7 @@
               <w14:ligatures w14:val="standardContextual"/>
             </w:rPr>
           </w:pPr>
-          <w:hyperlink w:anchor="_Toc148265068" w:history="1">
+          <w:hyperlink w:anchor="_Toc148268713" w:history="1">
             <w:r>
               <w:rPr>
                 <w:rStyle w:val="Hyperlink"/>
@@ -1225,7 +1225,7 @@
                 <w:noProof/>
                 <w:webHidden/>
               </w:rPr>
-              <w:instrText xml:space="preserve"> PAGEREF _Toc148265068 \h </w:instrText>
+              <w:instrText xml:space="preserve"> PAGEREF _Toc148268713 \h </w:instrText>
             </w:r>
             <w:r>
               <w:rPr>
@@ -1275,7 +1275,7 @@
               <w14:ligatures w14:val="standardContextual"/>
             </w:rPr>
           </w:pPr>
-          <w:hyperlink w:anchor="_Toc148265069" w:history="1">
+          <w:hyperlink w:anchor="_Toc148268714" w:history="1">
             <w:r>
               <w:rPr>
                 <w:rStyle w:val="Hyperlink"/>
@@ -1325,7 +1325,7 @@
                 <w:noProof/>
                 <w:webHidden/>
               </w:rPr>
-              <w:instrText xml:space="preserve"> PAGEREF _Toc148265069 \h </w:instrText>
+              <w:instrText xml:space="preserve"> PAGEREF _Toc148268714 \h </w:instrText>
             </w:r>
             <w:r>
               <w:rPr>
@@ -1375,7 +1375,7 @@
               <w14:ligatures w14:val="standardContextual"/>
             </w:rPr>
           </w:pPr>
-          <w:hyperlink w:anchor="_Toc148265070" w:history="1">
+          <w:hyperlink w:anchor="_Toc148268715" w:history="1">
             <w:r>
               <w:rPr>
                 <w:rStyle w:val="Hyperlink"/>
@@ -1425,7 +1425,7 @@
                 <w:noProof/>
                 <w:webHidden/>
               </w:rPr>
-              <w:instrText xml:space="preserve"> PAGEREF _Toc148265070 \h </w:instrText>
+              <w:instrText xml:space="preserve"> PAGEREF _Toc148268715 \h </w:instrText>
             </w:r>
             <w:r>
               <w:rPr>
@@ -1473,7 +1473,7 @@
               <w14:ligatures w14:val="standardContextual"/>
             </w:rPr>
           </w:pPr>
-          <w:hyperlink w:anchor="_Toc148265071" w:history="1">
+          <w:hyperlink w:anchor="_Toc148268716" w:history="1">
             <w:r>
               <w:rPr>
                 <w:rStyle w:val="Hyperlink"/>
@@ -1521,7 +1521,7 @@
                 <w:noProof/>
                 <w:webHidden/>
               </w:rPr>
-              <w:instrText xml:space="preserve"> PAGEREF _Toc148265071 \h </w:instrText>
+              <w:instrText xml:space="preserve"> PAGEREF _Toc148268716 \h </w:instrText>
             </w:r>
             <w:r>
               <w:rPr>
@@ -1569,7 +1569,7 @@
               <w14:ligatures w14:val="standardContextual"/>
             </w:rPr>
           </w:pPr>
-          <w:hyperlink w:anchor="_Toc148265072" w:history="1">
+          <w:hyperlink w:anchor="_Toc148268717" w:history="1">
             <w:r>
               <w:rPr>
                 <w:rStyle w:val="Hyperlink"/>
@@ -1617,7 +1617,7 @@
                 <w:noProof/>
                 <w:webHidden/>
               </w:rPr>
-              <w:instrText xml:space="preserve"> PAGEREF _Toc148265072 \h </w:instrText>
+              <w:instrText xml:space="preserve"> PAGEREF _Toc148268717 \h </w:instrText>
             </w:r>
             <w:r>
               <w:rPr>
@@ -1667,7 +1667,7 @@
               <w14:ligatures w14:val="standardContextual"/>
             </w:rPr>
           </w:pPr>
-          <w:hyperlink w:anchor="_Toc148265073" w:history="1">
+          <w:hyperlink w:anchor="_Toc148268718" w:history="1">
             <w:r>
               <w:rPr>
                 <w:rStyle w:val="Hyperlink"/>
@@ -1717,7 +1717,7 @@
                 <w:noProof/>
                 <w:webHidden/>
               </w:rPr>
-              <w:instrText xml:space="preserve"> PAGEREF _Toc148265073 \h </w:instrText>
+              <w:instrText xml:space="preserve"> PAGEREF _Toc148268718 \h </w:instrText>
             </w:r>
             <w:r>
               <w:rPr>
@@ -1767,7 +1767,7 @@
               <w14:ligatures w14:val="standardContextual"/>
             </w:rPr>
           </w:pPr>
-          <w:hyperlink w:anchor="_Toc148265074" w:history="1">
+          <w:hyperlink w:anchor="_Toc148268719" w:history="1">
             <w:r>
               <w:rPr>
                 <w:rStyle w:val="Hyperlink"/>
@@ -1817,7 +1817,7 @@
                 <w:noProof/>
                 <w:webHidden/>
               </w:rPr>
-              <w:instrText xml:space="preserve"> PAGEREF _Toc148265074 \h </w:instrText>
+              <w:instrText xml:space="preserve"> PAGEREF _Toc148268719 \h </w:instrText>
             </w:r>
             <w:r>
               <w:rPr>
@@ -1867,7 +1867,7 @@
               <w14:ligatures w14:val="standardContextual"/>
             </w:rPr>
           </w:pPr>
-          <w:hyperlink w:anchor="_Toc148265075" w:history="1">
+          <w:hyperlink w:anchor="_Toc148268720" w:history="1">
             <w:r>
               <w:rPr>
                 <w:rStyle w:val="Hyperlink"/>
@@ -1917,7 +1917,7 @@
                 <w:noProof/>
                 <w:webHidden/>
               </w:rPr>
-              <w:instrText xml:space="preserve"> PAGEREF _Toc148265075 \h </w:instrText>
+              <w:instrText xml:space="preserve"> PAGEREF _Toc148268720 \h </w:instrText>
             </w:r>
             <w:r>
               <w:rPr>
@@ -1937,7 +1937,7 @@
                 <w:noProof/>
                 <w:webHidden/>
               </w:rPr>
-              <w:t>10</w:t>
+              <w:t>9</w:t>
             </w:r>
             <w:r>
               <w:rPr>
@@ -1967,7 +1967,7 @@
               <w14:ligatures w14:val="standardContextual"/>
             </w:rPr>
           </w:pPr>
-          <w:hyperlink w:anchor="_Toc148265076" w:history="1">
+          <w:hyperlink w:anchor="_Toc148268721" w:history="1">
             <w:r>
               <w:rPr>
                 <w:rStyle w:val="Hyperlink"/>
@@ -2017,7 +2017,7 @@
                 <w:noProof/>
                 <w:webHidden/>
               </w:rPr>
-              <w:instrText xml:space="preserve"> PAGEREF _Toc148265076 \h </w:instrText>
+              <w:instrText xml:space="preserve"> PAGEREF _Toc148268721 \h </w:instrText>
             </w:r>
             <w:r>
               <w:rPr>
@@ -2067,7 +2067,7 @@
               <w14:ligatures w14:val="standardContextual"/>
             </w:rPr>
           </w:pPr>
-          <w:hyperlink w:anchor="_Toc148265077" w:history="1">
+          <w:hyperlink w:anchor="_Toc148268722" w:history="1">
             <w:r>
               <w:rPr>
                 <w:rStyle w:val="Hyperlink"/>
@@ -2117,7 +2117,7 @@
                 <w:noProof/>
                 <w:webHidden/>
               </w:rPr>
-              <w:instrText xml:space="preserve"> PAGEREF _Toc148265077 \h </w:instrText>
+              <w:instrText xml:space="preserve"> PAGEREF _Toc148268722 \h </w:instrText>
             </w:r>
             <w:r>
               <w:rPr>
@@ -2165,7 +2165,7 @@
               <w14:ligatures w14:val="standardContextual"/>
             </w:rPr>
           </w:pPr>
-          <w:hyperlink w:anchor="_Toc148265078" w:history="1">
+          <w:hyperlink w:anchor="_Toc148268723" w:history="1">
             <w:r>
               <w:rPr>
                 <w:rStyle w:val="Hyperlink"/>
@@ -2213,7 +2213,7 @@
                 <w:noProof/>
                 <w:webHidden/>
               </w:rPr>
-              <w:instrText xml:space="preserve"> PAGEREF _Toc148265078 \h </w:instrText>
+              <w:instrText xml:space="preserve"> PAGEREF _Toc148268723 \h </w:instrText>
             </w:r>
             <w:r>
               <w:rPr>
@@ -2261,7 +2261,7 @@
               <w14:ligatures w14:val="standardContextual"/>
             </w:rPr>
           </w:pPr>
-          <w:hyperlink w:anchor="_Toc148265079" w:history="1">
+          <w:hyperlink w:anchor="_Toc148268724" w:history="1">
             <w:r>
               <w:rPr>
                 <w:rStyle w:val="Hyperlink"/>
@@ -2309,7 +2309,7 @@
                 <w:noProof/>
                 <w:webHidden/>
               </w:rPr>
-              <w:instrText xml:space="preserve"> PAGEREF _Toc148265079 \h </w:instrText>
+              <w:instrText xml:space="preserve"> PAGEREF _Toc148268724 \h </w:instrText>
             </w:r>
             <w:r>
               <w:rPr>
@@ -2357,7 +2357,7 @@
               <w14:ligatures w14:val="standardContextual"/>
             </w:rPr>
           </w:pPr>
-          <w:hyperlink w:anchor="_Toc148265080" w:history="1">
+          <w:hyperlink w:anchor="_Toc148268725" w:history="1">
             <w:r>
               <w:rPr>
                 <w:rStyle w:val="Hyperlink"/>
@@ -2405,7 +2405,7 @@
                 <w:noProof/>
                 <w:webHidden/>
               </w:rPr>
-              <w:instrText xml:space="preserve"> PAGEREF _Toc148265080 \h </w:instrText>
+              <w:instrText xml:space="preserve"> PAGEREF _Toc148268725 \h </w:instrText>
             </w:r>
             <w:r>
               <w:rPr>
@@ -2455,7 +2455,7 @@
               <w14:ligatures w14:val="standardContextual"/>
             </w:rPr>
           </w:pPr>
-          <w:hyperlink w:anchor="_Toc148265081" w:history="1">
+          <w:hyperlink w:anchor="_Toc148268726" w:history="1">
             <w:r>
               <w:rPr>
                 <w:rStyle w:val="Hyperlink"/>
@@ -2505,7 +2505,7 @@
                 <w:noProof/>
                 <w:webHidden/>
               </w:rPr>
-              <w:instrText xml:space="preserve"> PAGEREF _Toc148265081 \h </w:instrText>
+              <w:instrText xml:space="preserve"> PAGEREF _Toc148268726 \h </w:instrText>
             </w:r>
             <w:r>
               <w:rPr>
@@ -2555,7 +2555,7 @@
               <w14:ligatures w14:val="standardContextual"/>
             </w:rPr>
           </w:pPr>
-          <w:hyperlink w:anchor="_Toc148265082" w:history="1">
+          <w:hyperlink w:anchor="_Toc148268727" w:history="1">
             <w:r>
               <w:rPr>
                 <w:rStyle w:val="Hyperlink"/>
@@ -2605,7 +2605,7 @@
                 <w:noProof/>
                 <w:webHidden/>
               </w:rPr>
-              <w:instrText xml:space="preserve"> PAGEREF _Toc148265082 \h </w:instrText>
+              <w:instrText xml:space="preserve"> PAGEREF _Toc148268727 \h </w:instrText>
             </w:r>
             <w:r>
               <w:rPr>
@@ -2655,7 +2655,7 @@
               <w14:ligatures w14:val="standardContextual"/>
             </w:rPr>
           </w:pPr>
-          <w:hyperlink w:anchor="_Toc148265083" w:history="1">
+          <w:hyperlink w:anchor="_Toc148268728" w:history="1">
             <w:r>
               <w:rPr>
                 <w:rStyle w:val="Hyperlink"/>
@@ -2705,7 +2705,7 @@
                 <w:noProof/>
                 <w:webHidden/>
               </w:rPr>
-              <w:instrText xml:space="preserve"> PAGEREF _Toc148265083 \h </w:instrText>
+              <w:instrText xml:space="preserve"> PAGEREF _Toc148268728 \h </w:instrText>
             </w:r>
             <w:r>
               <w:rPr>
@@ -2755,7 +2755,7 @@
               <w14:ligatures w14:val="standardContextual"/>
             </w:rPr>
           </w:pPr>
-          <w:hyperlink w:anchor="_Toc148265084" w:history="1">
+          <w:hyperlink w:anchor="_Toc148268729" w:history="1">
             <w:r>
               <w:rPr>
                 <w:rStyle w:val="Hyperlink"/>
@@ -2805,7 +2805,7 @@
                 <w:noProof/>
                 <w:webHidden/>
               </w:rPr>
-              <w:instrText xml:space="preserve"> PAGEREF _Toc148265084 \h </w:instrText>
+              <w:instrText xml:space="preserve"> PAGEREF _Toc148268729 \h </w:instrText>
             </w:r>
             <w:r>
               <w:rPr>
@@ -2855,7 +2855,7 @@
               <w14:ligatures w14:val="standardContextual"/>
             </w:rPr>
           </w:pPr>
-          <w:hyperlink w:anchor="_Toc148265085" w:history="1">
+          <w:hyperlink w:anchor="_Toc148268730" w:history="1">
             <w:r>
               <w:rPr>
                 <w:rStyle w:val="Hyperlink"/>
@@ -2905,7 +2905,7 @@
                 <w:noProof/>
                 <w:webHidden/>
               </w:rPr>
-              <w:instrText xml:space="preserve"> PAGEREF _Toc148265085 \h </w:instrText>
+              <w:instrText xml:space="preserve"> PAGEREF _Toc148268730 \h </w:instrText>
             </w:r>
             <w:r>
               <w:rPr>
@@ -2955,7 +2955,7 @@
               <w14:ligatures w14:val="standardContextual"/>
             </w:rPr>
           </w:pPr>
-          <w:hyperlink w:anchor="_Toc148265086" w:history="1">
+          <w:hyperlink w:anchor="_Toc148268731" w:history="1">
             <w:r>
               <w:rPr>
                 <w:rStyle w:val="Hyperlink"/>
@@ -3005,7 +3005,7 @@
                 <w:noProof/>
                 <w:webHidden/>
               </w:rPr>
-              <w:instrText xml:space="preserve"> PAGEREF _Toc148265086 \h </w:instrText>
+              <w:instrText xml:space="preserve"> PAGEREF _Toc148268731 \h </w:instrText>
             </w:r>
             <w:r>
               <w:rPr>
@@ -3055,7 +3055,7 @@
               <w14:ligatures w14:val="standardContextual"/>
             </w:rPr>
           </w:pPr>
-          <w:hyperlink w:anchor="_Toc148265087" w:history="1">
+          <w:hyperlink w:anchor="_Toc148268732" w:history="1">
             <w:r>
               <w:rPr>
                 <w:rStyle w:val="Hyperlink"/>
@@ -3105,7 +3105,7 @@
                 <w:noProof/>
                 <w:webHidden/>
               </w:rPr>
-              <w:instrText xml:space="preserve"> PAGEREF _Toc148265087 \h </w:instrText>
+              <w:instrText xml:space="preserve"> PAGEREF _Toc148268732 \h </w:instrText>
             </w:r>
             <w:r>
               <w:rPr>
@@ -3155,7 +3155,7 @@
               <w14:ligatures w14:val="standardContextual"/>
             </w:rPr>
           </w:pPr>
-          <w:hyperlink w:anchor="_Toc148265088" w:history="1">
+          <w:hyperlink w:anchor="_Toc148268733" w:history="1">
             <w:r>
               <w:rPr>
                 <w:rStyle w:val="Hyperlink"/>
@@ -3205,7 +3205,7 @@
                 <w:noProof/>
                 <w:webHidden/>
               </w:rPr>
-              <w:instrText xml:space="preserve"> PAGEREF _Toc148265088 \h </w:instrText>
+              <w:instrText xml:space="preserve"> PAGEREF _Toc148268733 \h </w:instrText>
             </w:r>
             <w:r>
               <w:rPr>
@@ -3255,7 +3255,7 @@
               <w14:ligatures w14:val="standardContextual"/>
             </w:rPr>
           </w:pPr>
-          <w:hyperlink w:anchor="_Toc148265089" w:history="1">
+          <w:hyperlink w:anchor="_Toc148268734" w:history="1">
             <w:r>
               <w:rPr>
                 <w:rStyle w:val="Hyperlink"/>
@@ -3305,7 +3305,7 @@
                 <w:noProof/>
                 <w:webHidden/>
               </w:rPr>
-              <w:instrText xml:space="preserve"> PAGEREF _Toc148265089 \h </w:instrText>
+              <w:instrText xml:space="preserve"> PAGEREF _Toc148268734 \h </w:instrText>
             </w:r>
             <w:r>
               <w:rPr>
@@ -3353,7 +3353,7 @@
               <w14:ligatures w14:val="standardContextual"/>
             </w:rPr>
           </w:pPr>
-          <w:hyperlink w:anchor="_Toc148265090" w:history="1">
+          <w:hyperlink w:anchor="_Toc148268735" w:history="1">
             <w:r>
               <w:rPr>
                 <w:rStyle w:val="Hyperlink"/>
@@ -3401,7 +3401,7 @@
                 <w:noProof/>
                 <w:webHidden/>
               </w:rPr>
-              <w:instrText xml:space="preserve"> PAGEREF _Toc148265090 \h </w:instrText>
+              <w:instrText xml:space="preserve"> PAGEREF _Toc148268735 \h </w:instrText>
             </w:r>
             <w:r>
               <w:rPr>
@@ -3449,7 +3449,7 @@
               <w14:ligatures w14:val="standardContextual"/>
             </w:rPr>
           </w:pPr>
-          <w:hyperlink w:anchor="_Toc148265091" w:history="1">
+          <w:hyperlink w:anchor="_Toc148268736" w:history="1">
             <w:r>
               <w:rPr>
                 <w:rStyle w:val="Hyperlink"/>
@@ -3497,7 +3497,7 @@
                 <w:noProof/>
                 <w:webHidden/>
               </w:rPr>
-              <w:instrText xml:space="preserve"> PAGEREF _Toc148265091 \h </w:instrText>
+              <w:instrText xml:space="preserve"> PAGEREF _Toc148268736 \h </w:instrText>
             </w:r>
             <w:r>
               <w:rPr>
@@ -3545,7 +3545,7 @@
               <w14:ligatures w14:val="standardContextual"/>
             </w:rPr>
           </w:pPr>
-          <w:hyperlink w:anchor="_Toc148265092" w:history="1">
+          <w:hyperlink w:anchor="_Toc148268737" w:history="1">
             <w:r>
               <w:rPr>
                 <w:rStyle w:val="Hyperlink"/>
@@ -3593,7 +3593,7 @@
                 <w:noProof/>
                 <w:webHidden/>
               </w:rPr>
-              <w:instrText xml:space="preserve"> PAGEREF _Toc148265092 \h </w:instrText>
+              <w:instrText xml:space="preserve"> PAGEREF _Toc148268737 \h </w:instrText>
             </w:r>
             <w:r>
               <w:rPr>
@@ -3643,7 +3643,7 @@
               <w14:ligatures w14:val="standardContextual"/>
             </w:rPr>
           </w:pPr>
-          <w:hyperlink w:anchor="_Toc148265093" w:history="1">
+          <w:hyperlink w:anchor="_Toc148268738" w:history="1">
             <w:r>
               <w:rPr>
                 <w:rStyle w:val="Hyperlink"/>
@@ -3693,7 +3693,7 @@
                 <w:noProof/>
                 <w:webHidden/>
               </w:rPr>
-              <w:instrText xml:space="preserve"> PAGEREF _Toc148265093 \h </w:instrText>
+              <w:instrText xml:space="preserve"> PAGEREF _Toc148268738 \h </w:instrText>
             </w:r>
             <w:r>
               <w:rPr>
@@ -3742,7 +3742,7 @@
               <w14:ligatures w14:val="standardContextual"/>
             </w:rPr>
           </w:pPr>
-          <w:hyperlink w:anchor="_Toc148265094" w:history="1">
+          <w:hyperlink w:anchor="_Toc148268739" w:history="1">
             <w:r>
               <w:rPr>
                 <w:rStyle w:val="Hyperlink"/>
@@ -3769,7 +3769,7 @@
                 <w:noProof/>
                 <w:webHidden/>
               </w:rPr>
-              <w:instrText xml:space="preserve"> PAGEREF _Toc148265094 \h </w:instrText>
+              <w:instrText xml:space="preserve"> PAGEREF _Toc148268739 \h </w:instrText>
             </w:r>
             <w:r>
               <w:rPr>
@@ -4739,16 +4739,26 @@
               <w:rPr>
                 <w:lang w:val="en-GB"/>
               </w:rPr>
-              <w:t xml:space="preserve">Advanced Encryption Standard using 256 bit blocks </w:t>
-            </w:r>
-            <w:proofErr w:type="gramStart"/>
-            <w:r>
-              <w:rPr>
-                <w:lang w:val="en-GB"/>
-              </w:rPr>
-              <w:t>with  the</w:t>
-            </w:r>
-            <w:proofErr w:type="gramEnd"/>
+              <w:t xml:space="preserve">Advanced Encryption Standard using </w:t>
+            </w:r>
+            <w:r>
+              <w:rPr>
+                <w:lang w:val="en-GB"/>
+              </w:rPr>
+              <w:t>256-bit</w:t>
+            </w:r>
+            <w:r>
+              <w:rPr>
+                <w:lang w:val="en-GB"/>
+              </w:rPr>
+              <w:t xml:space="preserve"> blocks </w:t>
+            </w:r>
+            <w:r>
+              <w:rPr>
+                <w:lang w:val="en-GB"/>
+              </w:rPr>
+              <w:t>with the</w:t>
+            </w:r>
             <w:r>
               <w:rPr>
                 <w:lang w:val="en-GB"/>
@@ -6161,7 +6171,7 @@
           <w:lang w:val="en-GB"/>
         </w:rPr>
       </w:pPr>
-      <w:bookmarkStart w:id="4" w:name="_Toc148265060"/>
+      <w:bookmarkStart w:id="4" w:name="_Toc148268705"/>
       <w:r>
         <w:rPr>
           <w:lang w:val="en-GB"/>
@@ -6183,7 +6193,7 @@
           <w:lang w:val="en-GB"/>
         </w:rPr>
       </w:pPr>
-      <w:bookmarkStart w:id="5" w:name="_Toc148265061"/>
+      <w:bookmarkStart w:id="5" w:name="_Toc148268706"/>
       <w:r>
         <w:rPr>
           <w:lang w:val="en-GB"/>
@@ -6224,7 +6234,7 @@
           <w:lang w:val="en-GB"/>
         </w:rPr>
       </w:pPr>
-      <w:bookmarkStart w:id="6" w:name="_Toc148265062"/>
+      <w:bookmarkStart w:id="6" w:name="_Toc148268707"/>
       <w:r>
         <w:rPr>
           <w:lang w:val="en-GB"/>
@@ -6246,7 +6256,7 @@
           <w:lang w:val="en-GB"/>
         </w:rPr>
       </w:pPr>
-      <w:bookmarkStart w:id="7" w:name="_Toc148265063"/>
+      <w:bookmarkStart w:id="7" w:name="_Toc148268708"/>
       <w:r>
         <w:rPr>
           <w:color w:val="000000"/>
@@ -6300,7 +6310,7 @@
           <w:lang w:val="en-GB"/>
         </w:rPr>
       </w:pPr>
-      <w:bookmarkStart w:id="8" w:name="_Toc148265064"/>
+      <w:bookmarkStart w:id="8" w:name="_Toc148268709"/>
       <w:r>
         <w:rPr>
           <w:color w:val="000000"/>
@@ -6354,7 +6364,7 @@
           <w:lang w:val="en-GB"/>
         </w:rPr>
       </w:pPr>
-      <w:bookmarkStart w:id="9" w:name="_Toc148265065"/>
+      <w:bookmarkStart w:id="9" w:name="_Toc148268710"/>
       <w:r>
         <w:rPr>
           <w:lang w:val="en-GB"/>
@@ -6409,7 +6419,7 @@
           <w:lang w:val="en-GB"/>
         </w:rPr>
       </w:pPr>
-      <w:bookmarkStart w:id="10" w:name="_Toc148265066"/>
+      <w:bookmarkStart w:id="10" w:name="_Toc148268711"/>
       <w:r>
         <w:rPr>
           <w:lang w:val="en-GB"/>
@@ -6424,46 +6434,6 @@
           <w:lang w:val="en-GB"/>
         </w:rPr>
       </w:pPr>
-      <w:commentRangeStart w:id="11"/>
-      <w:r>
-        <w:rPr>
-          <w:lang w:val="en-GB"/>
-        </w:rPr>
-        <w:t xml:space="preserve">Because of these vulnerabilities and the need for complex communication systems for drones, the author proposes a new </w:t>
-      </w:r>
-      <w:r>
-        <w:rPr>
-          <w:lang w:val="en-GB"/>
-        </w:rPr>
-        <w:t xml:space="preserve">quantum-secure </w:t>
-      </w:r>
-      <w:r>
-        <w:rPr>
-          <w:lang w:val="en-GB"/>
-        </w:rPr>
-        <w:t>communication protocol based on a FANET.</w:t>
-      </w:r>
-      <w:commentRangeEnd w:id="11"/>
-      <w:r>
-        <w:rPr>
-          <w:rStyle w:val="CommentReference"/>
-        </w:rPr>
-        <w:commentReference w:id="11"/>
-      </w:r>
-    </w:p>
-    <w:p>
-      <w:pPr>
-        <w:rPr>
-          <w:lang w:val="en-GB"/>
-        </w:rPr>
-      </w:pPr>
-    </w:p>
-    <w:p>
-      <w:pPr>
-        <w:rPr>
-          <w:lang w:val="en-GB"/>
-        </w:rPr>
-      </w:pPr>
       <w:r>
         <w:rPr>
           <w:lang w:val="en-GB"/>
@@ -6474,7 +6444,13 @@
         <w:rPr>
           <w:lang w:val="en-GB"/>
         </w:rPr>
-        <w:t>in the near future and implementing standardized quantum-secure protocols have not been done before on a FANET</w:t>
+        <w:t>soon</w:t>
+      </w:r>
+      <w:r>
+        <w:rPr>
+          <w:lang w:val="en-GB"/>
+        </w:rPr>
+        <w:t xml:space="preserve"> and implementing standardized quantum-secure protocols have not been done before on a FANET</w:t>
       </w:r>
       <w:r>
         <w:rPr>
@@ -6501,14 +6477,14 @@
           <w:lang w:val="en-GB"/>
         </w:rPr>
       </w:pPr>
-      <w:bookmarkStart w:id="12" w:name="_Toc148265067"/>
+      <w:bookmarkStart w:id="11" w:name="_Toc148268712"/>
       <w:r>
         <w:rPr>
           <w:lang w:val="en-GB"/>
         </w:rPr>
         <w:t>Motivation</w:t>
       </w:r>
-      <w:bookmarkEnd w:id="12"/>
+      <w:bookmarkEnd w:id="11"/>
     </w:p>
     <w:p>
       <w:pPr>
@@ -6553,14 +6529,14 @@
           <w:lang w:val="en-GB"/>
         </w:rPr>
       </w:pPr>
-      <w:bookmarkStart w:id="13" w:name="_Toc148265068"/>
+      <w:bookmarkStart w:id="12" w:name="_Toc148268713"/>
       <w:r>
         <w:rPr>
           <w:lang w:val="en-GB"/>
         </w:rPr>
         <w:t>Existing Work</w:t>
       </w:r>
-      <w:bookmarkEnd w:id="13"/>
+      <w:bookmarkEnd w:id="12"/>
     </w:p>
     <w:p>
       <w:pPr>
@@ -6619,11 +6595,15 @@
             <w:pPr>
               <w:spacing w:line="240" w:lineRule="auto"/>
               <w:rPr>
-                <w:lang w:val="en-GB"/>
-              </w:rPr>
-            </w:pPr>
-            <w:r>
-              <w:rPr>
+                <w:b/>
+                <w:bCs/>
+                <w:lang w:val="en-GB"/>
+              </w:rPr>
+            </w:pPr>
+            <w:r>
+              <w:rPr>
+                <w:b/>
+                <w:bCs/>
                 <w:lang w:val="en-GB"/>
               </w:rPr>
               <w:t>Citation</w:t>
@@ -6645,11 +6625,15 @@
             <w:pPr>
               <w:spacing w:line="240" w:lineRule="auto"/>
               <w:rPr>
-                <w:lang w:val="en-GB"/>
-              </w:rPr>
-            </w:pPr>
-            <w:r>
-              <w:rPr>
+                <w:b/>
+                <w:bCs/>
+                <w:lang w:val="en-GB"/>
+              </w:rPr>
+            </w:pPr>
+            <w:r>
+              <w:rPr>
+                <w:b/>
+                <w:bCs/>
                 <w:lang w:val="en-GB"/>
               </w:rPr>
               <w:t>Brief</w:t>
@@ -6671,11 +6655,15 @@
             <w:pPr>
               <w:spacing w:line="240" w:lineRule="auto"/>
               <w:rPr>
-                <w:lang w:val="en-GB"/>
-              </w:rPr>
-            </w:pPr>
-            <w:r>
-              <w:rPr>
+                <w:b/>
+                <w:bCs/>
+                <w:lang w:val="en-GB"/>
+              </w:rPr>
+            </w:pPr>
+            <w:r>
+              <w:rPr>
+                <w:b/>
+                <w:bCs/>
                 <w:lang w:val="en-GB"/>
               </w:rPr>
               <w:t>Limitations</w:t>
@@ -6697,11 +6685,15 @@
             <w:pPr>
               <w:spacing w:line="240" w:lineRule="auto"/>
               <w:rPr>
-                <w:lang w:val="en-GB"/>
-              </w:rPr>
-            </w:pPr>
-            <w:r>
-              <w:rPr>
+                <w:b/>
+                <w:bCs/>
+                <w:lang w:val="en-GB"/>
+              </w:rPr>
+            </w:pPr>
+            <w:r>
+              <w:rPr>
+                <w:b/>
+                <w:bCs/>
                 <w:lang w:val="en-GB"/>
               </w:rPr>
               <w:t>Contributions</w:t>
@@ -6780,7 +6772,7 @@
                 <w:lang w:val="en-GB"/>
               </w:rPr>
             </w:pPr>
-            <w:commentRangeStart w:id="14"/>
+            <w:commentRangeStart w:id="13"/>
             <w:r>
               <w:rPr>
                 <w:lang w:val="en-GB"/>
@@ -6857,12 +6849,12 @@
               </w:rPr>
               <w:t>A secure direct communications protocol for quantum users.</w:t>
             </w:r>
-            <w:commentRangeEnd w:id="14"/>
+            <w:commentRangeEnd w:id="13"/>
             <w:r>
               <w:rPr>
                 <w:rStyle w:val="CommentReference"/>
               </w:rPr>
-              <w:commentReference w:id="14"/>
+              <w:commentReference w:id="13"/>
             </w:r>
           </w:p>
         </w:tc>
@@ -6916,14 +6908,40 @@
               <w:rPr>
                 <w:lang w:val="en-GB"/>
               </w:rPr>
-              <w:t xml:space="preserve">This research proposes a hash-based lightweight </w:t>
+              <w:t xml:space="preserve">This research proposes a hash-based lightweight authentication protocol for IoD applications. </w:t>
+            </w:r>
+          </w:p>
+        </w:tc>
+        <w:tc>
+          <w:tcPr>
+            <w:tcW w:w="2235" w:type="dxa"/>
+            <w:shd w:val="clear" w:color="auto" w:fill="auto"/>
+            <w:tcMar>
+              <w:top w:w="100" w:type="dxa"/>
+              <w:left w:w="100" w:type="dxa"/>
+              <w:bottom w:w="100" w:type="dxa"/>
+              <w:right w:w="100" w:type="dxa"/>
+            </w:tcMar>
+          </w:tcPr>
+          <w:p>
+            <w:pPr>
+              <w:spacing w:line="240" w:lineRule="auto"/>
+              <w:rPr>
+                <w:lang w:val="en-GB"/>
+              </w:rPr>
+            </w:pPr>
+            <w:r>
+              <w:rPr>
+                <w:lang w:val="en-GB"/>
+              </w:rPr>
+              <w:t xml:space="preserve">This paper only describes the use of the HMACSHA1 algorithm for the authentication phase of the communications </w:t>
             </w:r>
             <w:r>
               <w:rPr>
                 <w:lang w:val="en-GB"/>
               </w:rPr>
               <w:lastRenderedPageBreak/>
-              <w:t xml:space="preserve">authentication protocol for IoD applications. </w:t>
+              <w:t>protocol and is not a complete communications protocol that describes secure message encryption.</w:t>
             </w:r>
           </w:p>
         </w:tc>
@@ -6950,48 +6968,14 @@
                 <w:lang w:val="en-GB"/>
               </w:rPr>
               <w:lastRenderedPageBreak/>
-              <w:t xml:space="preserve">This paper only describes the use of the HMACSHA1 </w:t>
+              <w:t xml:space="preserve">A lightweight and secure authentication protocol to set up secure communications between two drones or between a drone </w:t>
             </w:r>
             <w:r>
               <w:rPr>
                 <w:lang w:val="en-GB"/>
               </w:rPr>
               <w:lastRenderedPageBreak/>
-              <w:t>algorithm for the authentication phase of the communications protocol and is not a complete communications protocol that describes secure message encryption.</w:t>
-            </w:r>
-          </w:p>
-        </w:tc>
-        <w:tc>
-          <w:tcPr>
-            <w:tcW w:w="2235" w:type="dxa"/>
-            <w:shd w:val="clear" w:color="auto" w:fill="auto"/>
-            <w:tcMar>
-              <w:top w:w="100" w:type="dxa"/>
-              <w:left w:w="100" w:type="dxa"/>
-              <w:bottom w:w="100" w:type="dxa"/>
-              <w:right w:w="100" w:type="dxa"/>
-            </w:tcMar>
-          </w:tcPr>
-          <w:p>
-            <w:pPr>
-              <w:spacing w:line="240" w:lineRule="auto"/>
-              <w:rPr>
-                <w:lang w:val="en-GB"/>
-              </w:rPr>
-            </w:pPr>
-            <w:r>
-              <w:rPr>
-                <w:lang w:val="en-GB"/>
-              </w:rPr>
-              <w:lastRenderedPageBreak/>
-              <w:t xml:space="preserve">A lightweight and secure authentication protocol to set up </w:t>
-            </w:r>
-            <w:r>
-              <w:rPr>
-                <w:lang w:val="en-GB"/>
-              </w:rPr>
-              <w:lastRenderedPageBreak/>
-              <w:t>secure communications between two drones or between a drone and a GCS based on HMACSHA1.</w:t>
+              <w:t>and a GCS based on HMACSHA1.</w:t>
             </w:r>
           </w:p>
         </w:tc>
@@ -7376,14 +7360,7 @@
               <w:rPr>
                 <w:lang w:val="en-GB"/>
               </w:rPr>
-              <w:t xml:space="preserve">The paper uses a software-defined network as the networking solution used by the drones to communicate among </w:t>
-            </w:r>
-            <w:r>
-              <w:rPr>
-                <w:lang w:val="en-GB"/>
-              </w:rPr>
-              <w:lastRenderedPageBreak/>
-              <w:t>themselves and with the GCS.</w:t>
+              <w:t>The paper uses a software-defined network as the networking solution used by the drones to communicate among themselves and with the GCS.</w:t>
             </w:r>
           </w:p>
         </w:tc>
@@ -7411,8 +7388,14 @@
               <w:rPr>
                 <w:lang w:val="en-GB"/>
               </w:rPr>
+              <w:t xml:space="preserve">Autry, Christopher </w:t>
+            </w:r>
+            <w:r>
+              <w:rPr>
+                <w:lang w:val="en-GB"/>
+              </w:rPr>
               <w:lastRenderedPageBreak/>
-              <w:t>Autry, Christopher Patrick, et al., 2022</w:t>
+              <w:t>Patrick, et al., 2022</w:t>
             </w:r>
           </w:p>
         </w:tc>
@@ -7438,7 +7421,15 @@
               <w:rPr>
                 <w:lang w:val="en-GB"/>
               </w:rPr>
-              <w:t>This research paper proposes a decentralized secure quantum-resistant communications protocol that uses the NTRU-HRSS-KEM as the KEM.</w:t>
+              <w:lastRenderedPageBreak/>
+              <w:t xml:space="preserve">This research paper proposes a decentralized </w:t>
+            </w:r>
+            <w:r>
+              <w:rPr>
+                <w:lang w:val="en-GB"/>
+              </w:rPr>
+              <w:lastRenderedPageBreak/>
+              <w:t>secure quantum-resistant communications protocol that uses the NTRU-HRSS-KEM as the KEM.</w:t>
             </w:r>
           </w:p>
         </w:tc>
@@ -7464,7 +7455,15 @@
               <w:rPr>
                 <w:lang w:val="en-GB"/>
               </w:rPr>
-              <w:t>The proposed protocol is not used and/ or demonstrated to be used in a FANET configuration.</w:t>
+              <w:lastRenderedPageBreak/>
+              <w:t xml:space="preserve">The proposed protocol is not used </w:t>
+            </w:r>
+            <w:r>
+              <w:rPr>
+                <w:lang w:val="en-GB"/>
+              </w:rPr>
+              <w:lastRenderedPageBreak/>
+              <w:t>and/ or demonstrated to be used in a FANET configuration.</w:t>
             </w:r>
           </w:p>
         </w:tc>
@@ -7490,7 +7489,15 @@
               <w:rPr>
                 <w:lang w:val="en-GB"/>
               </w:rPr>
-              <w:t>This protocol uses the SHA3, AES-256-CBC, NTRU-HRSS-KEM and HMAC algorithms to set up secure communications and to securely communicate information between drones and GCS.</w:t>
+              <w:lastRenderedPageBreak/>
+              <w:t>This protocol uses the SHA3, AES-256-</w:t>
+            </w:r>
+            <w:r>
+              <w:rPr>
+                <w:lang w:val="en-GB"/>
+              </w:rPr>
+              <w:lastRenderedPageBreak/>
+              <w:t>CBC, NTRU-HRSS-KEM and HMAC algorithms to set up secure communications and to securely communicate information between drones and GCS.</w:t>
             </w:r>
           </w:p>
         </w:tc>
@@ -7518,6 +7525,7 @@
               <w:rPr>
                 <w:lang w:val="en-GB"/>
               </w:rPr>
+              <w:lastRenderedPageBreak/>
               <w:t>Ko, Yongho, et al., 2021</w:t>
             </w:r>
           </w:p>
@@ -7803,14 +7811,14 @@
               <w:rPr>
                 <w:lang w:val="en-GB"/>
               </w:rPr>
-              <w:t xml:space="preserve">Since the authors propose a new </w:t>
+              <w:t xml:space="preserve">Since the authors propose a new algorithm that is not standardized NIST or any other standards authority, adding hardware </w:t>
             </w:r>
             <w:r>
               <w:rPr>
                 <w:lang w:val="en-GB"/>
               </w:rPr>
               <w:lastRenderedPageBreak/>
-              <w:t>algorithm that is not standardized NIST or any other standards authority, adding hardware support for this algorithm is limited.</w:t>
+              <w:t>support for this algorithm is limited.</w:t>
             </w:r>
           </w:p>
         </w:tc>
@@ -7837,14 +7845,14 @@
                 <w:lang w:val="en-GB"/>
               </w:rPr>
               <w:lastRenderedPageBreak/>
-              <w:t xml:space="preserve">The authors of this paper propose a custom quantum-resistant cryptographic algorithm for the authentication and key agreement phase based on the </w:t>
+              <w:t xml:space="preserve">The authors of this paper propose a custom quantum-resistant cryptographic algorithm for the authentication and key agreement phase based on the Learning Parity with Noise problem. The authors also contain information about the performance of </w:t>
             </w:r>
             <w:r>
               <w:rPr>
                 <w:lang w:val="en-GB"/>
               </w:rPr>
               <w:lastRenderedPageBreak/>
-              <w:t>Learning Parity with Noise problem. The authors also contain information about the performance of this newly proposed algorithm.</w:t>
+              <w:t>this newly proposed algorithm.</w:t>
             </w:r>
           </w:p>
         </w:tc>
@@ -7861,8 +7869,8 @@
           <w:lang w:val="en-GB"/>
         </w:rPr>
       </w:pPr>
-      <w:bookmarkStart w:id="15" w:name="_Toc147262670"/>
-      <w:bookmarkStart w:id="16" w:name="_Toc147262806"/>
+      <w:bookmarkStart w:id="14" w:name="_Toc147262670"/>
+      <w:bookmarkStart w:id="15" w:name="_Toc147262806"/>
       <w:r>
         <w:rPr>
           <w:color w:val="000000" w:themeColor="text1"/>
@@ -7927,7 +7935,7 @@
         </w:rPr>
         <w:t>: Comparison of existing communications protocols</w:t>
       </w:r>
-      <w:bookmarkEnd w:id="15"/>
+      <w:bookmarkEnd w:id="14"/>
       <w:r>
         <w:rPr>
           <w:color w:val="000000" w:themeColor="text1"/>
@@ -7937,7 +7945,7 @@
         </w:rPr>
         <w:t>.</w:t>
       </w:r>
-      <w:bookmarkEnd w:id="16"/>
+      <w:bookmarkEnd w:id="15"/>
     </w:p>
     <w:p>
       <w:pPr>
@@ -7950,14 +7958,14 @@
           <w:lang w:val="en-GB"/>
         </w:rPr>
       </w:pPr>
-      <w:bookmarkStart w:id="17" w:name="_Toc148265069"/>
+      <w:bookmarkStart w:id="16" w:name="_Toc148268714"/>
       <w:r>
         <w:rPr>
           <w:lang w:val="en-GB"/>
         </w:rPr>
         <w:t>Research Gap</w:t>
       </w:r>
-      <w:bookmarkEnd w:id="17"/>
+      <w:bookmarkEnd w:id="16"/>
     </w:p>
     <w:p>
       <w:pPr>
@@ -7990,14 +7998,14 @@
           <w:lang w:val="en-GB"/>
         </w:rPr>
       </w:pPr>
-      <w:bookmarkStart w:id="18" w:name="_Toc148265070"/>
+      <w:bookmarkStart w:id="17" w:name="_Toc148268715"/>
       <w:r>
         <w:rPr>
           <w:lang w:val="en-GB"/>
         </w:rPr>
         <w:t>Contribution to The Body of Knowledge</w:t>
       </w:r>
-      <w:bookmarkEnd w:id="18"/>
+      <w:bookmarkEnd w:id="17"/>
     </w:p>
     <w:p>
       <w:pPr>
@@ -8031,7 +8039,7 @@
           <w:lang w:val="en-GB"/>
         </w:rPr>
       </w:pPr>
-      <w:bookmarkStart w:id="19" w:name="_Toc148265071"/>
+      <w:bookmarkStart w:id="18" w:name="_Toc148268716"/>
       <w:r>
         <w:rPr>
           <w:color w:val="000000"/>
@@ -8039,7 +8047,7 @@
         </w:rPr>
         <w:t>Technical Contribution</w:t>
       </w:r>
-      <w:bookmarkEnd w:id="19"/>
+      <w:bookmarkEnd w:id="18"/>
     </w:p>
     <w:p>
       <w:pPr>
@@ -8085,7 +8093,7 @@
           <w:lang w:val="en-GB"/>
         </w:rPr>
       </w:pPr>
-      <w:bookmarkStart w:id="20" w:name="_Toc148265072"/>
+      <w:bookmarkStart w:id="19" w:name="_Toc148268717"/>
       <w:r>
         <w:rPr>
           <w:color w:val="000000"/>
@@ -8093,7 +8101,7 @@
         </w:rPr>
         <w:t>Domain Contribution</w:t>
       </w:r>
-      <w:bookmarkEnd w:id="20"/>
+      <w:bookmarkEnd w:id="19"/>
     </w:p>
     <w:p>
       <w:pPr>
@@ -8126,15 +8134,14 @@
           <w:lang w:val="en-GB"/>
         </w:rPr>
       </w:pPr>
-      <w:bookmarkStart w:id="21" w:name="_Toc148265073"/>
-      <w:r>
-        <w:rPr>
-          <w:lang w:val="en-GB"/>
-        </w:rPr>
-        <w:lastRenderedPageBreak/>
+      <w:bookmarkStart w:id="20" w:name="_Toc148268718"/>
+      <w:r>
+        <w:rPr>
+          <w:lang w:val="en-GB"/>
+        </w:rPr>
         <w:t>Research Challenge</w:t>
       </w:r>
-      <w:bookmarkEnd w:id="21"/>
+      <w:bookmarkEnd w:id="20"/>
     </w:p>
     <w:p>
       <w:pPr>
@@ -8158,7 +8165,14 @@
         <w:rPr>
           <w:lang w:val="en-GB"/>
         </w:rPr>
-        <w:t xml:space="preserve"> an active field of research because it’s an important piece of technology for a wide range of applications. From the preliminary research, there will be plenty of challenges to be addressed because </w:t>
+        <w:t xml:space="preserve"> an active field of research because it’s an important piece of technology for a wide range of applications. From the preliminary research, there will </w:t>
+      </w:r>
+      <w:r>
+        <w:rPr>
+          <w:lang w:val="en-GB"/>
+        </w:rPr>
+        <w:lastRenderedPageBreak/>
+        <w:t xml:space="preserve">be plenty of challenges to be addressed because </w:t>
       </w:r>
       <w:r>
         <w:rPr>
@@ -8301,14 +8315,14 @@
           <w:lang w:val="en-GB"/>
         </w:rPr>
       </w:pPr>
-      <w:bookmarkStart w:id="22" w:name="_Toc148265074"/>
+      <w:bookmarkStart w:id="21" w:name="_Toc148268719"/>
       <w:r>
         <w:rPr>
           <w:lang w:val="en-GB"/>
         </w:rPr>
         <w:t>Research Questions</w:t>
       </w:r>
-      <w:bookmarkEnd w:id="22"/>
+      <w:bookmarkEnd w:id="21"/>
     </w:p>
     <w:p>
       <w:pPr>
@@ -8320,12 +8334,11 @@
           <w:lang w:val="en-GB"/>
         </w:rPr>
       </w:pPr>
-      <w:commentRangeStart w:id="23"/>
-      <w:r>
-        <w:rPr>
-          <w:lang w:val="en-GB"/>
-        </w:rPr>
-        <w:t>What are the existing protocols used by IoD applications where multiple drones and GCS are involved?</w:t>
+      <w:r>
+        <w:rPr>
+          <w:lang w:val="en-GB"/>
+        </w:rPr>
+        <w:t>What is the newly standardized quantum-secure encryption algorithms and where do they fit in a communication protocol?</w:t>
       </w:r>
     </w:p>
     <w:p>
@@ -8342,7 +8355,7 @@
         <w:rPr>
           <w:lang w:val="en-GB"/>
         </w:rPr>
-        <w:t>Why is post-quantum cryptography an emerging and crucial area of study?</w:t>
+        <w:t>How can these algorithms run on limited hardware commonly used or can be used by drones?</w:t>
       </w:r>
     </w:p>
     <w:p>
@@ -8359,140 +8372,7 @@
         <w:rPr>
           <w:lang w:val="en-GB"/>
         </w:rPr>
-        <w:t xml:space="preserve">What </w:t>
-      </w:r>
-      <w:r>
-        <w:rPr>
-          <w:lang w:val="en-GB"/>
-        </w:rPr>
-        <w:t>is</w:t>
-      </w:r>
-      <w:r>
-        <w:rPr>
-          <w:lang w:val="en-GB"/>
-        </w:rPr>
-        <w:t xml:space="preserve"> the quantum-resistant cryptographic algorithms standardized by NIST, and how many of them can run on limited hardware capabilities and tight budgets?</w:t>
-      </w:r>
-    </w:p>
-    <w:p>
-      <w:pPr>
-        <w:numPr>
-          <w:ilvl w:val="0"/>
-          <w:numId w:val="9"/>
-        </w:numPr>
-        <w:rPr>
-          <w:lang w:val="en-GB"/>
-        </w:rPr>
-      </w:pPr>
-      <w:r>
-        <w:rPr>
-          <w:lang w:val="en-GB"/>
-        </w:rPr>
-        <w:t>Why are FANETs the most preferred method of communication for a cluster of drones and if they require connections with a GCS?</w:t>
-      </w:r>
-    </w:p>
-    <w:p>
-      <w:pPr>
-        <w:numPr>
-          <w:ilvl w:val="0"/>
-          <w:numId w:val="9"/>
-        </w:numPr>
-        <w:rPr>
-          <w:lang w:val="en-GB"/>
-        </w:rPr>
-      </w:pPr>
-      <w:r>
-        <w:rPr>
-          <w:lang w:val="en-GB"/>
-        </w:rPr>
-        <w:t xml:space="preserve">What configurations of different algorithms to use that provide better security </w:t>
-      </w:r>
-      <w:r>
-        <w:rPr>
-          <w:lang w:val="en-GB"/>
-        </w:rPr>
-        <w:t>and</w:t>
-      </w:r>
-      <w:r>
-        <w:rPr>
-          <w:lang w:val="en-GB"/>
-        </w:rPr>
-        <w:t xml:space="preserve"> provide better performance?</w:t>
-      </w:r>
-    </w:p>
-    <w:p>
-      <w:pPr>
-        <w:numPr>
-          <w:ilvl w:val="0"/>
-          <w:numId w:val="9"/>
-        </w:numPr>
-        <w:rPr>
-          <w:lang w:val="en-GB"/>
-        </w:rPr>
-      </w:pPr>
-      <w:r>
-        <w:rPr>
-          <w:lang w:val="en-GB"/>
-        </w:rPr>
-        <w:t>What algorithm to use for the authentication and KEM phase of the protocol?</w:t>
-      </w:r>
-    </w:p>
-    <w:p>
-      <w:pPr>
-        <w:numPr>
-          <w:ilvl w:val="0"/>
-          <w:numId w:val="9"/>
-        </w:numPr>
-        <w:rPr>
-          <w:lang w:val="en-GB"/>
-        </w:rPr>
-      </w:pPr>
-      <w:r>
-        <w:rPr>
-          <w:lang w:val="en-GB"/>
-        </w:rPr>
-        <w:t>What algorithm to use when encrypting the messages?</w:t>
-      </w:r>
-    </w:p>
-    <w:p>
-      <w:pPr>
-        <w:numPr>
-          <w:ilvl w:val="0"/>
-          <w:numId w:val="9"/>
-        </w:numPr>
-        <w:rPr>
-          <w:lang w:val="en-GB"/>
-        </w:rPr>
-      </w:pPr>
-      <w:r>
-        <w:rPr>
-          <w:lang w:val="en-GB"/>
-        </w:rPr>
-        <w:t>What should the data packet contain to provide both forward and backwards compatibility with little effect on performance?</w:t>
-      </w:r>
-    </w:p>
-    <w:p>
-      <w:pPr>
-        <w:numPr>
-          <w:ilvl w:val="0"/>
-          <w:numId w:val="9"/>
-        </w:numPr>
-        <w:rPr>
-          <w:lang w:val="en-GB"/>
-        </w:rPr>
-      </w:pPr>
-      <w:r>
-        <w:rPr>
-          <w:lang w:val="en-GB"/>
-        </w:rPr>
-        <w:t>What existing protocol can be used to partially solve the problem without reinventing the wheel?</w:t>
-      </w:r>
-      <w:commentRangeEnd w:id="23"/>
-      <w:r>
-        <w:rPr>
-          <w:rStyle w:val="CommentReference"/>
-        </w:rPr>
-        <w:commentReference w:id="23"/>
+        <w:t>How can these protocols work on a FANET?</w:t>
       </w:r>
     </w:p>
     <w:p>
@@ -8513,15 +8393,14 @@
           <w:lang w:val="en-GB"/>
         </w:rPr>
       </w:pPr>
-      <w:bookmarkStart w:id="24" w:name="_Toc148265075"/>
-      <w:r>
-        <w:rPr>
-          <w:lang w:val="en-GB"/>
-        </w:rPr>
-        <w:lastRenderedPageBreak/>
+      <w:bookmarkStart w:id="22" w:name="_Toc148268720"/>
+      <w:r>
+        <w:rPr>
+          <w:lang w:val="en-GB"/>
+        </w:rPr>
         <w:t>Research Aim</w:t>
       </w:r>
-      <w:bookmarkEnd w:id="24"/>
+      <w:bookmarkEnd w:id="22"/>
     </w:p>
     <w:p>
       <w:pPr>
@@ -8594,14 +8473,14 @@
           <w:lang w:val="en-GB"/>
         </w:rPr>
       </w:pPr>
-      <w:bookmarkStart w:id="25" w:name="_Toc148265076"/>
+      <w:bookmarkStart w:id="23" w:name="_Toc148268721"/>
       <w:r>
         <w:rPr>
           <w:lang w:val="en-GB"/>
         </w:rPr>
         <w:t>Research Objectives</w:t>
       </w:r>
-      <w:bookmarkEnd w:id="25"/>
+      <w:bookmarkEnd w:id="23"/>
     </w:p>
     <w:tbl>
       <w:tblPr>
@@ -8780,7 +8659,7 @@
                 <w:lang w:val="en-GB"/>
               </w:rPr>
             </w:pPr>
-            <w:commentRangeStart w:id="26"/>
+            <w:commentRangeStart w:id="24"/>
             <w:r>
               <w:rPr>
                 <w:b/>
@@ -8869,26 +8748,36 @@
               </w:rPr>
               <w:t xml:space="preserve">: Research </w:t>
             </w:r>
-            <w:proofErr w:type="gramStart"/>
-            <w:r>
-              <w:rPr>
-                <w:lang w:val="en-GB"/>
-              </w:rPr>
-              <w:t>why</w:t>
-            </w:r>
-            <w:proofErr w:type="gramEnd"/>
-            <w:r>
-              <w:rPr>
-                <w:lang w:val="en-GB"/>
-              </w:rPr>
-              <w:t xml:space="preserve"> the existing quantum-secure communications protocols use their algorithm as opposed to using standardised algorithms.</w:t>
-            </w:r>
-            <w:commentRangeEnd w:id="26"/>
+            <w:r>
+              <w:rPr>
+                <w:lang w:val="en-GB"/>
+              </w:rPr>
+              <w:t>because</w:t>
+            </w:r>
+            <w:r>
+              <w:rPr>
+                <w:lang w:val="en-GB"/>
+              </w:rPr>
+              <w:t xml:space="preserve"> the existing quantum-secure communications protocols use their </w:t>
+            </w:r>
+            <w:r>
+              <w:rPr>
+                <w:lang w:val="en-GB"/>
+              </w:rPr>
+              <w:t xml:space="preserve">own </w:t>
+            </w:r>
+            <w:r>
+              <w:rPr>
+                <w:lang w:val="en-GB"/>
+              </w:rPr>
+              <w:t>algorithm as opposed to using standardised algorithms.</w:t>
+            </w:r>
+            <w:commentRangeEnd w:id="24"/>
             <w:r>
               <w:rPr>
                 <w:rStyle w:val="CommentReference"/>
               </w:rPr>
-              <w:commentReference w:id="26"/>
+              <w:commentReference w:id="24"/>
             </w:r>
           </w:p>
         </w:tc>
@@ -9119,7 +9008,6 @@
                 <w:b/>
                 <w:lang w:val="en-GB"/>
               </w:rPr>
-              <w:lastRenderedPageBreak/>
               <w:t>RO3</w:t>
             </w:r>
             <w:r>
@@ -9256,7 +9144,6 @@
               <w:rPr>
                 <w:lang w:val="en-GB"/>
               </w:rPr>
-              <w:lastRenderedPageBreak/>
               <w:t>LO1,</w:t>
             </w:r>
           </w:p>
@@ -9424,6 +9311,7 @@
                 <w:b/>
                 <w:lang w:val="en-GB"/>
               </w:rPr>
+              <w:lastRenderedPageBreak/>
               <w:t>RO2</w:t>
             </w:r>
             <w:r>
@@ -9586,6 +9474,7 @@
               <w:rPr>
                 <w:lang w:val="en-GB"/>
               </w:rPr>
+              <w:lastRenderedPageBreak/>
               <w:t>LO2,</w:t>
             </w:r>
           </w:p>
@@ -9656,6 +9545,7 @@
               <w:rPr>
                 <w:lang w:val="en-GB"/>
               </w:rPr>
+              <w:lastRenderedPageBreak/>
               <w:t>Implementation</w:t>
             </w:r>
           </w:p>
@@ -9959,7 +9849,6 @@
               <w:rPr>
                 <w:lang w:val="en-GB"/>
               </w:rPr>
-              <w:lastRenderedPageBreak/>
               <w:t>Testing and evaluation</w:t>
             </w:r>
           </w:p>
@@ -10358,8 +10247,8 @@
           <w:lang w:val="en-GB"/>
         </w:rPr>
       </w:pPr>
-      <w:bookmarkStart w:id="27" w:name="_Toc147262671"/>
-      <w:bookmarkStart w:id="28" w:name="_Toc147262807"/>
+      <w:bookmarkStart w:id="25" w:name="_Toc147262671"/>
+      <w:bookmarkStart w:id="26" w:name="_Toc147262807"/>
       <w:r>
         <w:rPr>
           <w:color w:val="000000" w:themeColor="text1"/>
@@ -10367,6 +10256,7 @@
           <w:szCs w:val="24"/>
           <w:lang w:val="en-GB"/>
         </w:rPr>
+        <w:lastRenderedPageBreak/>
         <w:t xml:space="preserve">Table </w:t>
       </w:r>
       <w:r>
@@ -10423,7 +10313,7 @@
         </w:rPr>
         <w:t>: Research objectives</w:t>
       </w:r>
-      <w:bookmarkEnd w:id="27"/>
+      <w:bookmarkEnd w:id="25"/>
       <w:r>
         <w:rPr>
           <w:color w:val="000000" w:themeColor="text1"/>
@@ -10433,7 +10323,7 @@
         </w:rPr>
         <w:t>.</w:t>
       </w:r>
-      <w:bookmarkEnd w:id="28"/>
+      <w:bookmarkEnd w:id="26"/>
     </w:p>
     <w:p>
       <w:pPr>
@@ -10447,14 +10337,14 @@
           <w:lang w:val="en-GB"/>
         </w:rPr>
       </w:pPr>
-      <w:bookmarkStart w:id="29" w:name="_Toc148265077"/>
+      <w:bookmarkStart w:id="27" w:name="_Toc148268722"/>
       <w:r>
         <w:rPr>
           <w:lang w:val="en-GB"/>
         </w:rPr>
         <w:t>Project Scope</w:t>
       </w:r>
-      <w:bookmarkEnd w:id="29"/>
+      <w:bookmarkEnd w:id="27"/>
     </w:p>
     <w:p>
       <w:pPr>
@@ -10469,7 +10359,7 @@
           <w:lang w:val="en-GB"/>
         </w:rPr>
       </w:pPr>
-      <w:bookmarkStart w:id="30" w:name="_Toc148265078"/>
+      <w:bookmarkStart w:id="28" w:name="_Toc148268723"/>
       <w:r>
         <w:rPr>
           <w:color w:val="000000"/>
@@ -10477,7 +10367,7 @@
         </w:rPr>
         <w:t>In-Scope</w:t>
       </w:r>
-      <w:bookmarkEnd w:id="30"/>
+      <w:bookmarkEnd w:id="28"/>
     </w:p>
     <w:p>
       <w:pPr>
@@ -10596,7 +10486,7 @@
           <w:lang w:val="en-GB"/>
         </w:rPr>
       </w:pPr>
-      <w:bookmarkStart w:id="31" w:name="_Toc148265079"/>
+      <w:bookmarkStart w:id="29" w:name="_Toc148268724"/>
       <w:r>
         <w:rPr>
           <w:color w:val="000000"/>
@@ -10604,7 +10494,7 @@
         </w:rPr>
         <w:t>Out-of-Scope</w:t>
       </w:r>
-      <w:bookmarkEnd w:id="31"/>
+      <w:bookmarkEnd w:id="29"/>
     </w:p>
     <w:p>
       <w:pPr>
@@ -10705,7 +10595,7 @@
           <w:lang w:val="en-GB"/>
         </w:rPr>
       </w:pPr>
-      <w:bookmarkStart w:id="32" w:name="_Toc148265080"/>
+      <w:bookmarkStart w:id="30" w:name="_Toc148268725"/>
       <w:r>
         <w:rPr>
           <w:lang w:val="en-GB"/>
@@ -10713,7 +10603,7 @@
         <w:lastRenderedPageBreak/>
         <w:t>Prototype Diagram of the System</w:t>
       </w:r>
-      <w:bookmarkEnd w:id="32"/>
+      <w:bookmarkEnd w:id="30"/>
     </w:p>
     <w:p>
       <w:pPr>
@@ -10816,9 +10706,9 @@
           <w:lang w:val="en-GB"/>
         </w:rPr>
       </w:pPr>
-      <w:bookmarkStart w:id="33" w:name="_Toc147261957"/>
-      <w:bookmarkStart w:id="34" w:name="_Toc147262000"/>
-      <w:bookmarkStart w:id="35" w:name="_Toc147262814"/>
+      <w:bookmarkStart w:id="31" w:name="_Toc147261957"/>
+      <w:bookmarkStart w:id="32" w:name="_Toc147262000"/>
+      <w:bookmarkStart w:id="33" w:name="_Toc147262814"/>
       <w:r>
         <w:rPr>
           <w:color w:val="000000" w:themeColor="text1"/>
@@ -10882,9 +10772,9 @@
         </w:rPr>
         <w:t>: Prototype diagram of the proposed system (Self-Composed).</w:t>
       </w:r>
+      <w:bookmarkEnd w:id="31"/>
+      <w:bookmarkEnd w:id="32"/>
       <w:bookmarkEnd w:id="33"/>
-      <w:bookmarkEnd w:id="34"/>
-      <w:bookmarkEnd w:id="35"/>
       <w:r>
         <w:rPr>
           <w:sz w:val="24"/>
@@ -10906,7 +10796,7 @@
           <w:lang w:val="en-GB"/>
         </w:rPr>
       </w:pPr>
-      <w:bookmarkStart w:id="36" w:name="_Toc148265081"/>
+      <w:bookmarkStart w:id="34" w:name="_Toc148268726"/>
       <w:r>
         <w:rPr>
           <w:lang w:val="en-GB"/>
@@ -10914,7 +10804,7 @@
         <w:lastRenderedPageBreak/>
         <w:t>Methodology</w:t>
       </w:r>
-      <w:bookmarkEnd w:id="36"/>
+      <w:bookmarkEnd w:id="34"/>
     </w:p>
     <w:p>
       <w:pPr>
@@ -10928,14 +10818,14 @@
           <w:lang w:val="en-GB"/>
         </w:rPr>
       </w:pPr>
-      <w:bookmarkStart w:id="37" w:name="_Toc148265082"/>
+      <w:bookmarkStart w:id="35" w:name="_Toc148268727"/>
       <w:r>
         <w:rPr>
           <w:lang w:val="en-GB"/>
         </w:rPr>
         <w:t>Research Methodology</w:t>
       </w:r>
-      <w:bookmarkEnd w:id="37"/>
+      <w:bookmarkEnd w:id="35"/>
     </w:p>
     <w:p>
       <w:pPr>
@@ -11401,8 +11291,8 @@
           <w:lang w:val="en-GB"/>
         </w:rPr>
       </w:pPr>
-      <w:bookmarkStart w:id="38" w:name="_Toc147262672"/>
-      <w:bookmarkStart w:id="39" w:name="_Toc147262808"/>
+      <w:bookmarkStart w:id="36" w:name="_Toc147262672"/>
+      <w:bookmarkStart w:id="37" w:name="_Toc147262808"/>
       <w:r>
         <w:rPr>
           <w:color w:val="000000" w:themeColor="text1"/>
@@ -11466,7 +11356,7 @@
         </w:rPr>
         <w:t>: Research methodology</w:t>
       </w:r>
-      <w:bookmarkEnd w:id="38"/>
+      <w:bookmarkEnd w:id="36"/>
       <w:r>
         <w:rPr>
           <w:color w:val="000000" w:themeColor="text1"/>
@@ -11476,7 +11366,7 @@
         </w:rPr>
         <w:t>.</w:t>
       </w:r>
-      <w:bookmarkEnd w:id="39"/>
+      <w:bookmarkEnd w:id="37"/>
     </w:p>
     <w:p>
       <w:pPr>
@@ -11489,14 +11379,14 @@
           <w:lang w:val="en-GB"/>
         </w:rPr>
       </w:pPr>
-      <w:bookmarkStart w:id="40" w:name="_Toc148265083"/>
+      <w:bookmarkStart w:id="38" w:name="_Toc148268728"/>
       <w:r>
         <w:rPr>
           <w:lang w:val="en-GB"/>
         </w:rPr>
         <w:t>Development Methodology</w:t>
       </w:r>
-      <w:bookmarkEnd w:id="40"/>
+      <w:bookmarkEnd w:id="38"/>
     </w:p>
     <w:p>
       <w:pPr>
@@ -11529,14 +11419,14 @@
           <w:lang w:val="en-GB"/>
         </w:rPr>
       </w:pPr>
-      <w:bookmarkStart w:id="41" w:name="_Toc148265084"/>
+      <w:bookmarkStart w:id="39" w:name="_Toc148268729"/>
       <w:r>
         <w:rPr>
           <w:lang w:val="en-GB"/>
         </w:rPr>
         <w:t>Design Methodology</w:t>
       </w:r>
-      <w:bookmarkEnd w:id="41"/>
+      <w:bookmarkEnd w:id="39"/>
     </w:p>
     <w:p>
       <w:pPr>
@@ -11569,7 +11459,7 @@
           <w:lang w:val="en-GB"/>
         </w:rPr>
       </w:pPr>
-      <w:bookmarkStart w:id="42" w:name="_Toc148265085"/>
+      <w:bookmarkStart w:id="40" w:name="_Toc148268730"/>
       <w:r>
         <w:rPr>
           <w:lang w:val="en-GB"/>
@@ -11577,7 +11467,7 @@
         <w:lastRenderedPageBreak/>
         <w:t>Evaluation Methodology</w:t>
       </w:r>
-      <w:bookmarkEnd w:id="42"/>
+      <w:bookmarkEnd w:id="40"/>
     </w:p>
     <w:p>
       <w:pPr>
@@ -11629,7 +11519,7 @@
           <w:lang w:val="en-GB"/>
         </w:rPr>
       </w:pPr>
-      <w:bookmarkStart w:id="43" w:name="_Toc148265086"/>
+      <w:bookmarkStart w:id="41" w:name="_Toc148268731"/>
       <w:r>
         <w:rPr>
           <w:lang w:val="en-GB"/>
@@ -11637,7 +11527,7 @@
         <w:lastRenderedPageBreak/>
         <w:t>Project Management Methodology</w:t>
       </w:r>
-      <w:bookmarkEnd w:id="43"/>
+      <w:bookmarkEnd w:id="41"/>
     </w:p>
     <w:p>
       <w:pPr>
@@ -11651,14 +11541,14 @@
           <w:lang w:val="en-GB"/>
         </w:rPr>
       </w:pPr>
-      <w:bookmarkStart w:id="44" w:name="_Toc148265087"/>
+      <w:bookmarkStart w:id="42" w:name="_Toc148268732"/>
       <w:r>
         <w:rPr>
           <w:lang w:val="en-GB"/>
         </w:rPr>
         <w:t>Project Deliverables</w:t>
       </w:r>
-      <w:bookmarkEnd w:id="44"/>
+      <w:bookmarkEnd w:id="42"/>
     </w:p>
     <w:tbl>
       <w:tblPr>
@@ -12347,8 +12237,8 @@
           <w:lang w:val="en-GB"/>
         </w:rPr>
       </w:pPr>
-      <w:bookmarkStart w:id="45" w:name="_Toc147262673"/>
-      <w:bookmarkStart w:id="46" w:name="_Toc147262809"/>
+      <w:bookmarkStart w:id="43" w:name="_Toc147262673"/>
+      <w:bookmarkStart w:id="44" w:name="_Toc147262809"/>
       <w:r>
         <w:rPr>
           <w:color w:val="000000" w:themeColor="text1"/>
@@ -12412,7 +12302,7 @@
         </w:rPr>
         <w:t>: Project deliverables</w:t>
       </w:r>
-      <w:bookmarkEnd w:id="45"/>
+      <w:bookmarkEnd w:id="43"/>
       <w:r>
         <w:rPr>
           <w:color w:val="000000" w:themeColor="text1"/>
@@ -12422,7 +12312,7 @@
         </w:rPr>
         <w:t>.</w:t>
       </w:r>
-      <w:bookmarkEnd w:id="46"/>
+      <w:bookmarkEnd w:id="44"/>
     </w:p>
     <w:p>
       <w:pPr>
@@ -12442,7 +12332,7 @@
           <w:lang w:val="en-GB"/>
         </w:rPr>
       </w:pPr>
-      <w:bookmarkStart w:id="47" w:name="_Toc148265088"/>
+      <w:bookmarkStart w:id="45" w:name="_Toc148268733"/>
       <w:r>
         <w:rPr>
           <w:lang w:val="en-GB"/>
@@ -12450,7 +12340,7 @@
         <w:lastRenderedPageBreak/>
         <w:t>Gantt Chart</w:t>
       </w:r>
-      <w:bookmarkEnd w:id="47"/>
+      <w:bookmarkEnd w:id="45"/>
     </w:p>
     <w:p>
       <w:pPr>
@@ -12553,7 +12443,7 @@
           <w:lang w:val="en-GB"/>
         </w:rPr>
       </w:pPr>
-      <w:bookmarkStart w:id="48" w:name="_Toc147262815"/>
+      <w:bookmarkStart w:id="46" w:name="_Toc147262815"/>
       <w:r>
         <w:rPr>
           <w:color w:val="000000" w:themeColor="text1"/>
@@ -12617,7 +12507,7 @@
         </w:rPr>
         <w:t>: Gantt chart.</w:t>
       </w:r>
-      <w:bookmarkEnd w:id="48"/>
+      <w:bookmarkEnd w:id="46"/>
     </w:p>
     <w:p>
       <w:pPr>
@@ -12631,14 +12521,14 @@
           <w:lang w:val="en-GB"/>
         </w:rPr>
       </w:pPr>
-      <w:bookmarkStart w:id="49" w:name="_Toc148265089"/>
+      <w:bookmarkStart w:id="47" w:name="_Toc148268734"/>
       <w:r>
         <w:rPr>
           <w:lang w:val="en-GB"/>
         </w:rPr>
         <w:t>Resource Requirements</w:t>
       </w:r>
-      <w:bookmarkEnd w:id="49"/>
+      <w:bookmarkEnd w:id="47"/>
     </w:p>
     <w:p>
       <w:pPr>
@@ -12652,14 +12542,14 @@
           <w:lang w:val="en-GB"/>
         </w:rPr>
       </w:pPr>
-      <w:bookmarkStart w:id="50" w:name="_Toc148265090"/>
+      <w:bookmarkStart w:id="48" w:name="_Toc148268735"/>
       <w:r>
         <w:rPr>
           <w:lang w:val="en-GB"/>
         </w:rPr>
         <w:t>Hardware Requirements</w:t>
       </w:r>
-      <w:bookmarkEnd w:id="50"/>
+      <w:bookmarkEnd w:id="48"/>
     </w:p>
     <w:tbl>
       <w:tblPr>
@@ -13118,8 +13008,8 @@
           <w:lang w:val="en-GB"/>
         </w:rPr>
       </w:pPr>
-      <w:bookmarkStart w:id="51" w:name="_Toc147262674"/>
-      <w:bookmarkStart w:id="52" w:name="_Toc147262810"/>
+      <w:bookmarkStart w:id="49" w:name="_Toc147262674"/>
+      <w:bookmarkStart w:id="50" w:name="_Toc147262810"/>
       <w:r>
         <w:rPr>
           <w:color w:val="000000" w:themeColor="text1"/>
@@ -13183,8 +13073,8 @@
         </w:rPr>
         <w:t>: Hardware requirements and justifications.</w:t>
       </w:r>
-      <w:bookmarkEnd w:id="51"/>
-      <w:bookmarkEnd w:id="52"/>
+      <w:bookmarkEnd w:id="49"/>
+      <w:bookmarkEnd w:id="50"/>
     </w:p>
     <w:p>
       <w:pPr>
@@ -13204,14 +13094,14 @@
           <w:lang w:val="en-GB"/>
         </w:rPr>
       </w:pPr>
-      <w:bookmarkStart w:id="53" w:name="_Toc148265091"/>
+      <w:bookmarkStart w:id="51" w:name="_Toc148268736"/>
       <w:r>
         <w:rPr>
           <w:lang w:val="en-GB"/>
         </w:rPr>
         <w:t>Software Requirements</w:t>
       </w:r>
-      <w:bookmarkEnd w:id="53"/>
+      <w:bookmarkEnd w:id="51"/>
     </w:p>
     <w:tbl>
       <w:tblPr>
@@ -13864,8 +13754,8 @@
           <w:lang w:val="en-GB"/>
         </w:rPr>
       </w:pPr>
-      <w:bookmarkStart w:id="54" w:name="_Toc147262675"/>
-      <w:bookmarkStart w:id="55" w:name="_Toc147262811"/>
+      <w:bookmarkStart w:id="52" w:name="_Toc147262675"/>
+      <w:bookmarkStart w:id="53" w:name="_Toc147262811"/>
       <w:r>
         <w:rPr>
           <w:color w:val="000000" w:themeColor="text1"/>
@@ -13929,8 +13819,8 @@
         </w:rPr>
         <w:t>: Software requirements and justifications.</w:t>
       </w:r>
-      <w:bookmarkEnd w:id="54"/>
-      <w:bookmarkEnd w:id="55"/>
+      <w:bookmarkEnd w:id="52"/>
+      <w:bookmarkEnd w:id="53"/>
     </w:p>
     <w:p>
       <w:pPr>
@@ -13944,14 +13834,14 @@
           <w:lang w:val="en-GB"/>
         </w:rPr>
       </w:pPr>
-      <w:bookmarkStart w:id="56" w:name="_Toc148265092"/>
+      <w:bookmarkStart w:id="54" w:name="_Toc148268737"/>
       <w:r>
         <w:rPr>
           <w:lang w:val="en-GB"/>
         </w:rPr>
         <w:t>Skills Requirements</w:t>
       </w:r>
-      <w:bookmarkEnd w:id="56"/>
+      <w:bookmarkEnd w:id="54"/>
     </w:p>
     <w:p>
       <w:pPr>
@@ -14057,14 +13947,14 @@
           <w:lang w:val="en-GB"/>
         </w:rPr>
       </w:pPr>
-      <w:bookmarkStart w:id="57" w:name="_Toc148265093"/>
+      <w:bookmarkStart w:id="55" w:name="_Toc148268738"/>
       <w:r>
         <w:rPr>
           <w:lang w:val="en-GB"/>
         </w:rPr>
         <w:t>Risk Management</w:t>
       </w:r>
-      <w:bookmarkEnd w:id="57"/>
+      <w:bookmarkEnd w:id="55"/>
     </w:p>
     <w:p>
       <w:pPr>
@@ -14970,8 +14860,8 @@
           <w:lang w:val="en-GB"/>
         </w:rPr>
       </w:pPr>
-      <w:bookmarkStart w:id="58" w:name="_Toc147262676"/>
-      <w:bookmarkStart w:id="59" w:name="_Toc147262812"/>
+      <w:bookmarkStart w:id="56" w:name="_Toc147262676"/>
+      <w:bookmarkStart w:id="57" w:name="_Toc147262812"/>
       <w:r>
         <w:rPr>
           <w:color w:val="000000" w:themeColor="text1"/>
@@ -15035,8 +14925,8 @@
         </w:rPr>
         <w:t>: Risks and mitigation strategies.</w:t>
       </w:r>
-      <w:bookmarkEnd w:id="58"/>
-      <w:bookmarkEnd w:id="59"/>
+      <w:bookmarkEnd w:id="56"/>
+      <w:bookmarkEnd w:id="57"/>
     </w:p>
     <w:p>
       <w:pPr>
@@ -15051,7 +14941,7 @@
         <w:br w:type="page"/>
       </w:r>
     </w:p>
-    <w:bookmarkStart w:id="60" w:name="_Toc148265094" w:displacedByCustomXml="next"/>
+    <w:bookmarkStart w:id="58" w:name="_Toc148268739" w:displacedByCustomXml="next"/>
     <w:sdt>
       <w:sdtPr>
         <w:rPr>
@@ -15072,7 +14962,7 @@
           <w:r>
             <w:t>References</w:t>
           </w:r>
-          <w:bookmarkEnd w:id="60"/>
+          <w:bookmarkEnd w:id="58"/>
         </w:p>
         <w:sdt>
           <w:sdtPr>
@@ -15482,7 +15372,7 @@
 
 <file path=word/comments.xml><?xml version="1.0" encoding="utf-8"?>
 <w:comments xmlns:wpc="http://schemas.microsoft.com/office/word/2010/wordprocessingCanvas" xmlns:cx="http://schemas.microsoft.com/office/drawing/2014/chartex" xmlns:cx1="http://schemas.microsoft.com/office/drawing/2015/9/8/chartex" xmlns:cx2="http://schemas.microsoft.com/office/drawing/2015/10/21/chartex" xmlns:cx3="http://schemas.microsoft.com/office/drawing/2016/5/9/chartex" xmlns:cx4="http://schemas.microsoft.com/office/drawing/2016/5/10/chartex" xmlns:cx5="http://schemas.microsoft.com/office/drawing/2016/5/11/chartex" xmlns:cx6="http://schemas.microsoft.com/office/drawing/2016/5/12/chartex" xmlns:cx7="http://schemas.microsoft.com/office/drawing/2016/5/13/chartex" xmlns:cx8="http://schemas.microsoft.com/office/drawing/2016/5/14/chartex" xmlns:mc="http://schemas.openxmlformats.org/markup-compatibility/2006" xmlns:aink="http://schemas.microsoft.com/office/drawing/2016/ink" xmlns:am3d="http://schemas.microsoft.com/office/drawing/2017/model3d" xmlns:o="urn:schemas-microsoft-com:office:office" xmlns:oel="http://schemas.microsoft.com/office/2019/extlst" xmlns:r="http://schemas.openxmlformats.org/officeDocument/2006/relationships" xmlns:m="http://schemas.openxmlformats.org/officeDocument/2006/math" xmlns:v="urn:schemas-microsoft-com:vml" xmlns:wp14="http://schemas.microsoft.com/office/word/2010/wordprocessingDrawing" xmlns:wp="http://schemas.openxmlformats.org/drawingml/2006/wordprocessingDrawing" xmlns:w10="urn:schemas-microsoft-com:office:word" xmlns:w="http://schemas.openxmlformats.org/wordprocessingml/2006/main" xmlns:w14="http://schemas.microsoft.com/office/word/2010/wordml" xmlns:w15="http://schemas.microsoft.com/office/word/2012/wordml" xmlns:w16cex="http://schemas.microsoft.com/office/word/2018/wordml/cex" xmlns:w16cid="http://schemas.microsoft.com/office/word/2016/wordml/cid" xmlns:w16="http://schemas.microsoft.com/office/word/2018/wordml" xmlns:w16sdtdh="http://schemas.microsoft.com/office/word/2020/wordml/sdtdatahash" xmlns:w16se="http://schemas.microsoft.com/office/word/2015/wordml/symex" xmlns:wpg="http://schemas.microsoft.com/office/word/2010/wordprocessingGroup" xmlns:wpi="http://schemas.microsoft.com/office/word/2010/wordprocessingInk" xmlns:wne="http://schemas.microsoft.com/office/word/2006/wordml" xmlns:wps="http://schemas.microsoft.com/office/word/2010/wordprocessingShape" mc:Ignorable="w14 w15 w16se w16cid w16 w16cex w16sdtdh wp14">
-  <w:comment w:id="11" w:author="Wishal Dhiraj" w:date="2023-10-15T12:16:00Z" w:initials="WD">
+  <w:comment w:id="13" w:author="Wishal Dhiraj" w:date="2023-10-15T12:23:00Z" w:initials="WD">
     <w:p>
       <w:pPr>
         <w:jc w:val="left"/>
@@ -15498,51 +15388,11 @@
           <w:sz w:val="20"/>
           <w:szCs w:val="20"/>
         </w:rPr>
-        <w:t>This might be too long. We need to summarise it and only talk about the problem, not the solution.</w:t>
+        <w:t>Maybe use points to make it easier for the reader.</w:t>
       </w:r>
     </w:p>
   </w:comment>
-  <w:comment w:id="14" w:author="Wishal Dhiraj" w:date="2023-10-15T12:23:00Z" w:initials="WD">
-    <w:p>
-      <w:pPr>
-        <w:jc w:val="left"/>
-      </w:pPr>
-      <w:r>
-        <w:rPr>
-          <w:rStyle w:val="CommentReference"/>
-        </w:rPr>
-        <w:annotationRef/>
-      </w:r>
-      <w:r>
-        <w:rPr>
-          <w:sz w:val="20"/>
-          <w:szCs w:val="20"/>
-        </w:rPr>
-        <w:t>Maybe use points to make it easier for the reader.</w:t>
-      </w:r>
-    </w:p>
-  </w:comment>
-  <w:comment w:id="23" w:author="Wishal Dhiraj" w:date="2023-10-15T12:16:00Z" w:initials="WD">
-    <w:p>
-      <w:pPr>
-        <w:jc w:val="left"/>
-      </w:pPr>
-      <w:r>
-        <w:rPr>
-          <w:rStyle w:val="CommentReference"/>
-        </w:rPr>
-        <w:annotationRef/>
-      </w:r>
-      <w:r>
-        <w:rPr>
-          <w:sz w:val="20"/>
-          <w:szCs w:val="20"/>
-        </w:rPr>
-        <w:t>Reduce the number of research questions down to about 3.</w:t>
-      </w:r>
-    </w:p>
-  </w:comment>
-  <w:comment w:id="26" w:author="Wishal Dhiraj" w:date="2023-10-15T12:17:00Z" w:initials="WD">
+  <w:comment w:id="24" w:author="Wishal Dhiraj" w:date="2023-10-15T12:17:00Z" w:initials="WD">
     <w:p>
       <w:pPr>
         <w:jc w:val="left"/>
@@ -15567,27 +15417,21 @@
 
 <file path=word/commentsExtended.xml><?xml version="1.0" encoding="utf-8"?>
 <w15:commentsEx xmlns:wpc="http://schemas.microsoft.com/office/word/2010/wordprocessingCanvas" xmlns:cx="http://schemas.microsoft.com/office/drawing/2014/chartex" xmlns:cx1="http://schemas.microsoft.com/office/drawing/2015/9/8/chartex" xmlns:cx2="http://schemas.microsoft.com/office/drawing/2015/10/21/chartex" xmlns:cx3="http://schemas.microsoft.com/office/drawing/2016/5/9/chartex" xmlns:cx4="http://schemas.microsoft.com/office/drawing/2016/5/10/chartex" xmlns:cx5="http://schemas.microsoft.com/office/drawing/2016/5/11/chartex" xmlns:cx6="http://schemas.microsoft.com/office/drawing/2016/5/12/chartex" xmlns:cx7="http://schemas.microsoft.com/office/drawing/2016/5/13/chartex" xmlns:cx8="http://schemas.microsoft.com/office/drawing/2016/5/14/chartex" xmlns:mc="http://schemas.openxmlformats.org/markup-compatibility/2006" xmlns:aink="http://schemas.microsoft.com/office/drawing/2016/ink" xmlns:am3d="http://schemas.microsoft.com/office/drawing/2017/model3d" xmlns:o="urn:schemas-microsoft-com:office:office" xmlns:oel="http://schemas.microsoft.com/office/2019/extlst" xmlns:r="http://schemas.openxmlformats.org/officeDocument/2006/relationships" xmlns:m="http://schemas.openxmlformats.org/officeDocument/2006/math" xmlns:v="urn:schemas-microsoft-com:vml" xmlns:wp14="http://schemas.microsoft.com/office/word/2010/wordprocessingDrawing" xmlns:wp="http://schemas.openxmlformats.org/drawingml/2006/wordprocessingDrawing" xmlns:w10="urn:schemas-microsoft-com:office:word" xmlns:w="http://schemas.openxmlformats.org/wordprocessingml/2006/main" xmlns:w14="http://schemas.microsoft.com/office/word/2010/wordml" xmlns:w15="http://schemas.microsoft.com/office/word/2012/wordml" xmlns:w16cex="http://schemas.microsoft.com/office/word/2018/wordml/cex" xmlns:w16cid="http://schemas.microsoft.com/office/word/2016/wordml/cid" xmlns:w16="http://schemas.microsoft.com/office/word/2018/wordml" xmlns:w16sdtdh="http://schemas.microsoft.com/office/word/2020/wordml/sdtdatahash" xmlns:w16se="http://schemas.microsoft.com/office/word/2015/wordml/symex" xmlns:wpg="http://schemas.microsoft.com/office/word/2010/wordprocessingGroup" xmlns:wpi="http://schemas.microsoft.com/office/word/2010/wordprocessingInk" xmlns:wne="http://schemas.microsoft.com/office/word/2006/wordml" xmlns:wps="http://schemas.microsoft.com/office/word/2010/wordprocessingShape" mc:Ignorable="w14 w15 w16se w16cid w16 w16cex w16sdtdh wp14">
-  <w15:commentEx w15:paraId="3EDFBD1E" w15:done="0"/>
   <w15:commentEx w15:paraId="7D442E92" w15:done="0"/>
-  <w15:commentEx w15:paraId="5F03962C" w15:done="0"/>
   <w15:commentEx w15:paraId="5C053B66" w15:done="0"/>
 </w15:commentsEx>
 </file>
 
 <file path=word/commentsExtensible.xml><?xml version="1.0" encoding="utf-8"?>
 <w16cex:commentsExtensible xmlns:wpc="http://schemas.microsoft.com/office/word/2010/wordprocessingCanvas" xmlns:cx="http://schemas.microsoft.com/office/drawing/2014/chartex" xmlns:cx1="http://schemas.microsoft.com/office/drawing/2015/9/8/chartex" xmlns:cx2="http://schemas.microsoft.com/office/drawing/2015/10/21/chartex" xmlns:cx3="http://schemas.microsoft.com/office/drawing/2016/5/9/chartex" xmlns:cx4="http://schemas.microsoft.com/office/drawing/2016/5/10/chartex" xmlns:cx5="http://schemas.microsoft.com/office/drawing/2016/5/11/chartex" xmlns:cx6="http://schemas.microsoft.com/office/drawing/2016/5/12/chartex" xmlns:cx7="http://schemas.microsoft.com/office/drawing/2016/5/13/chartex" xmlns:cx8="http://schemas.microsoft.com/office/drawing/2016/5/14/chartex" xmlns:mc="http://schemas.openxmlformats.org/markup-compatibility/2006" xmlns:aink="http://schemas.microsoft.com/office/drawing/2016/ink" xmlns:am3d="http://schemas.microsoft.com/office/drawing/2017/model3d" xmlns:o="urn:schemas-microsoft-com:office:office" xmlns:oel="http://schemas.microsoft.com/office/2019/extlst" xmlns:r="http://schemas.openxmlformats.org/officeDocument/2006/relationships" xmlns:m="http://schemas.openxmlformats.org/officeDocument/2006/math" xmlns:v="urn:schemas-microsoft-com:vml" xmlns:wp14="http://schemas.microsoft.com/office/word/2010/wordprocessingDrawing" xmlns:wp="http://schemas.openxmlformats.org/drawingml/2006/wordprocessingDrawing" xmlns:w10="urn:schemas-microsoft-com:office:word" xmlns:w="http://schemas.openxmlformats.org/wordprocessingml/2006/main" xmlns:w14="http://schemas.microsoft.com/office/word/2010/wordml" xmlns:w15="http://schemas.microsoft.com/office/word/2012/wordml" xmlns:w16cex="http://schemas.microsoft.com/office/word/2018/wordml/cex" xmlns:w16cid="http://schemas.microsoft.com/office/word/2016/wordml/cid" xmlns:w16="http://schemas.microsoft.com/office/word/2018/wordml" xmlns:w16sdtdh="http://schemas.microsoft.com/office/word/2020/wordml/sdtdatahash" xmlns:w16se="http://schemas.microsoft.com/office/word/2015/wordml/symex" xmlns:wpg="http://schemas.microsoft.com/office/word/2010/wordprocessingGroup" xmlns:wpi="http://schemas.microsoft.com/office/word/2010/wordprocessingInk" xmlns:wne="http://schemas.microsoft.com/office/word/2006/wordml" xmlns:wps="http://schemas.microsoft.com/office/word/2010/wordprocessingShape" mc:Ignorable="w14 w15 w16se w16cid w16 w16cex w16sdtdh wp14">
-  <w16cex:commentExtensible w16cex:durableId="43415C25" w16cex:dateUtc="2023-10-15T06:46:00Z"/>
   <w16cex:commentExtensible w16cex:durableId="3009C31E" w16cex:dateUtc="2023-10-15T06:53:00Z"/>
-  <w16cex:commentExtensible w16cex:durableId="23CF3D3B" w16cex:dateUtc="2023-10-15T06:46:00Z"/>
   <w16cex:commentExtensible w16cex:durableId="0D2A66F4" w16cex:dateUtc="2023-10-15T06:47:00Z"/>
 </w16cex:commentsExtensible>
 </file>
 
 <file path=word/commentsIds.xml><?xml version="1.0" encoding="utf-8"?>
 <w16cid:commentsIds xmlns:wpc="http://schemas.microsoft.com/office/word/2010/wordprocessingCanvas" xmlns:cx="http://schemas.microsoft.com/office/drawing/2014/chartex" xmlns:cx1="http://schemas.microsoft.com/office/drawing/2015/9/8/chartex" xmlns:cx2="http://schemas.microsoft.com/office/drawing/2015/10/21/chartex" xmlns:cx3="http://schemas.microsoft.com/office/drawing/2016/5/9/chartex" xmlns:cx4="http://schemas.microsoft.com/office/drawing/2016/5/10/chartex" xmlns:cx5="http://schemas.microsoft.com/office/drawing/2016/5/11/chartex" xmlns:cx6="http://schemas.microsoft.com/office/drawing/2016/5/12/chartex" xmlns:cx7="http://schemas.microsoft.com/office/drawing/2016/5/13/chartex" xmlns:cx8="http://schemas.microsoft.com/office/drawing/2016/5/14/chartex" xmlns:mc="http://schemas.openxmlformats.org/markup-compatibility/2006" xmlns:aink="http://schemas.microsoft.com/office/drawing/2016/ink" xmlns:am3d="http://schemas.microsoft.com/office/drawing/2017/model3d" xmlns:o="urn:schemas-microsoft-com:office:office" xmlns:oel="http://schemas.microsoft.com/office/2019/extlst" xmlns:r="http://schemas.openxmlformats.org/officeDocument/2006/relationships" xmlns:m="http://schemas.openxmlformats.org/officeDocument/2006/math" xmlns:v="urn:schemas-microsoft-com:vml" xmlns:wp14="http://schemas.microsoft.com/office/word/2010/wordprocessingDrawing" xmlns:wp="http://schemas.openxmlformats.org/drawingml/2006/wordprocessingDrawing" xmlns:w10="urn:schemas-microsoft-com:office:word" xmlns:w="http://schemas.openxmlformats.org/wordprocessingml/2006/main" xmlns:w14="http://schemas.microsoft.com/office/word/2010/wordml" xmlns:w15="http://schemas.microsoft.com/office/word/2012/wordml" xmlns:w16cex="http://schemas.microsoft.com/office/word/2018/wordml/cex" xmlns:w16cid="http://schemas.microsoft.com/office/word/2016/wordml/cid" xmlns:w16="http://schemas.microsoft.com/office/word/2018/wordml" xmlns:w16sdtdh="http://schemas.microsoft.com/office/word/2020/wordml/sdtdatahash" xmlns:w16se="http://schemas.microsoft.com/office/word/2015/wordml/symex" xmlns:wpg="http://schemas.microsoft.com/office/word/2010/wordprocessingGroup" xmlns:wpi="http://schemas.microsoft.com/office/word/2010/wordprocessingInk" xmlns:wne="http://schemas.microsoft.com/office/word/2006/wordml" xmlns:wps="http://schemas.microsoft.com/office/word/2010/wordprocessingShape" mc:Ignorable="w14 w15 w16se w16cid w16 w16cex w16sdtdh wp14">
-  <w16cid:commentId w16cid:paraId="3EDFBD1E" w16cid:durableId="43415C25"/>
   <w16cid:commentId w16cid:paraId="7D442E92" w16cid:durableId="3009C31E"/>
-  <w16cid:commentId w16cid:paraId="5F03962C" w16cid:durableId="23CF3D3B"/>
   <w16cid:commentId w16cid:paraId="5C053B66" w16cid:durableId="0D2A66F4"/>
 </w16cid:commentsIds>
 </file>
@@ -18286,6 +18130,36 @@
       <w:szCs w:val="20"/>
     </w:rPr>
   </w:style>
+  <w:style w:type="paragraph" w:styleId="ListParagraph">
+    <w:name w:val="List Paragraph"/>
+    <w:basedOn w:val="Normal"/>
+    <w:uiPriority w:val="34"/>
+    <w:qFormat/>
+    <w:rsid w:val="001D61B3"/>
+    <w:pPr>
+      <w:ind w:left="720"/>
+      <w:contextualSpacing/>
+    </w:pPr>
+  </w:style>
+  <w:style w:type="table" w:styleId="TableGrid">
+    <w:name w:val="Table Grid"/>
+    <w:basedOn w:val="TableNormal"/>
+    <w:uiPriority w:val="39"/>
+    <w:rsid w:val="00BB4899"/>
+    <w:pPr>
+      <w:spacing w:line="240" w:lineRule="auto"/>
+    </w:pPr>
+    <w:tblPr>
+      <w:tblBorders>
+        <w:top w:val="single" w:sz="4" w:space="0" w:color="auto"/>
+        <w:left w:val="single" w:sz="4" w:space="0" w:color="auto"/>
+        <w:bottom w:val="single" w:sz="4" w:space="0" w:color="auto"/>
+        <w:right w:val="single" w:sz="4" w:space="0" w:color="auto"/>
+        <w:insideH w:val="single" w:sz="4" w:space="0" w:color="auto"/>
+        <w:insideV w:val="single" w:sz="4" w:space="0" w:color="auto"/>
+      </w:tblBorders>
+    </w:tblPr>
+  </w:style>
 </w:styles>
 </file>
 

</xml_diff>

<commit_message>
Added some final touches
</commit_message>
<xml_diff>
--- a/Proposal/HiveCom - Project Proposal.docx
+++ b/Proposal/HiveCom - Project Proposal.docx
@@ -387,7 +387,7 @@
             </w:rPr>
             <w:fldChar w:fldCharType="separate"/>
           </w:r>
-          <w:hyperlink w:anchor="_Toc148268705" w:history="1">
+          <w:hyperlink w:anchor="_Toc148562503" w:history="1">
             <w:r>
               <w:rPr>
                 <w:rStyle w:val="Hyperlink"/>
@@ -437,7 +437,7 @@
                 <w:noProof/>
                 <w:webHidden/>
               </w:rPr>
-              <w:instrText xml:space="preserve"> PAGEREF _Toc148268705 \h </w:instrText>
+              <w:instrText xml:space="preserve"> PAGEREF _Toc148562503 \h </w:instrText>
             </w:r>
             <w:r>
               <w:rPr>
@@ -487,7 +487,7 @@
               <w14:ligatures w14:val="standardContextual"/>
             </w:rPr>
           </w:pPr>
-          <w:hyperlink w:anchor="_Toc148268706" w:history="1">
+          <w:hyperlink w:anchor="_Toc148562504" w:history="1">
             <w:r>
               <w:rPr>
                 <w:rStyle w:val="Hyperlink"/>
@@ -537,7 +537,7 @@
                 <w:noProof/>
                 <w:webHidden/>
               </w:rPr>
-              <w:instrText xml:space="preserve"> PAGEREF _Toc148268706 \h </w:instrText>
+              <w:instrText xml:space="preserve"> PAGEREF _Toc148562504 \h </w:instrText>
             </w:r>
             <w:r>
               <w:rPr>
@@ -587,7 +587,7 @@
               <w14:ligatures w14:val="standardContextual"/>
             </w:rPr>
           </w:pPr>
-          <w:hyperlink w:anchor="_Toc148268707" w:history="1">
+          <w:hyperlink w:anchor="_Toc148562505" w:history="1">
             <w:r>
               <w:rPr>
                 <w:rStyle w:val="Hyperlink"/>
@@ -637,7 +637,7 @@
                 <w:noProof/>
                 <w:webHidden/>
               </w:rPr>
-              <w:instrText xml:space="preserve"> PAGEREF _Toc148268707 \h </w:instrText>
+              <w:instrText xml:space="preserve"> PAGEREF _Toc148562505 \h </w:instrText>
             </w:r>
             <w:r>
               <w:rPr>
@@ -685,7 +685,7 @@
               <w14:ligatures w14:val="standardContextual"/>
             </w:rPr>
           </w:pPr>
-          <w:hyperlink w:anchor="_Toc148268708" w:history="1">
+          <w:hyperlink w:anchor="_Toc148562506" w:history="1">
             <w:r>
               <w:rPr>
                 <w:rStyle w:val="Hyperlink"/>
@@ -733,7 +733,7 @@
                 <w:noProof/>
                 <w:webHidden/>
               </w:rPr>
-              <w:instrText xml:space="preserve"> PAGEREF _Toc148268708 \h </w:instrText>
+              <w:instrText xml:space="preserve"> PAGEREF _Toc148562506 \h </w:instrText>
             </w:r>
             <w:r>
               <w:rPr>
@@ -781,7 +781,7 @@
               <w14:ligatures w14:val="standardContextual"/>
             </w:rPr>
           </w:pPr>
-          <w:hyperlink w:anchor="_Toc148268709" w:history="1">
+          <w:hyperlink w:anchor="_Toc148562507" w:history="1">
             <w:r>
               <w:rPr>
                 <w:rStyle w:val="Hyperlink"/>
@@ -829,7 +829,7 @@
                 <w:noProof/>
                 <w:webHidden/>
               </w:rPr>
-              <w:instrText xml:space="preserve"> PAGEREF _Toc148268709 \h </w:instrText>
+              <w:instrText xml:space="preserve"> PAGEREF _Toc148562507 \h </w:instrText>
             </w:r>
             <w:r>
               <w:rPr>
@@ -879,7 +879,7 @@
               <w14:ligatures w14:val="standardContextual"/>
             </w:rPr>
           </w:pPr>
-          <w:hyperlink w:anchor="_Toc148268710" w:history="1">
+          <w:hyperlink w:anchor="_Toc148562508" w:history="1">
             <w:r>
               <w:rPr>
                 <w:rStyle w:val="Hyperlink"/>
@@ -929,7 +929,7 @@
                 <w:noProof/>
                 <w:webHidden/>
               </w:rPr>
-              <w:instrText xml:space="preserve"> PAGEREF _Toc148268710 \h </w:instrText>
+              <w:instrText xml:space="preserve"> PAGEREF _Toc148562508 \h </w:instrText>
             </w:r>
             <w:r>
               <w:rPr>
@@ -977,7 +977,7 @@
               <w14:ligatures w14:val="standardContextual"/>
             </w:rPr>
           </w:pPr>
-          <w:hyperlink w:anchor="_Toc148268711" w:history="1">
+          <w:hyperlink w:anchor="_Toc148562509" w:history="1">
             <w:r>
               <w:rPr>
                 <w:rStyle w:val="Hyperlink"/>
@@ -1025,7 +1025,7 @@
                 <w:noProof/>
                 <w:webHidden/>
               </w:rPr>
-              <w:instrText xml:space="preserve"> PAGEREF _Toc148268711 \h </w:instrText>
+              <w:instrText xml:space="preserve"> PAGEREF _Toc148562509 \h </w:instrText>
             </w:r>
             <w:r>
               <w:rPr>
@@ -1075,7 +1075,7 @@
               <w14:ligatures w14:val="standardContextual"/>
             </w:rPr>
           </w:pPr>
-          <w:hyperlink w:anchor="_Toc148268712" w:history="1">
+          <w:hyperlink w:anchor="_Toc148562510" w:history="1">
             <w:r>
               <w:rPr>
                 <w:rStyle w:val="Hyperlink"/>
@@ -1125,7 +1125,7 @@
                 <w:noProof/>
                 <w:webHidden/>
               </w:rPr>
-              <w:instrText xml:space="preserve"> PAGEREF _Toc148268712 \h </w:instrText>
+              <w:instrText xml:space="preserve"> PAGEREF _Toc148562510 \h </w:instrText>
             </w:r>
             <w:r>
               <w:rPr>
@@ -1175,7 +1175,7 @@
               <w14:ligatures w14:val="standardContextual"/>
             </w:rPr>
           </w:pPr>
-          <w:hyperlink w:anchor="_Toc148268713" w:history="1">
+          <w:hyperlink w:anchor="_Toc148562511" w:history="1">
             <w:r>
               <w:rPr>
                 <w:rStyle w:val="Hyperlink"/>
@@ -1225,7 +1225,7 @@
                 <w:noProof/>
                 <w:webHidden/>
               </w:rPr>
-              <w:instrText xml:space="preserve"> PAGEREF _Toc148268713 \h </w:instrText>
+              <w:instrText xml:space="preserve"> PAGEREF _Toc148562511 \h </w:instrText>
             </w:r>
             <w:r>
               <w:rPr>
@@ -1275,7 +1275,7 @@
               <w14:ligatures w14:val="standardContextual"/>
             </w:rPr>
           </w:pPr>
-          <w:hyperlink w:anchor="_Toc148268714" w:history="1">
+          <w:hyperlink w:anchor="_Toc148562512" w:history="1">
             <w:r>
               <w:rPr>
                 <w:rStyle w:val="Hyperlink"/>
@@ -1325,7 +1325,7 @@
                 <w:noProof/>
                 <w:webHidden/>
               </w:rPr>
-              <w:instrText xml:space="preserve"> PAGEREF _Toc148268714 \h </w:instrText>
+              <w:instrText xml:space="preserve"> PAGEREF _Toc148562512 \h </w:instrText>
             </w:r>
             <w:r>
               <w:rPr>
@@ -1375,7 +1375,7 @@
               <w14:ligatures w14:val="standardContextual"/>
             </w:rPr>
           </w:pPr>
-          <w:hyperlink w:anchor="_Toc148268715" w:history="1">
+          <w:hyperlink w:anchor="_Toc148562513" w:history="1">
             <w:r>
               <w:rPr>
                 <w:rStyle w:val="Hyperlink"/>
@@ -1425,7 +1425,7 @@
                 <w:noProof/>
                 <w:webHidden/>
               </w:rPr>
-              <w:instrText xml:space="preserve"> PAGEREF _Toc148268715 \h </w:instrText>
+              <w:instrText xml:space="preserve"> PAGEREF _Toc148562513 \h </w:instrText>
             </w:r>
             <w:r>
               <w:rPr>
@@ -1473,7 +1473,7 @@
               <w14:ligatures w14:val="standardContextual"/>
             </w:rPr>
           </w:pPr>
-          <w:hyperlink w:anchor="_Toc148268716" w:history="1">
+          <w:hyperlink w:anchor="_Toc148562514" w:history="1">
             <w:r>
               <w:rPr>
                 <w:rStyle w:val="Hyperlink"/>
@@ -1521,7 +1521,7 @@
                 <w:noProof/>
                 <w:webHidden/>
               </w:rPr>
-              <w:instrText xml:space="preserve"> PAGEREF _Toc148268716 \h </w:instrText>
+              <w:instrText xml:space="preserve"> PAGEREF _Toc148562514 \h </w:instrText>
             </w:r>
             <w:r>
               <w:rPr>
@@ -1569,7 +1569,7 @@
               <w14:ligatures w14:val="standardContextual"/>
             </w:rPr>
           </w:pPr>
-          <w:hyperlink w:anchor="_Toc148268717" w:history="1">
+          <w:hyperlink w:anchor="_Toc148562515" w:history="1">
             <w:r>
               <w:rPr>
                 <w:rStyle w:val="Hyperlink"/>
@@ -1617,7 +1617,7 @@
                 <w:noProof/>
                 <w:webHidden/>
               </w:rPr>
-              <w:instrText xml:space="preserve"> PAGEREF _Toc148268717 \h </w:instrText>
+              <w:instrText xml:space="preserve"> PAGEREF _Toc148562515 \h </w:instrText>
             </w:r>
             <w:r>
               <w:rPr>
@@ -1667,7 +1667,7 @@
               <w14:ligatures w14:val="standardContextual"/>
             </w:rPr>
           </w:pPr>
-          <w:hyperlink w:anchor="_Toc148268718" w:history="1">
+          <w:hyperlink w:anchor="_Toc148562516" w:history="1">
             <w:r>
               <w:rPr>
                 <w:rStyle w:val="Hyperlink"/>
@@ -1717,7 +1717,7 @@
                 <w:noProof/>
                 <w:webHidden/>
               </w:rPr>
-              <w:instrText xml:space="preserve"> PAGEREF _Toc148268718 \h </w:instrText>
+              <w:instrText xml:space="preserve"> PAGEREF _Toc148562516 \h </w:instrText>
             </w:r>
             <w:r>
               <w:rPr>
@@ -1737,7 +1737,7 @@
                 <w:noProof/>
                 <w:webHidden/>
               </w:rPr>
-              <w:t>9</w:t>
+              <w:t>8</w:t>
             </w:r>
             <w:r>
               <w:rPr>
@@ -1767,7 +1767,7 @@
               <w14:ligatures w14:val="standardContextual"/>
             </w:rPr>
           </w:pPr>
-          <w:hyperlink w:anchor="_Toc148268719" w:history="1">
+          <w:hyperlink w:anchor="_Toc148562517" w:history="1">
             <w:r>
               <w:rPr>
                 <w:rStyle w:val="Hyperlink"/>
@@ -1817,7 +1817,7 @@
                 <w:noProof/>
                 <w:webHidden/>
               </w:rPr>
-              <w:instrText xml:space="preserve"> PAGEREF _Toc148268719 \h </w:instrText>
+              <w:instrText xml:space="preserve"> PAGEREF _Toc148562517 \h </w:instrText>
             </w:r>
             <w:r>
               <w:rPr>
@@ -1867,7 +1867,7 @@
               <w14:ligatures w14:val="standardContextual"/>
             </w:rPr>
           </w:pPr>
-          <w:hyperlink w:anchor="_Toc148268720" w:history="1">
+          <w:hyperlink w:anchor="_Toc148562518" w:history="1">
             <w:r>
               <w:rPr>
                 <w:rStyle w:val="Hyperlink"/>
@@ -1917,7 +1917,7 @@
                 <w:noProof/>
                 <w:webHidden/>
               </w:rPr>
-              <w:instrText xml:space="preserve"> PAGEREF _Toc148268720 \h </w:instrText>
+              <w:instrText xml:space="preserve"> PAGEREF _Toc148562518 \h </w:instrText>
             </w:r>
             <w:r>
               <w:rPr>
@@ -1967,7 +1967,7 @@
               <w14:ligatures w14:val="standardContextual"/>
             </w:rPr>
           </w:pPr>
-          <w:hyperlink w:anchor="_Toc148268721" w:history="1">
+          <w:hyperlink w:anchor="_Toc148562519" w:history="1">
             <w:r>
               <w:rPr>
                 <w:rStyle w:val="Hyperlink"/>
@@ -2017,7 +2017,7 @@
                 <w:noProof/>
                 <w:webHidden/>
               </w:rPr>
-              <w:instrText xml:space="preserve"> PAGEREF _Toc148268721 \h </w:instrText>
+              <w:instrText xml:space="preserve"> PAGEREF _Toc148562519 \h </w:instrText>
             </w:r>
             <w:r>
               <w:rPr>
@@ -2067,7 +2067,7 @@
               <w14:ligatures w14:val="standardContextual"/>
             </w:rPr>
           </w:pPr>
-          <w:hyperlink w:anchor="_Toc148268722" w:history="1">
+          <w:hyperlink w:anchor="_Toc148562520" w:history="1">
             <w:r>
               <w:rPr>
                 <w:rStyle w:val="Hyperlink"/>
@@ -2117,7 +2117,7 @@
                 <w:noProof/>
                 <w:webHidden/>
               </w:rPr>
-              <w:instrText xml:space="preserve"> PAGEREF _Toc148268722 \h </w:instrText>
+              <w:instrText xml:space="preserve"> PAGEREF _Toc148562520 \h </w:instrText>
             </w:r>
             <w:r>
               <w:rPr>
@@ -2165,7 +2165,7 @@
               <w14:ligatures w14:val="standardContextual"/>
             </w:rPr>
           </w:pPr>
-          <w:hyperlink w:anchor="_Toc148268723" w:history="1">
+          <w:hyperlink w:anchor="_Toc148562521" w:history="1">
             <w:r>
               <w:rPr>
                 <w:rStyle w:val="Hyperlink"/>
@@ -2213,7 +2213,7 @@
                 <w:noProof/>
                 <w:webHidden/>
               </w:rPr>
-              <w:instrText xml:space="preserve"> PAGEREF _Toc148268723 \h </w:instrText>
+              <w:instrText xml:space="preserve"> PAGEREF _Toc148562521 \h </w:instrText>
             </w:r>
             <w:r>
               <w:rPr>
@@ -2261,7 +2261,7 @@
               <w14:ligatures w14:val="standardContextual"/>
             </w:rPr>
           </w:pPr>
-          <w:hyperlink w:anchor="_Toc148268724" w:history="1">
+          <w:hyperlink w:anchor="_Toc148562522" w:history="1">
             <w:r>
               <w:rPr>
                 <w:rStyle w:val="Hyperlink"/>
@@ -2309,7 +2309,7 @@
                 <w:noProof/>
                 <w:webHidden/>
               </w:rPr>
-              <w:instrText xml:space="preserve"> PAGEREF _Toc148268724 \h </w:instrText>
+              <w:instrText xml:space="preserve"> PAGEREF _Toc148562522 \h </w:instrText>
             </w:r>
             <w:r>
               <w:rPr>
@@ -2357,7 +2357,7 @@
               <w14:ligatures w14:val="standardContextual"/>
             </w:rPr>
           </w:pPr>
-          <w:hyperlink w:anchor="_Toc148268725" w:history="1">
+          <w:hyperlink w:anchor="_Toc148562523" w:history="1">
             <w:r>
               <w:rPr>
                 <w:rStyle w:val="Hyperlink"/>
@@ -2405,7 +2405,7 @@
                 <w:noProof/>
                 <w:webHidden/>
               </w:rPr>
-              <w:instrText xml:space="preserve"> PAGEREF _Toc148268725 \h </w:instrText>
+              <w:instrText xml:space="preserve"> PAGEREF _Toc148562523 \h </w:instrText>
             </w:r>
             <w:r>
               <w:rPr>
@@ -2455,7 +2455,7 @@
               <w14:ligatures w14:val="standardContextual"/>
             </w:rPr>
           </w:pPr>
-          <w:hyperlink w:anchor="_Toc148268726" w:history="1">
+          <w:hyperlink w:anchor="_Toc148562524" w:history="1">
             <w:r>
               <w:rPr>
                 <w:rStyle w:val="Hyperlink"/>
@@ -2505,7 +2505,7 @@
                 <w:noProof/>
                 <w:webHidden/>
               </w:rPr>
-              <w:instrText xml:space="preserve"> PAGEREF _Toc148268726 \h </w:instrText>
+              <w:instrText xml:space="preserve"> PAGEREF _Toc148562524 \h </w:instrText>
             </w:r>
             <w:r>
               <w:rPr>
@@ -2555,7 +2555,7 @@
               <w14:ligatures w14:val="standardContextual"/>
             </w:rPr>
           </w:pPr>
-          <w:hyperlink w:anchor="_Toc148268727" w:history="1">
+          <w:hyperlink w:anchor="_Toc148562525" w:history="1">
             <w:r>
               <w:rPr>
                 <w:rStyle w:val="Hyperlink"/>
@@ -2605,7 +2605,7 @@
                 <w:noProof/>
                 <w:webHidden/>
               </w:rPr>
-              <w:instrText xml:space="preserve"> PAGEREF _Toc148268727 \h </w:instrText>
+              <w:instrText xml:space="preserve"> PAGEREF _Toc148562525 \h </w:instrText>
             </w:r>
             <w:r>
               <w:rPr>
@@ -2655,7 +2655,7 @@
               <w14:ligatures w14:val="standardContextual"/>
             </w:rPr>
           </w:pPr>
-          <w:hyperlink w:anchor="_Toc148268728" w:history="1">
+          <w:hyperlink w:anchor="_Toc148562526" w:history="1">
             <w:r>
               <w:rPr>
                 <w:rStyle w:val="Hyperlink"/>
@@ -2705,7 +2705,7 @@
                 <w:noProof/>
                 <w:webHidden/>
               </w:rPr>
-              <w:instrText xml:space="preserve"> PAGEREF _Toc148268728 \h </w:instrText>
+              <w:instrText xml:space="preserve"> PAGEREF _Toc148562526 \h </w:instrText>
             </w:r>
             <w:r>
               <w:rPr>
@@ -2755,7 +2755,7 @@
               <w14:ligatures w14:val="standardContextual"/>
             </w:rPr>
           </w:pPr>
-          <w:hyperlink w:anchor="_Toc148268729" w:history="1">
+          <w:hyperlink w:anchor="_Toc148562527" w:history="1">
             <w:r>
               <w:rPr>
                 <w:rStyle w:val="Hyperlink"/>
@@ -2805,7 +2805,7 @@
                 <w:noProof/>
                 <w:webHidden/>
               </w:rPr>
-              <w:instrText xml:space="preserve"> PAGEREF _Toc148268729 \h </w:instrText>
+              <w:instrText xml:space="preserve"> PAGEREF _Toc148562527 \h </w:instrText>
             </w:r>
             <w:r>
               <w:rPr>
@@ -2855,7 +2855,7 @@
               <w14:ligatures w14:val="standardContextual"/>
             </w:rPr>
           </w:pPr>
-          <w:hyperlink w:anchor="_Toc148268730" w:history="1">
+          <w:hyperlink w:anchor="_Toc148562528" w:history="1">
             <w:r>
               <w:rPr>
                 <w:rStyle w:val="Hyperlink"/>
@@ -2905,7 +2905,7 @@
                 <w:noProof/>
                 <w:webHidden/>
               </w:rPr>
-              <w:instrText xml:space="preserve"> PAGEREF _Toc148268730 \h </w:instrText>
+              <w:instrText xml:space="preserve"> PAGEREF _Toc148562528 \h </w:instrText>
             </w:r>
             <w:r>
               <w:rPr>
@@ -2955,7 +2955,7 @@
               <w14:ligatures w14:val="standardContextual"/>
             </w:rPr>
           </w:pPr>
-          <w:hyperlink w:anchor="_Toc148268731" w:history="1">
+          <w:hyperlink w:anchor="_Toc148562529" w:history="1">
             <w:r>
               <w:rPr>
                 <w:rStyle w:val="Hyperlink"/>
@@ -3005,7 +3005,7 @@
                 <w:noProof/>
                 <w:webHidden/>
               </w:rPr>
-              <w:instrText xml:space="preserve"> PAGEREF _Toc148268731 \h </w:instrText>
+              <w:instrText xml:space="preserve"> PAGEREF _Toc148562529 \h </w:instrText>
             </w:r>
             <w:r>
               <w:rPr>
@@ -3055,7 +3055,7 @@
               <w14:ligatures w14:val="standardContextual"/>
             </w:rPr>
           </w:pPr>
-          <w:hyperlink w:anchor="_Toc148268732" w:history="1">
+          <w:hyperlink w:anchor="_Toc148562530" w:history="1">
             <w:r>
               <w:rPr>
                 <w:rStyle w:val="Hyperlink"/>
@@ -3105,7 +3105,7 @@
                 <w:noProof/>
                 <w:webHidden/>
               </w:rPr>
-              <w:instrText xml:space="preserve"> PAGEREF _Toc148268732 \h </w:instrText>
+              <w:instrText xml:space="preserve"> PAGEREF _Toc148562530 \h </w:instrText>
             </w:r>
             <w:r>
               <w:rPr>
@@ -3155,7 +3155,7 @@
               <w14:ligatures w14:val="standardContextual"/>
             </w:rPr>
           </w:pPr>
-          <w:hyperlink w:anchor="_Toc148268733" w:history="1">
+          <w:hyperlink w:anchor="_Toc148562531" w:history="1">
             <w:r>
               <w:rPr>
                 <w:rStyle w:val="Hyperlink"/>
@@ -3205,7 +3205,7 @@
                 <w:noProof/>
                 <w:webHidden/>
               </w:rPr>
-              <w:instrText xml:space="preserve"> PAGEREF _Toc148268733 \h </w:instrText>
+              <w:instrText xml:space="preserve"> PAGEREF _Toc148562531 \h </w:instrText>
             </w:r>
             <w:r>
               <w:rPr>
@@ -3255,7 +3255,7 @@
               <w14:ligatures w14:val="standardContextual"/>
             </w:rPr>
           </w:pPr>
-          <w:hyperlink w:anchor="_Toc148268734" w:history="1">
+          <w:hyperlink w:anchor="_Toc148562532" w:history="1">
             <w:r>
               <w:rPr>
                 <w:rStyle w:val="Hyperlink"/>
@@ -3305,7 +3305,7 @@
                 <w:noProof/>
                 <w:webHidden/>
               </w:rPr>
-              <w:instrText xml:space="preserve"> PAGEREF _Toc148268734 \h </w:instrText>
+              <w:instrText xml:space="preserve"> PAGEREF _Toc148562532 \h </w:instrText>
             </w:r>
             <w:r>
               <w:rPr>
@@ -3353,7 +3353,7 @@
               <w14:ligatures w14:val="standardContextual"/>
             </w:rPr>
           </w:pPr>
-          <w:hyperlink w:anchor="_Toc148268735" w:history="1">
+          <w:hyperlink w:anchor="_Toc148562533" w:history="1">
             <w:r>
               <w:rPr>
                 <w:rStyle w:val="Hyperlink"/>
@@ -3401,7 +3401,7 @@
                 <w:noProof/>
                 <w:webHidden/>
               </w:rPr>
-              <w:instrText xml:space="preserve"> PAGEREF _Toc148268735 \h </w:instrText>
+              <w:instrText xml:space="preserve"> PAGEREF _Toc148562533 \h </w:instrText>
             </w:r>
             <w:r>
               <w:rPr>
@@ -3449,7 +3449,7 @@
               <w14:ligatures w14:val="standardContextual"/>
             </w:rPr>
           </w:pPr>
-          <w:hyperlink w:anchor="_Toc148268736" w:history="1">
+          <w:hyperlink w:anchor="_Toc148562534" w:history="1">
             <w:r>
               <w:rPr>
                 <w:rStyle w:val="Hyperlink"/>
@@ -3497,7 +3497,7 @@
                 <w:noProof/>
                 <w:webHidden/>
               </w:rPr>
-              <w:instrText xml:space="preserve"> PAGEREF _Toc148268736 \h </w:instrText>
+              <w:instrText xml:space="preserve"> PAGEREF _Toc148562534 \h </w:instrText>
             </w:r>
             <w:r>
               <w:rPr>
@@ -3545,7 +3545,7 @@
               <w14:ligatures w14:val="standardContextual"/>
             </w:rPr>
           </w:pPr>
-          <w:hyperlink w:anchor="_Toc148268737" w:history="1">
+          <w:hyperlink w:anchor="_Toc148562535" w:history="1">
             <w:r>
               <w:rPr>
                 <w:rStyle w:val="Hyperlink"/>
@@ -3593,7 +3593,7 @@
                 <w:noProof/>
                 <w:webHidden/>
               </w:rPr>
-              <w:instrText xml:space="preserve"> PAGEREF _Toc148268737 \h </w:instrText>
+              <w:instrText xml:space="preserve"> PAGEREF _Toc148562535 \h </w:instrText>
             </w:r>
             <w:r>
               <w:rPr>
@@ -3643,7 +3643,7 @@
               <w14:ligatures w14:val="standardContextual"/>
             </w:rPr>
           </w:pPr>
-          <w:hyperlink w:anchor="_Toc148268738" w:history="1">
+          <w:hyperlink w:anchor="_Toc148562536" w:history="1">
             <w:r>
               <w:rPr>
                 <w:rStyle w:val="Hyperlink"/>
@@ -3693,7 +3693,7 @@
                 <w:noProof/>
                 <w:webHidden/>
               </w:rPr>
-              <w:instrText xml:space="preserve"> PAGEREF _Toc148268738 \h </w:instrText>
+              <w:instrText xml:space="preserve"> PAGEREF _Toc148562536 \h </w:instrText>
             </w:r>
             <w:r>
               <w:rPr>
@@ -3742,7 +3742,7 @@
               <w14:ligatures w14:val="standardContextual"/>
             </w:rPr>
           </w:pPr>
-          <w:hyperlink w:anchor="_Toc148268739" w:history="1">
+          <w:hyperlink w:anchor="_Toc148562537" w:history="1">
             <w:r>
               <w:rPr>
                 <w:rStyle w:val="Hyperlink"/>
@@ -3769,7 +3769,7 @@
                 <w:noProof/>
                 <w:webHidden/>
               </w:rPr>
-              <w:instrText xml:space="preserve"> PAGEREF _Toc148268739 \h </w:instrText>
+              <w:instrText xml:space="preserve"> PAGEREF _Toc148562537 \h </w:instrText>
             </w:r>
             <w:r>
               <w:rPr>
@@ -6171,7 +6171,7 @@
           <w:lang w:val="en-GB"/>
         </w:rPr>
       </w:pPr>
-      <w:bookmarkStart w:id="4" w:name="_Toc148268705"/>
+      <w:bookmarkStart w:id="4" w:name="_Toc148562503"/>
       <w:r>
         <w:rPr>
           <w:lang w:val="en-GB"/>
@@ -6193,7 +6193,7 @@
           <w:lang w:val="en-GB"/>
         </w:rPr>
       </w:pPr>
-      <w:bookmarkStart w:id="5" w:name="_Toc148268706"/>
+      <w:bookmarkStart w:id="5" w:name="_Toc148562504"/>
       <w:r>
         <w:rPr>
           <w:lang w:val="en-GB"/>
@@ -6234,7 +6234,7 @@
           <w:lang w:val="en-GB"/>
         </w:rPr>
       </w:pPr>
-      <w:bookmarkStart w:id="6" w:name="_Toc148268707"/>
+      <w:bookmarkStart w:id="6" w:name="_Toc148562505"/>
       <w:r>
         <w:rPr>
           <w:lang w:val="en-GB"/>
@@ -6256,7 +6256,7 @@
           <w:lang w:val="en-GB"/>
         </w:rPr>
       </w:pPr>
-      <w:bookmarkStart w:id="7" w:name="_Toc148268708"/>
+      <w:bookmarkStart w:id="7" w:name="_Toc148562506"/>
       <w:r>
         <w:rPr>
           <w:color w:val="000000"/>
@@ -6310,7 +6310,7 @@
           <w:lang w:val="en-GB"/>
         </w:rPr>
       </w:pPr>
-      <w:bookmarkStart w:id="8" w:name="_Toc148268709"/>
+      <w:bookmarkStart w:id="8" w:name="_Toc148562507"/>
       <w:r>
         <w:rPr>
           <w:color w:val="000000"/>
@@ -6364,7 +6364,7 @@
           <w:lang w:val="en-GB"/>
         </w:rPr>
       </w:pPr>
-      <w:bookmarkStart w:id="9" w:name="_Toc148268710"/>
+      <w:bookmarkStart w:id="9" w:name="_Toc148562508"/>
       <w:r>
         <w:rPr>
           <w:lang w:val="en-GB"/>
@@ -6419,7 +6419,7 @@
           <w:lang w:val="en-GB"/>
         </w:rPr>
       </w:pPr>
-      <w:bookmarkStart w:id="10" w:name="_Toc148268711"/>
+      <w:bookmarkStart w:id="10" w:name="_Toc148562509"/>
       <w:r>
         <w:rPr>
           <w:lang w:val="en-GB"/>
@@ -6477,7 +6477,7 @@
           <w:lang w:val="en-GB"/>
         </w:rPr>
       </w:pPr>
-      <w:bookmarkStart w:id="11" w:name="_Toc148268712"/>
+      <w:bookmarkStart w:id="11" w:name="_Toc148562510"/>
       <w:r>
         <w:rPr>
           <w:lang w:val="en-GB"/>
@@ -6529,7 +6529,7 @@
           <w:lang w:val="en-GB"/>
         </w:rPr>
       </w:pPr>
-      <w:bookmarkStart w:id="12" w:name="_Toc148268713"/>
+      <w:bookmarkStart w:id="12" w:name="_Toc148562511"/>
       <w:r>
         <w:rPr>
           <w:lang w:val="en-GB"/>
@@ -7958,7 +7958,7 @@
           <w:lang w:val="en-GB"/>
         </w:rPr>
       </w:pPr>
-      <w:bookmarkStart w:id="16" w:name="_Toc148268714"/>
+      <w:bookmarkStart w:id="16" w:name="_Toc148562512"/>
       <w:r>
         <w:rPr>
           <w:lang w:val="en-GB"/>
@@ -7977,7 +7977,7 @@
         <w:rPr>
           <w:lang w:val="en-GB"/>
         </w:rPr>
-        <w:t>Existing research on secure communications protocol describes individual phases of the process. Most of the research papers and proposed protocols containing the full network stack lack quantum security. With this research, the identified research gap is a complete and comprehensive quantum-safe secure communication protocol including the whole network stack apart from the application and physical layers.</w:t>
+        <w:t>Existing research on secure communications protocol describes individual phases of the process. Most of the research papers and proposed protocols containing the full network stack lack quantum security. With this research, the identified research gap is a complete and comprehensive quantum-secure communication protocol including the whole network stack apart from the application and physical layers.</w:t>
       </w:r>
     </w:p>
     <w:p>
@@ -7998,7 +7998,7 @@
           <w:lang w:val="en-GB"/>
         </w:rPr>
       </w:pPr>
-      <w:bookmarkStart w:id="17" w:name="_Toc148268715"/>
+      <w:bookmarkStart w:id="17" w:name="_Toc148562513"/>
       <w:r>
         <w:rPr>
           <w:lang w:val="en-GB"/>
@@ -8039,7 +8039,7 @@
           <w:lang w:val="en-GB"/>
         </w:rPr>
       </w:pPr>
-      <w:bookmarkStart w:id="18" w:name="_Toc148268716"/>
+      <w:bookmarkStart w:id="18" w:name="_Toc148562514"/>
       <w:r>
         <w:rPr>
           <w:color w:val="000000"/>
@@ -8093,7 +8093,7 @@
           <w:lang w:val="en-GB"/>
         </w:rPr>
       </w:pPr>
-      <w:bookmarkStart w:id="19" w:name="_Toc148268717"/>
+      <w:bookmarkStart w:id="19" w:name="_Toc148562515"/>
       <w:r>
         <w:rPr>
           <w:color w:val="000000"/>
@@ -8134,7 +8134,7 @@
           <w:lang w:val="en-GB"/>
         </w:rPr>
       </w:pPr>
-      <w:bookmarkStart w:id="20" w:name="_Toc148268718"/>
+      <w:bookmarkStart w:id="20" w:name="_Toc148562516"/>
       <w:r>
         <w:rPr>
           <w:lang w:val="en-GB"/>
@@ -8315,7 +8315,7 @@
           <w:lang w:val="en-GB"/>
         </w:rPr>
       </w:pPr>
-      <w:bookmarkStart w:id="21" w:name="_Toc148268719"/>
+      <w:bookmarkStart w:id="21" w:name="_Toc148562517"/>
       <w:r>
         <w:rPr>
           <w:lang w:val="en-GB"/>
@@ -8393,7 +8393,7 @@
           <w:lang w:val="en-GB"/>
         </w:rPr>
       </w:pPr>
-      <w:bookmarkStart w:id="22" w:name="_Toc148268720"/>
+      <w:bookmarkStart w:id="22" w:name="_Toc148562518"/>
       <w:r>
         <w:rPr>
           <w:lang w:val="en-GB"/>
@@ -8454,13 +8454,6 @@
         </w:rPr>
         <w:t>This proposed protocol will be designed into a framework that can be used by multiple platforms where the users can integrate with their applications to communicate with the drones and GCS securely (D2D and D2GCS). The protocol and the design of the framework will be properly researched before development and will be available as free and open source for anyone to use and review. A test application with the framework will demonstrate how the protocol can be used in real-life applications.</w:t>
       </w:r>
-    </w:p>
-    <w:p>
-      <w:pPr>
-        <w:rPr>
-          <w:lang w:val="en-GB"/>
-        </w:rPr>
-      </w:pPr>
     </w:p>
     <w:p>
       <w:pPr>
@@ -8473,11 +8466,12 @@
           <w:lang w:val="en-GB"/>
         </w:rPr>
       </w:pPr>
-      <w:bookmarkStart w:id="23" w:name="_Toc148268721"/>
-      <w:r>
-        <w:rPr>
-          <w:lang w:val="en-GB"/>
-        </w:rPr>
+      <w:bookmarkStart w:id="23" w:name="_Toc148562519"/>
+      <w:r>
+        <w:rPr>
+          <w:lang w:val="en-GB"/>
+        </w:rPr>
+        <w:lastRenderedPageBreak/>
         <w:t>Research Objectives</w:t>
       </w:r>
       <w:bookmarkEnd w:id="23"/>
@@ -9311,7 +9305,6 @@
                 <w:b/>
                 <w:lang w:val="en-GB"/>
               </w:rPr>
-              <w:lastRenderedPageBreak/>
               <w:t>RO2</w:t>
             </w:r>
             <w:r>
@@ -9338,6 +9331,7 @@
                 <w:b/>
                 <w:lang w:val="en-GB"/>
               </w:rPr>
+              <w:lastRenderedPageBreak/>
               <w:t>RO3</w:t>
             </w:r>
             <w:r>
@@ -9545,7 +9539,6 @@
               <w:rPr>
                 <w:lang w:val="en-GB"/>
               </w:rPr>
-              <w:lastRenderedPageBreak/>
               <w:t>Implementation</w:t>
             </w:r>
           </w:p>
@@ -10256,7 +10249,6 @@
           <w:szCs w:val="24"/>
           <w:lang w:val="en-GB"/>
         </w:rPr>
-        <w:lastRenderedPageBreak/>
         <w:t xml:space="preserve">Table </w:t>
       </w:r>
       <w:r>
@@ -10337,11 +10329,12 @@
           <w:lang w:val="en-GB"/>
         </w:rPr>
       </w:pPr>
-      <w:bookmarkStart w:id="27" w:name="_Toc148268722"/>
-      <w:r>
-        <w:rPr>
-          <w:lang w:val="en-GB"/>
-        </w:rPr>
+      <w:bookmarkStart w:id="27" w:name="_Toc148562520"/>
+      <w:r>
+        <w:rPr>
+          <w:lang w:val="en-GB"/>
+        </w:rPr>
+        <w:lastRenderedPageBreak/>
         <w:t>Project Scope</w:t>
       </w:r>
       <w:bookmarkEnd w:id="27"/>
@@ -10359,7 +10352,7 @@
           <w:lang w:val="en-GB"/>
         </w:rPr>
       </w:pPr>
-      <w:bookmarkStart w:id="28" w:name="_Toc148268723"/>
+      <w:bookmarkStart w:id="28" w:name="_Toc148562521"/>
       <w:r>
         <w:rPr>
           <w:color w:val="000000"/>
@@ -10486,7 +10479,7 @@
           <w:lang w:val="en-GB"/>
         </w:rPr>
       </w:pPr>
-      <w:bookmarkStart w:id="29" w:name="_Toc148268724"/>
+      <w:bookmarkStart w:id="29" w:name="_Toc148562522"/>
       <w:r>
         <w:rPr>
           <w:color w:val="000000"/>
@@ -10595,7 +10588,7 @@
           <w:lang w:val="en-GB"/>
         </w:rPr>
       </w:pPr>
-      <w:bookmarkStart w:id="30" w:name="_Toc148268725"/>
+      <w:bookmarkStart w:id="30" w:name="_Toc148562523"/>
       <w:r>
         <w:rPr>
           <w:lang w:val="en-GB"/>
@@ -10796,7 +10789,7 @@
           <w:lang w:val="en-GB"/>
         </w:rPr>
       </w:pPr>
-      <w:bookmarkStart w:id="34" w:name="_Toc148268726"/>
+      <w:bookmarkStart w:id="34" w:name="_Toc148562524"/>
       <w:r>
         <w:rPr>
           <w:lang w:val="en-GB"/>
@@ -10818,7 +10811,7 @@
           <w:lang w:val="en-GB"/>
         </w:rPr>
       </w:pPr>
-      <w:bookmarkStart w:id="35" w:name="_Toc148268727"/>
+      <w:bookmarkStart w:id="35" w:name="_Toc148562525"/>
       <w:r>
         <w:rPr>
           <w:lang w:val="en-GB"/>
@@ -11379,7 +11372,7 @@
           <w:lang w:val="en-GB"/>
         </w:rPr>
       </w:pPr>
-      <w:bookmarkStart w:id="38" w:name="_Toc148268728"/>
+      <w:bookmarkStart w:id="38" w:name="_Toc148562526"/>
       <w:r>
         <w:rPr>
           <w:lang w:val="en-GB"/>
@@ -11419,7 +11412,7 @@
           <w:lang w:val="en-GB"/>
         </w:rPr>
       </w:pPr>
-      <w:bookmarkStart w:id="39" w:name="_Toc148268729"/>
+      <w:bookmarkStart w:id="39" w:name="_Toc148562527"/>
       <w:r>
         <w:rPr>
           <w:lang w:val="en-GB"/>
@@ -11459,7 +11452,7 @@
           <w:lang w:val="en-GB"/>
         </w:rPr>
       </w:pPr>
-      <w:bookmarkStart w:id="40" w:name="_Toc148268730"/>
+      <w:bookmarkStart w:id="40" w:name="_Toc148562528"/>
       <w:r>
         <w:rPr>
           <w:lang w:val="en-GB"/>
@@ -11519,7 +11512,7 @@
           <w:lang w:val="en-GB"/>
         </w:rPr>
       </w:pPr>
-      <w:bookmarkStart w:id="41" w:name="_Toc148268731"/>
+      <w:bookmarkStart w:id="41" w:name="_Toc148562529"/>
       <w:r>
         <w:rPr>
           <w:lang w:val="en-GB"/>
@@ -11541,7 +11534,7 @@
           <w:lang w:val="en-GB"/>
         </w:rPr>
       </w:pPr>
-      <w:bookmarkStart w:id="42" w:name="_Toc148268732"/>
+      <w:bookmarkStart w:id="42" w:name="_Toc148562530"/>
       <w:r>
         <w:rPr>
           <w:lang w:val="en-GB"/>
@@ -12332,7 +12325,7 @@
           <w:lang w:val="en-GB"/>
         </w:rPr>
       </w:pPr>
-      <w:bookmarkStart w:id="45" w:name="_Toc148268733"/>
+      <w:bookmarkStart w:id="45" w:name="_Toc148562531"/>
       <w:r>
         <w:rPr>
           <w:lang w:val="en-GB"/>
@@ -12521,7 +12514,7 @@
           <w:lang w:val="en-GB"/>
         </w:rPr>
       </w:pPr>
-      <w:bookmarkStart w:id="47" w:name="_Toc148268734"/>
+      <w:bookmarkStart w:id="47" w:name="_Toc148562532"/>
       <w:r>
         <w:rPr>
           <w:lang w:val="en-GB"/>
@@ -12542,7 +12535,7 @@
           <w:lang w:val="en-GB"/>
         </w:rPr>
       </w:pPr>
-      <w:bookmarkStart w:id="48" w:name="_Toc148268735"/>
+      <w:bookmarkStart w:id="48" w:name="_Toc148562533"/>
       <w:r>
         <w:rPr>
           <w:lang w:val="en-GB"/>
@@ -13094,7 +13087,7 @@
           <w:lang w:val="en-GB"/>
         </w:rPr>
       </w:pPr>
-      <w:bookmarkStart w:id="51" w:name="_Toc148268736"/>
+      <w:bookmarkStart w:id="51" w:name="_Toc148562534"/>
       <w:r>
         <w:rPr>
           <w:lang w:val="en-GB"/>
@@ -13834,7 +13827,7 @@
           <w:lang w:val="en-GB"/>
         </w:rPr>
       </w:pPr>
-      <w:bookmarkStart w:id="54" w:name="_Toc148268737"/>
+      <w:bookmarkStart w:id="54" w:name="_Toc148562535"/>
       <w:r>
         <w:rPr>
           <w:lang w:val="en-GB"/>
@@ -13947,7 +13940,7 @@
           <w:lang w:val="en-GB"/>
         </w:rPr>
       </w:pPr>
-      <w:bookmarkStart w:id="55" w:name="_Toc148268738"/>
+      <w:bookmarkStart w:id="55" w:name="_Toc148562536"/>
       <w:r>
         <w:rPr>
           <w:lang w:val="en-GB"/>
@@ -14941,7 +14934,7 @@
         <w:br w:type="page"/>
       </w:r>
     </w:p>
-    <w:bookmarkStart w:id="58" w:name="_Toc148268739" w:displacedByCustomXml="next"/>
+    <w:bookmarkStart w:id="58" w:name="_Toc148562537" w:displacedByCustomXml="next"/>
     <w:sdt>
       <w:sdtPr>
         <w:rPr>
@@ -15417,8 +15410,8 @@
 
 <file path=word/commentsExtended.xml><?xml version="1.0" encoding="utf-8"?>
 <w15:commentsEx xmlns:wpc="http://schemas.microsoft.com/office/word/2010/wordprocessingCanvas" xmlns:cx="http://schemas.microsoft.com/office/drawing/2014/chartex" xmlns:cx1="http://schemas.microsoft.com/office/drawing/2015/9/8/chartex" xmlns:cx2="http://schemas.microsoft.com/office/drawing/2015/10/21/chartex" xmlns:cx3="http://schemas.microsoft.com/office/drawing/2016/5/9/chartex" xmlns:cx4="http://schemas.microsoft.com/office/drawing/2016/5/10/chartex" xmlns:cx5="http://schemas.microsoft.com/office/drawing/2016/5/11/chartex" xmlns:cx6="http://schemas.microsoft.com/office/drawing/2016/5/12/chartex" xmlns:cx7="http://schemas.microsoft.com/office/drawing/2016/5/13/chartex" xmlns:cx8="http://schemas.microsoft.com/office/drawing/2016/5/14/chartex" xmlns:mc="http://schemas.openxmlformats.org/markup-compatibility/2006" xmlns:aink="http://schemas.microsoft.com/office/drawing/2016/ink" xmlns:am3d="http://schemas.microsoft.com/office/drawing/2017/model3d" xmlns:o="urn:schemas-microsoft-com:office:office" xmlns:oel="http://schemas.microsoft.com/office/2019/extlst" xmlns:r="http://schemas.openxmlformats.org/officeDocument/2006/relationships" xmlns:m="http://schemas.openxmlformats.org/officeDocument/2006/math" xmlns:v="urn:schemas-microsoft-com:vml" xmlns:wp14="http://schemas.microsoft.com/office/word/2010/wordprocessingDrawing" xmlns:wp="http://schemas.openxmlformats.org/drawingml/2006/wordprocessingDrawing" xmlns:w10="urn:schemas-microsoft-com:office:word" xmlns:w="http://schemas.openxmlformats.org/wordprocessingml/2006/main" xmlns:w14="http://schemas.microsoft.com/office/word/2010/wordml" xmlns:w15="http://schemas.microsoft.com/office/word/2012/wordml" xmlns:w16cex="http://schemas.microsoft.com/office/word/2018/wordml/cex" xmlns:w16cid="http://schemas.microsoft.com/office/word/2016/wordml/cid" xmlns:w16="http://schemas.microsoft.com/office/word/2018/wordml" xmlns:w16sdtdh="http://schemas.microsoft.com/office/word/2020/wordml/sdtdatahash" xmlns:w16se="http://schemas.microsoft.com/office/word/2015/wordml/symex" xmlns:wpg="http://schemas.microsoft.com/office/word/2010/wordprocessingGroup" xmlns:wpi="http://schemas.microsoft.com/office/word/2010/wordprocessingInk" xmlns:wne="http://schemas.microsoft.com/office/word/2006/wordml" xmlns:wps="http://schemas.microsoft.com/office/word/2010/wordprocessingShape" mc:Ignorable="w14 w15 w16se w16cid w16 w16cex w16sdtdh wp14">
-  <w15:commentEx w15:paraId="7D442E92" w15:done="0"/>
-  <w15:commentEx w15:paraId="5C053B66" w15:done="0"/>
+  <w15:commentEx w15:paraId="7D442E92" w15:done="1"/>
+  <w15:commentEx w15:paraId="5C053B66" w15:done="1"/>
 </w15:commentsEx>
 </file>
 

</xml_diff>

<commit_message>
Added some final touches and exported the PP to PDF.
</commit_message>
<xml_diff>
--- a/Proposal/HiveCom - Project Proposal.docx
+++ b/Proposal/HiveCom - Project Proposal.docx
@@ -387,7 +387,7 @@
             </w:rPr>
             <w:fldChar w:fldCharType="separate"/>
           </w:r>
-          <w:hyperlink w:anchor="_Toc148562503" w:history="1">
+          <w:hyperlink w:anchor="_Toc148601378" w:history="1">
             <w:r>
               <w:rPr>
                 <w:rStyle w:val="Hyperlink"/>
@@ -437,7 +437,7 @@
                 <w:noProof/>
                 <w:webHidden/>
               </w:rPr>
-              <w:instrText xml:space="preserve"> PAGEREF _Toc148562503 \h </w:instrText>
+              <w:instrText xml:space="preserve"> PAGEREF _Toc148601378 \h </w:instrText>
             </w:r>
             <w:r>
               <w:rPr>
@@ -487,7 +487,7 @@
               <w14:ligatures w14:val="standardContextual"/>
             </w:rPr>
           </w:pPr>
-          <w:hyperlink w:anchor="_Toc148562504" w:history="1">
+          <w:hyperlink w:anchor="_Toc148601379" w:history="1">
             <w:r>
               <w:rPr>
                 <w:rStyle w:val="Hyperlink"/>
@@ -537,7 +537,7 @@
                 <w:noProof/>
                 <w:webHidden/>
               </w:rPr>
-              <w:instrText xml:space="preserve"> PAGEREF _Toc148562504 \h </w:instrText>
+              <w:instrText xml:space="preserve"> PAGEREF _Toc148601379 \h </w:instrText>
             </w:r>
             <w:r>
               <w:rPr>
@@ -587,7 +587,7 @@
               <w14:ligatures w14:val="standardContextual"/>
             </w:rPr>
           </w:pPr>
-          <w:hyperlink w:anchor="_Toc148562505" w:history="1">
+          <w:hyperlink w:anchor="_Toc148601380" w:history="1">
             <w:r>
               <w:rPr>
                 <w:rStyle w:val="Hyperlink"/>
@@ -637,7 +637,7 @@
                 <w:noProof/>
                 <w:webHidden/>
               </w:rPr>
-              <w:instrText xml:space="preserve"> PAGEREF _Toc148562505 \h </w:instrText>
+              <w:instrText xml:space="preserve"> PAGEREF _Toc148601380 \h </w:instrText>
             </w:r>
             <w:r>
               <w:rPr>
@@ -685,7 +685,7 @@
               <w14:ligatures w14:val="standardContextual"/>
             </w:rPr>
           </w:pPr>
-          <w:hyperlink w:anchor="_Toc148562506" w:history="1">
+          <w:hyperlink w:anchor="_Toc148601381" w:history="1">
             <w:r>
               <w:rPr>
                 <w:rStyle w:val="Hyperlink"/>
@@ -733,7 +733,7 @@
                 <w:noProof/>
                 <w:webHidden/>
               </w:rPr>
-              <w:instrText xml:space="preserve"> PAGEREF _Toc148562506 \h </w:instrText>
+              <w:instrText xml:space="preserve"> PAGEREF _Toc148601381 \h </w:instrText>
             </w:r>
             <w:r>
               <w:rPr>
@@ -781,7 +781,7 @@
               <w14:ligatures w14:val="standardContextual"/>
             </w:rPr>
           </w:pPr>
-          <w:hyperlink w:anchor="_Toc148562507" w:history="1">
+          <w:hyperlink w:anchor="_Toc148601382" w:history="1">
             <w:r>
               <w:rPr>
                 <w:rStyle w:val="Hyperlink"/>
@@ -829,7 +829,7 @@
                 <w:noProof/>
                 <w:webHidden/>
               </w:rPr>
-              <w:instrText xml:space="preserve"> PAGEREF _Toc148562507 \h </w:instrText>
+              <w:instrText xml:space="preserve"> PAGEREF _Toc148601382 \h </w:instrText>
             </w:r>
             <w:r>
               <w:rPr>
@@ -879,7 +879,7 @@
               <w14:ligatures w14:val="standardContextual"/>
             </w:rPr>
           </w:pPr>
-          <w:hyperlink w:anchor="_Toc148562508" w:history="1">
+          <w:hyperlink w:anchor="_Toc148601383" w:history="1">
             <w:r>
               <w:rPr>
                 <w:rStyle w:val="Hyperlink"/>
@@ -929,7 +929,7 @@
                 <w:noProof/>
                 <w:webHidden/>
               </w:rPr>
-              <w:instrText xml:space="preserve"> PAGEREF _Toc148562508 \h </w:instrText>
+              <w:instrText xml:space="preserve"> PAGEREF _Toc148601383 \h </w:instrText>
             </w:r>
             <w:r>
               <w:rPr>
@@ -977,7 +977,7 @@
               <w14:ligatures w14:val="standardContextual"/>
             </w:rPr>
           </w:pPr>
-          <w:hyperlink w:anchor="_Toc148562509" w:history="1">
+          <w:hyperlink w:anchor="_Toc148601384" w:history="1">
             <w:r>
               <w:rPr>
                 <w:rStyle w:val="Hyperlink"/>
@@ -1025,7 +1025,7 @@
                 <w:noProof/>
                 <w:webHidden/>
               </w:rPr>
-              <w:instrText xml:space="preserve"> PAGEREF _Toc148562509 \h </w:instrText>
+              <w:instrText xml:space="preserve"> PAGEREF _Toc148601384 \h </w:instrText>
             </w:r>
             <w:r>
               <w:rPr>
@@ -1075,7 +1075,7 @@
               <w14:ligatures w14:val="standardContextual"/>
             </w:rPr>
           </w:pPr>
-          <w:hyperlink w:anchor="_Toc148562510" w:history="1">
+          <w:hyperlink w:anchor="_Toc148601385" w:history="1">
             <w:r>
               <w:rPr>
                 <w:rStyle w:val="Hyperlink"/>
@@ -1125,7 +1125,7 @@
                 <w:noProof/>
                 <w:webHidden/>
               </w:rPr>
-              <w:instrText xml:space="preserve"> PAGEREF _Toc148562510 \h </w:instrText>
+              <w:instrText xml:space="preserve"> PAGEREF _Toc148601385 \h </w:instrText>
             </w:r>
             <w:r>
               <w:rPr>
@@ -1175,7 +1175,7 @@
               <w14:ligatures w14:val="standardContextual"/>
             </w:rPr>
           </w:pPr>
-          <w:hyperlink w:anchor="_Toc148562511" w:history="1">
+          <w:hyperlink w:anchor="_Toc148601386" w:history="1">
             <w:r>
               <w:rPr>
                 <w:rStyle w:val="Hyperlink"/>
@@ -1225,7 +1225,7 @@
                 <w:noProof/>
                 <w:webHidden/>
               </w:rPr>
-              <w:instrText xml:space="preserve"> PAGEREF _Toc148562511 \h </w:instrText>
+              <w:instrText xml:space="preserve"> PAGEREF _Toc148601386 \h </w:instrText>
             </w:r>
             <w:r>
               <w:rPr>
@@ -1275,7 +1275,7 @@
               <w14:ligatures w14:val="standardContextual"/>
             </w:rPr>
           </w:pPr>
-          <w:hyperlink w:anchor="_Toc148562512" w:history="1">
+          <w:hyperlink w:anchor="_Toc148601387" w:history="1">
             <w:r>
               <w:rPr>
                 <w:rStyle w:val="Hyperlink"/>
@@ -1325,7 +1325,7 @@
                 <w:noProof/>
                 <w:webHidden/>
               </w:rPr>
-              <w:instrText xml:space="preserve"> PAGEREF _Toc148562512 \h </w:instrText>
+              <w:instrText xml:space="preserve"> PAGEREF _Toc148601387 \h </w:instrText>
             </w:r>
             <w:r>
               <w:rPr>
@@ -1375,7 +1375,7 @@
               <w14:ligatures w14:val="standardContextual"/>
             </w:rPr>
           </w:pPr>
-          <w:hyperlink w:anchor="_Toc148562513" w:history="1">
+          <w:hyperlink w:anchor="_Toc148601388" w:history="1">
             <w:r>
               <w:rPr>
                 <w:rStyle w:val="Hyperlink"/>
@@ -1425,7 +1425,7 @@
                 <w:noProof/>
                 <w:webHidden/>
               </w:rPr>
-              <w:instrText xml:space="preserve"> PAGEREF _Toc148562513 \h </w:instrText>
+              <w:instrText xml:space="preserve"> PAGEREF _Toc148601388 \h </w:instrText>
             </w:r>
             <w:r>
               <w:rPr>
@@ -1473,7 +1473,7 @@
               <w14:ligatures w14:val="standardContextual"/>
             </w:rPr>
           </w:pPr>
-          <w:hyperlink w:anchor="_Toc148562514" w:history="1">
+          <w:hyperlink w:anchor="_Toc148601389" w:history="1">
             <w:r>
               <w:rPr>
                 <w:rStyle w:val="Hyperlink"/>
@@ -1521,7 +1521,7 @@
                 <w:noProof/>
                 <w:webHidden/>
               </w:rPr>
-              <w:instrText xml:space="preserve"> PAGEREF _Toc148562514 \h </w:instrText>
+              <w:instrText xml:space="preserve"> PAGEREF _Toc148601389 \h </w:instrText>
             </w:r>
             <w:r>
               <w:rPr>
@@ -1569,7 +1569,7 @@
               <w14:ligatures w14:val="standardContextual"/>
             </w:rPr>
           </w:pPr>
-          <w:hyperlink w:anchor="_Toc148562515" w:history="1">
+          <w:hyperlink w:anchor="_Toc148601390" w:history="1">
             <w:r>
               <w:rPr>
                 <w:rStyle w:val="Hyperlink"/>
@@ -1617,7 +1617,7 @@
                 <w:noProof/>
                 <w:webHidden/>
               </w:rPr>
-              <w:instrText xml:space="preserve"> PAGEREF _Toc148562515 \h </w:instrText>
+              <w:instrText xml:space="preserve"> PAGEREF _Toc148601390 \h </w:instrText>
             </w:r>
             <w:r>
               <w:rPr>
@@ -1667,7 +1667,7 @@
               <w14:ligatures w14:val="standardContextual"/>
             </w:rPr>
           </w:pPr>
-          <w:hyperlink w:anchor="_Toc148562516" w:history="1">
+          <w:hyperlink w:anchor="_Toc148601391" w:history="1">
             <w:r>
               <w:rPr>
                 <w:rStyle w:val="Hyperlink"/>
@@ -1717,7 +1717,7 @@
                 <w:noProof/>
                 <w:webHidden/>
               </w:rPr>
-              <w:instrText xml:space="preserve"> PAGEREF _Toc148562516 \h </w:instrText>
+              <w:instrText xml:space="preserve"> PAGEREF _Toc148601391 \h </w:instrText>
             </w:r>
             <w:r>
               <w:rPr>
@@ -1767,7 +1767,7 @@
               <w14:ligatures w14:val="standardContextual"/>
             </w:rPr>
           </w:pPr>
-          <w:hyperlink w:anchor="_Toc148562517" w:history="1">
+          <w:hyperlink w:anchor="_Toc148601392" w:history="1">
             <w:r>
               <w:rPr>
                 <w:rStyle w:val="Hyperlink"/>
@@ -1817,7 +1817,7 @@
                 <w:noProof/>
                 <w:webHidden/>
               </w:rPr>
-              <w:instrText xml:space="preserve"> PAGEREF _Toc148562517 \h </w:instrText>
+              <w:instrText xml:space="preserve"> PAGEREF _Toc148601392 \h </w:instrText>
             </w:r>
             <w:r>
               <w:rPr>
@@ -1867,7 +1867,7 @@
               <w14:ligatures w14:val="standardContextual"/>
             </w:rPr>
           </w:pPr>
-          <w:hyperlink w:anchor="_Toc148562518" w:history="1">
+          <w:hyperlink w:anchor="_Toc148601393" w:history="1">
             <w:r>
               <w:rPr>
                 <w:rStyle w:val="Hyperlink"/>
@@ -1917,7 +1917,7 @@
                 <w:noProof/>
                 <w:webHidden/>
               </w:rPr>
-              <w:instrText xml:space="preserve"> PAGEREF _Toc148562518 \h </w:instrText>
+              <w:instrText xml:space="preserve"> PAGEREF _Toc148601393 \h </w:instrText>
             </w:r>
             <w:r>
               <w:rPr>
@@ -1967,7 +1967,7 @@
               <w14:ligatures w14:val="standardContextual"/>
             </w:rPr>
           </w:pPr>
-          <w:hyperlink w:anchor="_Toc148562519" w:history="1">
+          <w:hyperlink w:anchor="_Toc148601394" w:history="1">
             <w:r>
               <w:rPr>
                 <w:rStyle w:val="Hyperlink"/>
@@ -2017,7 +2017,7 @@
                 <w:noProof/>
                 <w:webHidden/>
               </w:rPr>
-              <w:instrText xml:space="preserve"> PAGEREF _Toc148562519 \h </w:instrText>
+              <w:instrText xml:space="preserve"> PAGEREF _Toc148601394 \h </w:instrText>
             </w:r>
             <w:r>
               <w:rPr>
@@ -2067,7 +2067,7 @@
               <w14:ligatures w14:val="standardContextual"/>
             </w:rPr>
           </w:pPr>
-          <w:hyperlink w:anchor="_Toc148562520" w:history="1">
+          <w:hyperlink w:anchor="_Toc148601395" w:history="1">
             <w:r>
               <w:rPr>
                 <w:rStyle w:val="Hyperlink"/>
@@ -2117,7 +2117,7 @@
                 <w:noProof/>
                 <w:webHidden/>
               </w:rPr>
-              <w:instrText xml:space="preserve"> PAGEREF _Toc148562520 \h </w:instrText>
+              <w:instrText xml:space="preserve"> PAGEREF _Toc148601395 \h </w:instrText>
             </w:r>
             <w:r>
               <w:rPr>
@@ -2165,7 +2165,7 @@
               <w14:ligatures w14:val="standardContextual"/>
             </w:rPr>
           </w:pPr>
-          <w:hyperlink w:anchor="_Toc148562521" w:history="1">
+          <w:hyperlink w:anchor="_Toc148601396" w:history="1">
             <w:r>
               <w:rPr>
                 <w:rStyle w:val="Hyperlink"/>
@@ -2213,7 +2213,7 @@
                 <w:noProof/>
                 <w:webHidden/>
               </w:rPr>
-              <w:instrText xml:space="preserve"> PAGEREF _Toc148562521 \h </w:instrText>
+              <w:instrText xml:space="preserve"> PAGEREF _Toc148601396 \h </w:instrText>
             </w:r>
             <w:r>
               <w:rPr>
@@ -2261,7 +2261,7 @@
               <w14:ligatures w14:val="standardContextual"/>
             </w:rPr>
           </w:pPr>
-          <w:hyperlink w:anchor="_Toc148562522" w:history="1">
+          <w:hyperlink w:anchor="_Toc148601397" w:history="1">
             <w:r>
               <w:rPr>
                 <w:rStyle w:val="Hyperlink"/>
@@ -2309,7 +2309,7 @@
                 <w:noProof/>
                 <w:webHidden/>
               </w:rPr>
-              <w:instrText xml:space="preserve"> PAGEREF _Toc148562522 \h </w:instrText>
+              <w:instrText xml:space="preserve"> PAGEREF _Toc148601397 \h </w:instrText>
             </w:r>
             <w:r>
               <w:rPr>
@@ -2357,7 +2357,7 @@
               <w14:ligatures w14:val="standardContextual"/>
             </w:rPr>
           </w:pPr>
-          <w:hyperlink w:anchor="_Toc148562523" w:history="1">
+          <w:hyperlink w:anchor="_Toc148601398" w:history="1">
             <w:r>
               <w:rPr>
                 <w:rStyle w:val="Hyperlink"/>
@@ -2405,7 +2405,7 @@
                 <w:noProof/>
                 <w:webHidden/>
               </w:rPr>
-              <w:instrText xml:space="preserve"> PAGEREF _Toc148562523 \h </w:instrText>
+              <w:instrText xml:space="preserve"> PAGEREF _Toc148601398 \h </w:instrText>
             </w:r>
             <w:r>
               <w:rPr>
@@ -2455,7 +2455,7 @@
               <w14:ligatures w14:val="standardContextual"/>
             </w:rPr>
           </w:pPr>
-          <w:hyperlink w:anchor="_Toc148562524" w:history="1">
+          <w:hyperlink w:anchor="_Toc148601399" w:history="1">
             <w:r>
               <w:rPr>
                 <w:rStyle w:val="Hyperlink"/>
@@ -2505,7 +2505,7 @@
                 <w:noProof/>
                 <w:webHidden/>
               </w:rPr>
-              <w:instrText xml:space="preserve"> PAGEREF _Toc148562524 \h </w:instrText>
+              <w:instrText xml:space="preserve"> PAGEREF _Toc148601399 \h </w:instrText>
             </w:r>
             <w:r>
               <w:rPr>
@@ -2555,7 +2555,7 @@
               <w14:ligatures w14:val="standardContextual"/>
             </w:rPr>
           </w:pPr>
-          <w:hyperlink w:anchor="_Toc148562525" w:history="1">
+          <w:hyperlink w:anchor="_Toc148601400" w:history="1">
             <w:r>
               <w:rPr>
                 <w:rStyle w:val="Hyperlink"/>
@@ -2605,7 +2605,7 @@
                 <w:noProof/>
                 <w:webHidden/>
               </w:rPr>
-              <w:instrText xml:space="preserve"> PAGEREF _Toc148562525 \h </w:instrText>
+              <w:instrText xml:space="preserve"> PAGEREF _Toc148601400 \h </w:instrText>
             </w:r>
             <w:r>
               <w:rPr>
@@ -2655,7 +2655,7 @@
               <w14:ligatures w14:val="standardContextual"/>
             </w:rPr>
           </w:pPr>
-          <w:hyperlink w:anchor="_Toc148562526" w:history="1">
+          <w:hyperlink w:anchor="_Toc148601401" w:history="1">
             <w:r>
               <w:rPr>
                 <w:rStyle w:val="Hyperlink"/>
@@ -2705,7 +2705,7 @@
                 <w:noProof/>
                 <w:webHidden/>
               </w:rPr>
-              <w:instrText xml:space="preserve"> PAGEREF _Toc148562526 \h </w:instrText>
+              <w:instrText xml:space="preserve"> PAGEREF _Toc148601401 \h </w:instrText>
             </w:r>
             <w:r>
               <w:rPr>
@@ -2755,7 +2755,7 @@
               <w14:ligatures w14:val="standardContextual"/>
             </w:rPr>
           </w:pPr>
-          <w:hyperlink w:anchor="_Toc148562527" w:history="1">
+          <w:hyperlink w:anchor="_Toc148601402" w:history="1">
             <w:r>
               <w:rPr>
                 <w:rStyle w:val="Hyperlink"/>
@@ -2805,7 +2805,7 @@
                 <w:noProof/>
                 <w:webHidden/>
               </w:rPr>
-              <w:instrText xml:space="preserve"> PAGEREF _Toc148562527 \h </w:instrText>
+              <w:instrText xml:space="preserve"> PAGEREF _Toc148601402 \h </w:instrText>
             </w:r>
             <w:r>
               <w:rPr>
@@ -2855,7 +2855,7 @@
               <w14:ligatures w14:val="standardContextual"/>
             </w:rPr>
           </w:pPr>
-          <w:hyperlink w:anchor="_Toc148562528" w:history="1">
+          <w:hyperlink w:anchor="_Toc148601403" w:history="1">
             <w:r>
               <w:rPr>
                 <w:rStyle w:val="Hyperlink"/>
@@ -2905,7 +2905,7 @@
                 <w:noProof/>
                 <w:webHidden/>
               </w:rPr>
-              <w:instrText xml:space="preserve"> PAGEREF _Toc148562528 \h </w:instrText>
+              <w:instrText xml:space="preserve"> PAGEREF _Toc148601403 \h </w:instrText>
             </w:r>
             <w:r>
               <w:rPr>
@@ -2955,7 +2955,7 @@
               <w14:ligatures w14:val="standardContextual"/>
             </w:rPr>
           </w:pPr>
-          <w:hyperlink w:anchor="_Toc148562529" w:history="1">
+          <w:hyperlink w:anchor="_Toc148601404" w:history="1">
             <w:r>
               <w:rPr>
                 <w:rStyle w:val="Hyperlink"/>
@@ -3005,7 +3005,7 @@
                 <w:noProof/>
                 <w:webHidden/>
               </w:rPr>
-              <w:instrText xml:space="preserve"> PAGEREF _Toc148562529 \h </w:instrText>
+              <w:instrText xml:space="preserve"> PAGEREF _Toc148601404 \h </w:instrText>
             </w:r>
             <w:r>
               <w:rPr>
@@ -3055,7 +3055,7 @@
               <w14:ligatures w14:val="standardContextual"/>
             </w:rPr>
           </w:pPr>
-          <w:hyperlink w:anchor="_Toc148562530" w:history="1">
+          <w:hyperlink w:anchor="_Toc148601405" w:history="1">
             <w:r>
               <w:rPr>
                 <w:rStyle w:val="Hyperlink"/>
@@ -3105,7 +3105,7 @@
                 <w:noProof/>
                 <w:webHidden/>
               </w:rPr>
-              <w:instrText xml:space="preserve"> PAGEREF _Toc148562530 \h </w:instrText>
+              <w:instrText xml:space="preserve"> PAGEREF _Toc148601405 \h </w:instrText>
             </w:r>
             <w:r>
               <w:rPr>
@@ -3155,7 +3155,7 @@
               <w14:ligatures w14:val="standardContextual"/>
             </w:rPr>
           </w:pPr>
-          <w:hyperlink w:anchor="_Toc148562531" w:history="1">
+          <w:hyperlink w:anchor="_Toc148601406" w:history="1">
             <w:r>
               <w:rPr>
                 <w:rStyle w:val="Hyperlink"/>
@@ -3205,7 +3205,7 @@
                 <w:noProof/>
                 <w:webHidden/>
               </w:rPr>
-              <w:instrText xml:space="preserve"> PAGEREF _Toc148562531 \h </w:instrText>
+              <w:instrText xml:space="preserve"> PAGEREF _Toc148601406 \h </w:instrText>
             </w:r>
             <w:r>
               <w:rPr>
@@ -3255,7 +3255,7 @@
               <w14:ligatures w14:val="standardContextual"/>
             </w:rPr>
           </w:pPr>
-          <w:hyperlink w:anchor="_Toc148562532" w:history="1">
+          <w:hyperlink w:anchor="_Toc148601407" w:history="1">
             <w:r>
               <w:rPr>
                 <w:rStyle w:val="Hyperlink"/>
@@ -3305,7 +3305,7 @@
                 <w:noProof/>
                 <w:webHidden/>
               </w:rPr>
-              <w:instrText xml:space="preserve"> PAGEREF _Toc148562532 \h </w:instrText>
+              <w:instrText xml:space="preserve"> PAGEREF _Toc148601407 \h </w:instrText>
             </w:r>
             <w:r>
               <w:rPr>
@@ -3353,7 +3353,7 @@
               <w14:ligatures w14:val="standardContextual"/>
             </w:rPr>
           </w:pPr>
-          <w:hyperlink w:anchor="_Toc148562533" w:history="1">
+          <w:hyperlink w:anchor="_Toc148601408" w:history="1">
             <w:r>
               <w:rPr>
                 <w:rStyle w:val="Hyperlink"/>
@@ -3401,7 +3401,7 @@
                 <w:noProof/>
                 <w:webHidden/>
               </w:rPr>
-              <w:instrText xml:space="preserve"> PAGEREF _Toc148562533 \h </w:instrText>
+              <w:instrText xml:space="preserve"> PAGEREF _Toc148601408 \h </w:instrText>
             </w:r>
             <w:r>
               <w:rPr>
@@ -3449,7 +3449,7 @@
               <w14:ligatures w14:val="standardContextual"/>
             </w:rPr>
           </w:pPr>
-          <w:hyperlink w:anchor="_Toc148562534" w:history="1">
+          <w:hyperlink w:anchor="_Toc148601409" w:history="1">
             <w:r>
               <w:rPr>
                 <w:rStyle w:val="Hyperlink"/>
@@ -3497,7 +3497,7 @@
                 <w:noProof/>
                 <w:webHidden/>
               </w:rPr>
-              <w:instrText xml:space="preserve"> PAGEREF _Toc148562534 \h </w:instrText>
+              <w:instrText xml:space="preserve"> PAGEREF _Toc148601409 \h </w:instrText>
             </w:r>
             <w:r>
               <w:rPr>
@@ -3545,7 +3545,7 @@
               <w14:ligatures w14:val="standardContextual"/>
             </w:rPr>
           </w:pPr>
-          <w:hyperlink w:anchor="_Toc148562535" w:history="1">
+          <w:hyperlink w:anchor="_Toc148601410" w:history="1">
             <w:r>
               <w:rPr>
                 <w:rStyle w:val="Hyperlink"/>
@@ -3593,7 +3593,7 @@
                 <w:noProof/>
                 <w:webHidden/>
               </w:rPr>
-              <w:instrText xml:space="preserve"> PAGEREF _Toc148562535 \h </w:instrText>
+              <w:instrText xml:space="preserve"> PAGEREF _Toc148601410 \h </w:instrText>
             </w:r>
             <w:r>
               <w:rPr>
@@ -3643,7 +3643,7 @@
               <w14:ligatures w14:val="standardContextual"/>
             </w:rPr>
           </w:pPr>
-          <w:hyperlink w:anchor="_Toc148562536" w:history="1">
+          <w:hyperlink w:anchor="_Toc148601411" w:history="1">
             <w:r>
               <w:rPr>
                 <w:rStyle w:val="Hyperlink"/>
@@ -3693,7 +3693,7 @@
                 <w:noProof/>
                 <w:webHidden/>
               </w:rPr>
-              <w:instrText xml:space="preserve"> PAGEREF _Toc148562536 \h </w:instrText>
+              <w:instrText xml:space="preserve"> PAGEREF _Toc148601411 \h </w:instrText>
             </w:r>
             <w:r>
               <w:rPr>
@@ -3742,7 +3742,7 @@
               <w14:ligatures w14:val="standardContextual"/>
             </w:rPr>
           </w:pPr>
-          <w:hyperlink w:anchor="_Toc148562537" w:history="1">
+          <w:hyperlink w:anchor="_Toc148601412" w:history="1">
             <w:r>
               <w:rPr>
                 <w:rStyle w:val="Hyperlink"/>
@@ -3769,7 +3769,7 @@
                 <w:noProof/>
                 <w:webHidden/>
               </w:rPr>
-              <w:instrText xml:space="preserve"> PAGEREF _Toc148562537 \h </w:instrText>
+              <w:instrText xml:space="preserve"> PAGEREF _Toc148601412 \h </w:instrText>
             </w:r>
             <w:r>
               <w:rPr>
@@ -3852,8 +3852,9 @@
         </w:tabs>
         <w:rPr>
           <w:rFonts w:asciiTheme="minorHAnsi" w:eastAsiaTheme="minorEastAsia" w:hAnsiTheme="minorHAnsi" w:cs="Arial Unicode MS"/>
+          <w:noProof/>
           <w:kern w:val="2"/>
-          <w:lang w:val="en-GB"/>
+          <w:lang w:val="en-LK"/>
           <w14:ligatures w14:val="standardContextual"/>
         </w:rPr>
       </w:pPr>
@@ -3875,59 +3876,60 @@
         </w:rPr>
         <w:fldChar w:fldCharType="separate"/>
       </w:r>
-      <w:hyperlink w:anchor="_Toc147262814" w:history="1">
+      <w:hyperlink w:anchor="_Toc148601353" w:history="1">
         <w:r>
           <w:rPr>
             <w:rStyle w:val="Hyperlink"/>
+            <w:noProof/>
             <w:lang w:val="en-GB"/>
           </w:rPr>
           <w:t>Figure 1: Prototype diagram of the proposed system (Self-Composed).</w:t>
         </w:r>
         <w:r>
           <w:rPr>
+            <w:noProof/>
             <w:webHidden/>
-            <w:lang w:val="en-GB"/>
           </w:rPr>
           <w:tab/>
         </w:r>
         <w:r>
           <w:rPr>
+            <w:noProof/>
             <w:webHidden/>
-            <w:lang w:val="en-GB"/>
           </w:rPr>
           <w:fldChar w:fldCharType="begin"/>
         </w:r>
         <w:r>
           <w:rPr>
+            <w:noProof/>
             <w:webHidden/>
-            <w:lang w:val="en-GB"/>
           </w:rPr>
-          <w:instrText xml:space="preserve"> PAGEREF _Toc147262814 \h </w:instrText>
+          <w:instrText xml:space="preserve"> PAGEREF _Toc148601353 \h </w:instrText>
         </w:r>
         <w:r>
           <w:rPr>
+            <w:noProof/>
             <w:webHidden/>
-            <w:lang w:val="en-GB"/>
           </w:rPr>
         </w:r>
         <w:r>
           <w:rPr>
+            <w:noProof/>
             <w:webHidden/>
-            <w:lang w:val="en-GB"/>
           </w:rPr>
           <w:fldChar w:fldCharType="separate"/>
         </w:r>
         <w:r>
           <w:rPr>
+            <w:noProof/>
             <w:webHidden/>
-            <w:lang w:val="en-GB"/>
           </w:rPr>
-          <w:t>12</w:t>
+          <w:t>13</w:t>
         </w:r>
         <w:r>
           <w:rPr>
+            <w:noProof/>
             <w:webHidden/>
-            <w:lang w:val="en-GB"/>
           </w:rPr>
           <w:fldChar w:fldCharType="end"/>
         </w:r>
@@ -3941,64 +3943,66 @@
         </w:tabs>
         <w:rPr>
           <w:rFonts w:asciiTheme="minorHAnsi" w:eastAsiaTheme="minorEastAsia" w:hAnsiTheme="minorHAnsi" w:cs="Arial Unicode MS"/>
+          <w:noProof/>
           <w:kern w:val="2"/>
-          <w:lang w:val="en-GB"/>
+          <w:lang w:val="en-LK"/>
           <w14:ligatures w14:val="standardContextual"/>
         </w:rPr>
       </w:pPr>
-      <w:hyperlink w:anchor="_Toc147262815" w:history="1">
+      <w:hyperlink w:anchor="_Toc148601354" w:history="1">
         <w:r>
           <w:rPr>
             <w:rStyle w:val="Hyperlink"/>
+            <w:noProof/>
             <w:lang w:val="en-GB"/>
           </w:rPr>
           <w:t>Figure 2: Gantt chart.</w:t>
         </w:r>
         <w:r>
           <w:rPr>
+            <w:noProof/>
             <w:webHidden/>
-            <w:lang w:val="en-GB"/>
           </w:rPr>
           <w:tab/>
         </w:r>
         <w:r>
           <w:rPr>
+            <w:noProof/>
             <w:webHidden/>
-            <w:lang w:val="en-GB"/>
           </w:rPr>
           <w:fldChar w:fldCharType="begin"/>
         </w:r>
         <w:r>
           <w:rPr>
+            <w:noProof/>
             <w:webHidden/>
-            <w:lang w:val="en-GB"/>
           </w:rPr>
-          <w:instrText xml:space="preserve"> PAGEREF _Toc147262815 \h </w:instrText>
+          <w:instrText xml:space="preserve"> PAGEREF _Toc148601354 \h </w:instrText>
         </w:r>
         <w:r>
           <w:rPr>
+            <w:noProof/>
             <w:webHidden/>
-            <w:lang w:val="en-GB"/>
           </w:rPr>
         </w:r>
         <w:r>
           <w:rPr>
+            <w:noProof/>
             <w:webHidden/>
-            <w:lang w:val="en-GB"/>
           </w:rPr>
           <w:fldChar w:fldCharType="separate"/>
         </w:r>
         <w:r>
           <w:rPr>
+            <w:noProof/>
             <w:webHidden/>
-            <w:lang w:val="en-GB"/>
           </w:rPr>
-          <w:t>16</w:t>
+          <w:t>17</w:t>
         </w:r>
         <w:r>
           <w:rPr>
+            <w:noProof/>
             <w:webHidden/>
-            <w:lang w:val="en-GB"/>
           </w:rPr>
           <w:fldChar w:fldCharType="end"/>
         </w:r>
@@ -4042,8 +4046,9 @@
         </w:tabs>
         <w:rPr>
           <w:rFonts w:asciiTheme="minorHAnsi" w:eastAsiaTheme="minorEastAsia" w:hAnsiTheme="minorHAnsi" w:cs="Arial Unicode MS"/>
+          <w:noProof/>
           <w:kern w:val="2"/>
-          <w:lang w:val="en-GB"/>
+          <w:lang w:val="en-LK"/>
           <w14:ligatures w14:val="standardContextual"/>
         </w:rPr>
       </w:pPr>
@@ -4065,59 +4070,60 @@
         </w:rPr>
         <w:fldChar w:fldCharType="separate"/>
       </w:r>
-      <w:hyperlink w:anchor="_Toc147262806" w:history="1">
+      <w:hyperlink w:anchor="_Toc148601366" w:history="1">
         <w:r>
           <w:rPr>
             <w:rStyle w:val="Hyperlink"/>
+            <w:noProof/>
             <w:lang w:val="en-GB"/>
           </w:rPr>
           <w:t>Table 1: Comparison of existing communications protocols.</w:t>
         </w:r>
         <w:r>
           <w:rPr>
+            <w:noProof/>
             <w:webHidden/>
-            <w:lang w:val="en-GB"/>
           </w:rPr>
           <w:tab/>
         </w:r>
         <w:r>
           <w:rPr>
+            <w:noProof/>
             <w:webHidden/>
-            <w:lang w:val="en-GB"/>
           </w:rPr>
           <w:fldChar w:fldCharType="begin"/>
         </w:r>
         <w:r>
           <w:rPr>
+            <w:noProof/>
             <w:webHidden/>
-            <w:lang w:val="en-GB"/>
           </w:rPr>
-          <w:instrText xml:space="preserve"> PAGEREF _Toc147262806 \h </w:instrText>
+          <w:instrText xml:space="preserve"> PAGEREF _Toc148601366 \h </w:instrText>
         </w:r>
         <w:r>
           <w:rPr>
+            <w:noProof/>
             <w:webHidden/>
-            <w:lang w:val="en-GB"/>
           </w:rPr>
         </w:r>
         <w:r>
           <w:rPr>
+            <w:noProof/>
             <w:webHidden/>
-            <w:lang w:val="en-GB"/>
           </w:rPr>
           <w:fldChar w:fldCharType="separate"/>
         </w:r>
         <w:r>
           <w:rPr>
+            <w:noProof/>
             <w:webHidden/>
-            <w:lang w:val="en-GB"/>
           </w:rPr>
           <w:t>8</w:t>
         </w:r>
         <w:r>
           <w:rPr>
+            <w:noProof/>
             <w:webHidden/>
-            <w:lang w:val="en-GB"/>
           </w:rPr>
           <w:fldChar w:fldCharType="end"/>
         </w:r>
@@ -4131,64 +4137,66 @@
         </w:tabs>
         <w:rPr>
           <w:rFonts w:asciiTheme="minorHAnsi" w:eastAsiaTheme="minorEastAsia" w:hAnsiTheme="minorHAnsi" w:cs="Arial Unicode MS"/>
+          <w:noProof/>
           <w:kern w:val="2"/>
-          <w:lang w:val="en-GB"/>
+          <w:lang w:val="en-LK"/>
           <w14:ligatures w14:val="standardContextual"/>
         </w:rPr>
       </w:pPr>
-      <w:hyperlink w:anchor="_Toc147262807" w:history="1">
+      <w:hyperlink w:anchor="_Toc148601367" w:history="1">
         <w:r>
           <w:rPr>
             <w:rStyle w:val="Hyperlink"/>
+            <w:noProof/>
             <w:lang w:val="en-GB"/>
           </w:rPr>
           <w:t>Table 2: Research objectives.</w:t>
         </w:r>
         <w:r>
           <w:rPr>
+            <w:noProof/>
             <w:webHidden/>
-            <w:lang w:val="en-GB"/>
           </w:rPr>
           <w:tab/>
         </w:r>
         <w:r>
           <w:rPr>
+            <w:noProof/>
             <w:webHidden/>
-            <w:lang w:val="en-GB"/>
           </w:rPr>
           <w:fldChar w:fldCharType="begin"/>
         </w:r>
         <w:r>
           <w:rPr>
+            <w:noProof/>
             <w:webHidden/>
-            <w:lang w:val="en-GB"/>
           </w:rPr>
-          <w:instrText xml:space="preserve"> PAGEREF _Toc147262807 \h </w:instrText>
+          <w:instrText xml:space="preserve"> PAGEREF _Toc148601367 \h </w:instrText>
         </w:r>
         <w:r>
           <w:rPr>
+            <w:noProof/>
             <w:webHidden/>
-            <w:lang w:val="en-GB"/>
           </w:rPr>
         </w:r>
         <w:r>
           <w:rPr>
+            <w:noProof/>
             <w:webHidden/>
-            <w:lang w:val="en-GB"/>
           </w:rPr>
           <w:fldChar w:fldCharType="separate"/>
         </w:r>
         <w:r>
           <w:rPr>
+            <w:noProof/>
             <w:webHidden/>
-            <w:lang w:val="en-GB"/>
           </w:rPr>
           <w:t>11</w:t>
         </w:r>
         <w:r>
           <w:rPr>
+            <w:noProof/>
             <w:webHidden/>
-            <w:lang w:val="en-GB"/>
           </w:rPr>
           <w:fldChar w:fldCharType="end"/>
         </w:r>
@@ -4202,64 +4210,66 @@
         </w:tabs>
         <w:rPr>
           <w:rFonts w:asciiTheme="minorHAnsi" w:eastAsiaTheme="minorEastAsia" w:hAnsiTheme="minorHAnsi" w:cs="Arial Unicode MS"/>
+          <w:noProof/>
           <w:kern w:val="2"/>
-          <w:lang w:val="en-GB"/>
+          <w:lang w:val="en-LK"/>
           <w14:ligatures w14:val="standardContextual"/>
         </w:rPr>
       </w:pPr>
-      <w:hyperlink w:anchor="_Toc147262808" w:history="1">
+      <w:hyperlink w:anchor="_Toc148601368" w:history="1">
         <w:r>
           <w:rPr>
             <w:rStyle w:val="Hyperlink"/>
+            <w:noProof/>
             <w:lang w:val="en-GB"/>
           </w:rPr>
           <w:t>Table 3: Research methodology.</w:t>
         </w:r>
         <w:r>
           <w:rPr>
+            <w:noProof/>
             <w:webHidden/>
-            <w:lang w:val="en-GB"/>
           </w:rPr>
           <w:tab/>
         </w:r>
         <w:r>
           <w:rPr>
+            <w:noProof/>
             <w:webHidden/>
-            <w:lang w:val="en-GB"/>
           </w:rPr>
           <w:fldChar w:fldCharType="begin"/>
         </w:r>
         <w:r>
           <w:rPr>
+            <w:noProof/>
             <w:webHidden/>
-            <w:lang w:val="en-GB"/>
           </w:rPr>
-          <w:instrText xml:space="preserve"> PAGEREF _Toc147262808 \h </w:instrText>
+          <w:instrText xml:space="preserve"> PAGEREF _Toc148601368 \h </w:instrText>
         </w:r>
         <w:r>
           <w:rPr>
+            <w:noProof/>
             <w:webHidden/>
-            <w:lang w:val="en-GB"/>
           </w:rPr>
         </w:r>
         <w:r>
           <w:rPr>
+            <w:noProof/>
             <w:webHidden/>
-            <w:lang w:val="en-GB"/>
           </w:rPr>
           <w:fldChar w:fldCharType="separate"/>
         </w:r>
         <w:r>
           <w:rPr>
+            <w:noProof/>
             <w:webHidden/>
-            <w:lang w:val="en-GB"/>
           </w:rPr>
-          <w:t>13</w:t>
+          <w:t>14</w:t>
         </w:r>
         <w:r>
           <w:rPr>
+            <w:noProof/>
             <w:webHidden/>
-            <w:lang w:val="en-GB"/>
           </w:rPr>
           <w:fldChar w:fldCharType="end"/>
         </w:r>
@@ -4273,64 +4283,66 @@
         </w:tabs>
         <w:rPr>
           <w:rFonts w:asciiTheme="minorHAnsi" w:eastAsiaTheme="minorEastAsia" w:hAnsiTheme="minorHAnsi" w:cs="Arial Unicode MS"/>
+          <w:noProof/>
           <w:kern w:val="2"/>
-          <w:lang w:val="en-GB"/>
+          <w:lang w:val="en-LK"/>
           <w14:ligatures w14:val="standardContextual"/>
         </w:rPr>
       </w:pPr>
-      <w:hyperlink w:anchor="_Toc147262809" w:history="1">
+      <w:hyperlink w:anchor="_Toc148601369" w:history="1">
         <w:r>
           <w:rPr>
             <w:rStyle w:val="Hyperlink"/>
+            <w:noProof/>
             <w:lang w:val="en-GB"/>
           </w:rPr>
           <w:t>Table 4: Project deliverables.</w:t>
         </w:r>
         <w:r>
           <w:rPr>
+            <w:noProof/>
             <w:webHidden/>
-            <w:lang w:val="en-GB"/>
           </w:rPr>
           <w:tab/>
         </w:r>
         <w:r>
           <w:rPr>
+            <w:noProof/>
             <w:webHidden/>
-            <w:lang w:val="en-GB"/>
           </w:rPr>
           <w:fldChar w:fldCharType="begin"/>
         </w:r>
         <w:r>
           <w:rPr>
+            <w:noProof/>
             <w:webHidden/>
-            <w:lang w:val="en-GB"/>
           </w:rPr>
-          <w:instrText xml:space="preserve"> PAGEREF _Toc147262809 \h </w:instrText>
+          <w:instrText xml:space="preserve"> PAGEREF _Toc148601369 \h </w:instrText>
         </w:r>
         <w:r>
           <w:rPr>
+            <w:noProof/>
             <w:webHidden/>
-            <w:lang w:val="en-GB"/>
           </w:rPr>
         </w:r>
         <w:r>
           <w:rPr>
+            <w:noProof/>
             <w:webHidden/>
-            <w:lang w:val="en-GB"/>
           </w:rPr>
           <w:fldChar w:fldCharType="separate"/>
         </w:r>
         <w:r>
           <w:rPr>
+            <w:noProof/>
             <w:webHidden/>
-            <w:lang w:val="en-GB"/>
           </w:rPr>
-          <w:t>15</w:t>
+          <w:t>16</w:t>
         </w:r>
         <w:r>
           <w:rPr>
+            <w:noProof/>
             <w:webHidden/>
-            <w:lang w:val="en-GB"/>
           </w:rPr>
           <w:fldChar w:fldCharType="end"/>
         </w:r>
@@ -4344,64 +4356,66 @@
         </w:tabs>
         <w:rPr>
           <w:rFonts w:asciiTheme="minorHAnsi" w:eastAsiaTheme="minorEastAsia" w:hAnsiTheme="minorHAnsi" w:cs="Arial Unicode MS"/>
+          <w:noProof/>
           <w:kern w:val="2"/>
-          <w:lang w:val="en-GB"/>
+          <w:lang w:val="en-LK"/>
           <w14:ligatures w14:val="standardContextual"/>
         </w:rPr>
       </w:pPr>
-      <w:hyperlink w:anchor="_Toc147262810" w:history="1">
+      <w:hyperlink w:anchor="_Toc148601370" w:history="1">
         <w:r>
           <w:rPr>
             <w:rStyle w:val="Hyperlink"/>
+            <w:noProof/>
             <w:lang w:val="en-GB"/>
           </w:rPr>
           <w:t>Table 5: Hardware requirements and justifications.</w:t>
         </w:r>
         <w:r>
           <w:rPr>
+            <w:noProof/>
             <w:webHidden/>
-            <w:lang w:val="en-GB"/>
           </w:rPr>
           <w:tab/>
         </w:r>
         <w:r>
           <w:rPr>
+            <w:noProof/>
             <w:webHidden/>
-            <w:lang w:val="en-GB"/>
           </w:rPr>
           <w:fldChar w:fldCharType="begin"/>
         </w:r>
         <w:r>
           <w:rPr>
+            <w:noProof/>
             <w:webHidden/>
-            <w:lang w:val="en-GB"/>
           </w:rPr>
-          <w:instrText xml:space="preserve"> PAGEREF _Toc147262810 \h </w:instrText>
+          <w:instrText xml:space="preserve"> PAGEREF _Toc148601370 \h </w:instrText>
         </w:r>
         <w:r>
           <w:rPr>
+            <w:noProof/>
             <w:webHidden/>
-            <w:lang w:val="en-GB"/>
           </w:rPr>
         </w:r>
         <w:r>
           <w:rPr>
+            <w:noProof/>
             <w:webHidden/>
-            <w:lang w:val="en-GB"/>
           </w:rPr>
           <w:fldChar w:fldCharType="separate"/>
         </w:r>
         <w:r>
           <w:rPr>
+            <w:noProof/>
             <w:webHidden/>
-            <w:lang w:val="en-GB"/>
           </w:rPr>
-          <w:t>17</w:t>
+          <w:t>18</w:t>
         </w:r>
         <w:r>
           <w:rPr>
+            <w:noProof/>
             <w:webHidden/>
-            <w:lang w:val="en-GB"/>
           </w:rPr>
           <w:fldChar w:fldCharType="end"/>
         </w:r>
@@ -4415,64 +4429,66 @@
         </w:tabs>
         <w:rPr>
           <w:rFonts w:asciiTheme="minorHAnsi" w:eastAsiaTheme="minorEastAsia" w:hAnsiTheme="minorHAnsi" w:cs="Arial Unicode MS"/>
+          <w:noProof/>
           <w:kern w:val="2"/>
-          <w:lang w:val="en-GB"/>
+          <w:lang w:val="en-LK"/>
           <w14:ligatures w14:val="standardContextual"/>
         </w:rPr>
       </w:pPr>
-      <w:hyperlink w:anchor="_Toc147262811" w:history="1">
+      <w:hyperlink w:anchor="_Toc148601371" w:history="1">
         <w:r>
           <w:rPr>
             <w:rStyle w:val="Hyperlink"/>
+            <w:noProof/>
             <w:lang w:val="en-GB"/>
           </w:rPr>
           <w:t>Table 6: Software requirements and justifications.</w:t>
         </w:r>
         <w:r>
           <w:rPr>
+            <w:noProof/>
             <w:webHidden/>
-            <w:lang w:val="en-GB"/>
           </w:rPr>
           <w:tab/>
         </w:r>
         <w:r>
           <w:rPr>
+            <w:noProof/>
             <w:webHidden/>
-            <w:lang w:val="en-GB"/>
           </w:rPr>
           <w:fldChar w:fldCharType="begin"/>
         </w:r>
         <w:r>
           <w:rPr>
+            <w:noProof/>
             <w:webHidden/>
-            <w:lang w:val="en-GB"/>
           </w:rPr>
-          <w:instrText xml:space="preserve"> PAGEREF _Toc147262811 \h </w:instrText>
+          <w:instrText xml:space="preserve"> PAGEREF _Toc148601371 \h </w:instrText>
         </w:r>
         <w:r>
           <w:rPr>
+            <w:noProof/>
             <w:webHidden/>
-            <w:lang w:val="en-GB"/>
           </w:rPr>
         </w:r>
         <w:r>
           <w:rPr>
+            <w:noProof/>
             <w:webHidden/>
-            <w:lang w:val="en-GB"/>
           </w:rPr>
           <w:fldChar w:fldCharType="separate"/>
         </w:r>
         <w:r>
           <w:rPr>
+            <w:noProof/>
             <w:webHidden/>
-            <w:lang w:val="en-GB"/>
           </w:rPr>
-          <w:t>17</w:t>
+          <w:t>18</w:t>
         </w:r>
         <w:r>
           <w:rPr>
+            <w:noProof/>
             <w:webHidden/>
-            <w:lang w:val="en-GB"/>
           </w:rPr>
           <w:fldChar w:fldCharType="end"/>
         </w:r>
@@ -4486,64 +4502,66 @@
         </w:tabs>
         <w:rPr>
           <w:rFonts w:asciiTheme="minorHAnsi" w:eastAsiaTheme="minorEastAsia" w:hAnsiTheme="minorHAnsi" w:cs="Arial Unicode MS"/>
+          <w:noProof/>
           <w:kern w:val="2"/>
-          <w:lang w:val="en-GB"/>
+          <w:lang w:val="en-LK"/>
           <w14:ligatures w14:val="standardContextual"/>
         </w:rPr>
       </w:pPr>
-      <w:hyperlink w:anchor="_Toc147262812" w:history="1">
+      <w:hyperlink w:anchor="_Toc148601372" w:history="1">
         <w:r>
           <w:rPr>
             <w:rStyle w:val="Hyperlink"/>
+            <w:noProof/>
             <w:lang w:val="en-GB"/>
           </w:rPr>
           <w:t>Table 7: Risks and mitigation strategies.</w:t>
         </w:r>
         <w:r>
           <w:rPr>
+            <w:noProof/>
             <w:webHidden/>
-            <w:lang w:val="en-GB"/>
           </w:rPr>
           <w:tab/>
         </w:r>
         <w:r>
           <w:rPr>
+            <w:noProof/>
             <w:webHidden/>
-            <w:lang w:val="en-GB"/>
           </w:rPr>
           <w:fldChar w:fldCharType="begin"/>
         </w:r>
         <w:r>
           <w:rPr>
+            <w:noProof/>
             <w:webHidden/>
-            <w:lang w:val="en-GB"/>
           </w:rPr>
-          <w:instrText xml:space="preserve"> PAGEREF _Toc147262812 \h </w:instrText>
+          <w:instrText xml:space="preserve"> PAGEREF _Toc148601372 \h </w:instrText>
         </w:r>
         <w:r>
           <w:rPr>
+            <w:noProof/>
             <w:webHidden/>
-            <w:lang w:val="en-GB"/>
           </w:rPr>
         </w:r>
         <w:r>
           <w:rPr>
+            <w:noProof/>
             <w:webHidden/>
-            <w:lang w:val="en-GB"/>
           </w:rPr>
           <w:fldChar w:fldCharType="separate"/>
         </w:r>
         <w:r>
           <w:rPr>
+            <w:noProof/>
             <w:webHidden/>
-            <w:lang w:val="en-GB"/>
           </w:rPr>
-          <w:t>18</w:t>
+          <w:t>19</w:t>
         </w:r>
         <w:r>
           <w:rPr>
+            <w:noProof/>
             <w:webHidden/>
-            <w:lang w:val="en-GB"/>
           </w:rPr>
           <w:fldChar w:fldCharType="end"/>
         </w:r>
@@ -6171,7 +6189,7 @@
           <w:lang w:val="en-GB"/>
         </w:rPr>
       </w:pPr>
-      <w:bookmarkStart w:id="4" w:name="_Toc148562503"/>
+      <w:bookmarkStart w:id="4" w:name="_Toc148601378"/>
       <w:r>
         <w:rPr>
           <w:lang w:val="en-GB"/>
@@ -6193,7 +6211,7 @@
           <w:lang w:val="en-GB"/>
         </w:rPr>
       </w:pPr>
-      <w:bookmarkStart w:id="5" w:name="_Toc148562504"/>
+      <w:bookmarkStart w:id="5" w:name="_Toc148601379"/>
       <w:r>
         <w:rPr>
           <w:lang w:val="en-GB"/>
@@ -6234,7 +6252,7 @@
           <w:lang w:val="en-GB"/>
         </w:rPr>
       </w:pPr>
-      <w:bookmarkStart w:id="6" w:name="_Toc148562505"/>
+      <w:bookmarkStart w:id="6" w:name="_Toc148601380"/>
       <w:r>
         <w:rPr>
           <w:lang w:val="en-GB"/>
@@ -6256,7 +6274,7 @@
           <w:lang w:val="en-GB"/>
         </w:rPr>
       </w:pPr>
-      <w:bookmarkStart w:id="7" w:name="_Toc148562506"/>
+      <w:bookmarkStart w:id="7" w:name="_Toc148601381"/>
       <w:r>
         <w:rPr>
           <w:color w:val="000000"/>
@@ -6310,7 +6328,7 @@
           <w:lang w:val="en-GB"/>
         </w:rPr>
       </w:pPr>
-      <w:bookmarkStart w:id="8" w:name="_Toc148562507"/>
+      <w:bookmarkStart w:id="8" w:name="_Toc148601382"/>
       <w:r>
         <w:rPr>
           <w:color w:val="000000"/>
@@ -6364,7 +6382,7 @@
           <w:lang w:val="en-GB"/>
         </w:rPr>
       </w:pPr>
-      <w:bookmarkStart w:id="9" w:name="_Toc148562508"/>
+      <w:bookmarkStart w:id="9" w:name="_Toc148601383"/>
       <w:r>
         <w:rPr>
           <w:lang w:val="en-GB"/>
@@ -6419,7 +6437,7 @@
           <w:lang w:val="en-GB"/>
         </w:rPr>
       </w:pPr>
-      <w:bookmarkStart w:id="10" w:name="_Toc148562509"/>
+      <w:bookmarkStart w:id="10" w:name="_Toc148601384"/>
       <w:r>
         <w:rPr>
           <w:lang w:val="en-GB"/>
@@ -6477,7 +6495,7 @@
           <w:lang w:val="en-GB"/>
         </w:rPr>
       </w:pPr>
-      <w:bookmarkStart w:id="11" w:name="_Toc148562510"/>
+      <w:bookmarkStart w:id="11" w:name="_Toc148601385"/>
       <w:r>
         <w:rPr>
           <w:lang w:val="en-GB"/>
@@ -6529,7 +6547,7 @@
           <w:lang w:val="en-GB"/>
         </w:rPr>
       </w:pPr>
-      <w:bookmarkStart w:id="12" w:name="_Toc148562511"/>
+      <w:bookmarkStart w:id="12" w:name="_Toc148601386"/>
       <w:r>
         <w:rPr>
           <w:lang w:val="en-GB"/>
@@ -6772,7 +6790,6 @@
                 <w:lang w:val="en-GB"/>
               </w:rPr>
             </w:pPr>
-            <w:commentRangeStart w:id="13"/>
             <w:r>
               <w:rPr>
                 <w:lang w:val="en-GB"/>
@@ -6848,13 +6865,6 @@
                 <w:lang w:val="en-GB"/>
               </w:rPr>
               <w:t>A secure direct communications protocol for quantum users.</w:t>
-            </w:r>
-            <w:commentRangeEnd w:id="13"/>
-            <w:r>
-              <w:rPr>
-                <w:rStyle w:val="CommentReference"/>
-              </w:rPr>
-              <w:commentReference w:id="13"/>
             </w:r>
           </w:p>
         </w:tc>
@@ -7869,8 +7879,9 @@
           <w:lang w:val="en-GB"/>
         </w:rPr>
       </w:pPr>
-      <w:bookmarkStart w:id="14" w:name="_Toc147262670"/>
-      <w:bookmarkStart w:id="15" w:name="_Toc147262806"/>
+      <w:bookmarkStart w:id="13" w:name="_Toc147262670"/>
+      <w:bookmarkStart w:id="14" w:name="_Toc147262806"/>
+      <w:bookmarkStart w:id="15" w:name="_Toc148601366"/>
       <w:r>
         <w:rPr>
           <w:color w:val="000000" w:themeColor="text1"/>
@@ -7910,6 +7921,7 @@
       </w:r>
       <w:r>
         <w:rPr>
+          <w:noProof/>
           <w:color w:val="000000" w:themeColor="text1"/>
           <w:sz w:val="24"/>
           <w:szCs w:val="24"/>
@@ -7935,7 +7947,7 @@
         </w:rPr>
         <w:t>: Comparison of existing communications protocols</w:t>
       </w:r>
-      <w:bookmarkEnd w:id="14"/>
+      <w:bookmarkEnd w:id="13"/>
       <w:r>
         <w:rPr>
           <w:color w:val="000000" w:themeColor="text1"/>
@@ -7945,6 +7957,7 @@
         </w:rPr>
         <w:t>.</w:t>
       </w:r>
+      <w:bookmarkEnd w:id="14"/>
       <w:bookmarkEnd w:id="15"/>
     </w:p>
     <w:p>
@@ -7958,7 +7971,7 @@
           <w:lang w:val="en-GB"/>
         </w:rPr>
       </w:pPr>
-      <w:bookmarkStart w:id="16" w:name="_Toc148562512"/>
+      <w:bookmarkStart w:id="16" w:name="_Toc148601387"/>
       <w:r>
         <w:rPr>
           <w:lang w:val="en-GB"/>
@@ -7998,7 +8011,7 @@
           <w:lang w:val="en-GB"/>
         </w:rPr>
       </w:pPr>
-      <w:bookmarkStart w:id="17" w:name="_Toc148562513"/>
+      <w:bookmarkStart w:id="17" w:name="_Toc148601388"/>
       <w:r>
         <w:rPr>
           <w:lang w:val="en-GB"/>
@@ -8039,7 +8052,7 @@
           <w:lang w:val="en-GB"/>
         </w:rPr>
       </w:pPr>
-      <w:bookmarkStart w:id="18" w:name="_Toc148562514"/>
+      <w:bookmarkStart w:id="18" w:name="_Toc148601389"/>
       <w:r>
         <w:rPr>
           <w:color w:val="000000"/>
@@ -8093,7 +8106,7 @@
           <w:lang w:val="en-GB"/>
         </w:rPr>
       </w:pPr>
-      <w:bookmarkStart w:id="19" w:name="_Toc148562515"/>
+      <w:bookmarkStart w:id="19" w:name="_Toc148601390"/>
       <w:r>
         <w:rPr>
           <w:color w:val="000000"/>
@@ -8134,7 +8147,7 @@
           <w:lang w:val="en-GB"/>
         </w:rPr>
       </w:pPr>
-      <w:bookmarkStart w:id="20" w:name="_Toc148562516"/>
+      <w:bookmarkStart w:id="20" w:name="_Toc148601391"/>
       <w:r>
         <w:rPr>
           <w:lang w:val="en-GB"/>
@@ -8315,7 +8328,7 @@
           <w:lang w:val="en-GB"/>
         </w:rPr>
       </w:pPr>
-      <w:bookmarkStart w:id="21" w:name="_Toc148562517"/>
+      <w:bookmarkStart w:id="21" w:name="_Toc148601392"/>
       <w:r>
         <w:rPr>
           <w:lang w:val="en-GB"/>
@@ -8393,7 +8406,7 @@
           <w:lang w:val="en-GB"/>
         </w:rPr>
       </w:pPr>
-      <w:bookmarkStart w:id="22" w:name="_Toc148562518"/>
+      <w:bookmarkStart w:id="22" w:name="_Toc148601393"/>
       <w:r>
         <w:rPr>
           <w:lang w:val="en-GB"/>
@@ -8466,7 +8479,7 @@
           <w:lang w:val="en-GB"/>
         </w:rPr>
       </w:pPr>
-      <w:bookmarkStart w:id="23" w:name="_Toc148562519"/>
+      <w:bookmarkStart w:id="23" w:name="_Toc148601394"/>
       <w:r>
         <w:rPr>
           <w:lang w:val="en-GB"/>
@@ -8653,7 +8666,6 @@
                 <w:lang w:val="en-GB"/>
               </w:rPr>
             </w:pPr>
-            <w:commentRangeStart w:id="24"/>
             <w:r>
               <w:rPr>
                 <w:b/>
@@ -8766,13 +8778,6 @@
               </w:rPr>
               <w:t>algorithm as opposed to using standardised algorithms.</w:t>
             </w:r>
-            <w:commentRangeEnd w:id="24"/>
-            <w:r>
-              <w:rPr>
-                <w:rStyle w:val="CommentReference"/>
-              </w:rPr>
-              <w:commentReference w:id="24"/>
-            </w:r>
           </w:p>
         </w:tc>
         <w:tc>
@@ -10240,8 +10245,9 @@
           <w:lang w:val="en-GB"/>
         </w:rPr>
       </w:pPr>
-      <w:bookmarkStart w:id="25" w:name="_Toc147262671"/>
-      <w:bookmarkStart w:id="26" w:name="_Toc147262807"/>
+      <w:bookmarkStart w:id="24" w:name="_Toc147262671"/>
+      <w:bookmarkStart w:id="25" w:name="_Toc147262807"/>
+      <w:bookmarkStart w:id="26" w:name="_Toc148601367"/>
       <w:r>
         <w:rPr>
           <w:color w:val="000000" w:themeColor="text1"/>
@@ -10280,6 +10286,7 @@
       </w:r>
       <w:r>
         <w:rPr>
+          <w:noProof/>
           <w:color w:val="000000" w:themeColor="text1"/>
           <w:sz w:val="24"/>
           <w:szCs w:val="24"/>
@@ -10305,7 +10312,7 @@
         </w:rPr>
         <w:t>: Research objectives</w:t>
       </w:r>
-      <w:bookmarkEnd w:id="25"/>
+      <w:bookmarkEnd w:id="24"/>
       <w:r>
         <w:rPr>
           <w:color w:val="000000" w:themeColor="text1"/>
@@ -10315,6 +10322,7 @@
         </w:rPr>
         <w:t>.</w:t>
       </w:r>
+      <w:bookmarkEnd w:id="25"/>
       <w:bookmarkEnd w:id="26"/>
     </w:p>
     <w:p>
@@ -10329,7 +10337,7 @@
           <w:lang w:val="en-GB"/>
         </w:rPr>
       </w:pPr>
-      <w:bookmarkStart w:id="27" w:name="_Toc148562520"/>
+      <w:bookmarkStart w:id="27" w:name="_Toc148601395"/>
       <w:r>
         <w:rPr>
           <w:lang w:val="en-GB"/>
@@ -10352,7 +10360,7 @@
           <w:lang w:val="en-GB"/>
         </w:rPr>
       </w:pPr>
-      <w:bookmarkStart w:id="28" w:name="_Toc148562521"/>
+      <w:bookmarkStart w:id="28" w:name="_Toc148601396"/>
       <w:r>
         <w:rPr>
           <w:color w:val="000000"/>
@@ -10479,7 +10487,7 @@
           <w:lang w:val="en-GB"/>
         </w:rPr>
       </w:pPr>
-      <w:bookmarkStart w:id="29" w:name="_Toc148562522"/>
+      <w:bookmarkStart w:id="29" w:name="_Toc148601397"/>
       <w:r>
         <w:rPr>
           <w:color w:val="000000"/>
@@ -10588,7 +10596,7 @@
           <w:lang w:val="en-GB"/>
         </w:rPr>
       </w:pPr>
-      <w:bookmarkStart w:id="30" w:name="_Toc148562523"/>
+      <w:bookmarkStart w:id="30" w:name="_Toc148601398"/>
       <w:r>
         <w:rPr>
           <w:lang w:val="en-GB"/>
@@ -10666,7 +10674,7 @@
                     <pic:cNvPicPr preferRelativeResize="0"/>
                   </pic:nvPicPr>
                   <pic:blipFill>
-                    <a:blip r:embed="rId14"/>
+                    <a:blip r:embed="rId10"/>
                     <a:srcRect/>
                     <a:stretch>
                       <a:fillRect/>
@@ -10702,6 +10710,7 @@
       <w:bookmarkStart w:id="31" w:name="_Toc147261957"/>
       <w:bookmarkStart w:id="32" w:name="_Toc147262000"/>
       <w:bookmarkStart w:id="33" w:name="_Toc147262814"/>
+      <w:bookmarkStart w:id="34" w:name="_Toc148601353"/>
       <w:r>
         <w:rPr>
           <w:color w:val="000000" w:themeColor="text1"/>
@@ -10740,6 +10749,7 @@
       </w:r>
       <w:r>
         <w:rPr>
+          <w:noProof/>
           <w:color w:val="000000" w:themeColor="text1"/>
           <w:sz w:val="24"/>
           <w:szCs w:val="24"/>
@@ -10768,6 +10778,7 @@
       <w:bookmarkEnd w:id="31"/>
       <w:bookmarkEnd w:id="32"/>
       <w:bookmarkEnd w:id="33"/>
+      <w:bookmarkEnd w:id="34"/>
       <w:r>
         <w:rPr>
           <w:sz w:val="24"/>
@@ -10789,7 +10800,7 @@
           <w:lang w:val="en-GB"/>
         </w:rPr>
       </w:pPr>
-      <w:bookmarkStart w:id="34" w:name="_Toc148562524"/>
+      <w:bookmarkStart w:id="35" w:name="_Toc148601399"/>
       <w:r>
         <w:rPr>
           <w:lang w:val="en-GB"/>
@@ -10797,7 +10808,7 @@
         <w:lastRenderedPageBreak/>
         <w:t>Methodology</w:t>
       </w:r>
-      <w:bookmarkEnd w:id="34"/>
+      <w:bookmarkEnd w:id="35"/>
     </w:p>
     <w:p>
       <w:pPr>
@@ -10811,14 +10822,14 @@
           <w:lang w:val="en-GB"/>
         </w:rPr>
       </w:pPr>
-      <w:bookmarkStart w:id="35" w:name="_Toc148562525"/>
+      <w:bookmarkStart w:id="36" w:name="_Toc148601400"/>
       <w:r>
         <w:rPr>
           <w:lang w:val="en-GB"/>
         </w:rPr>
         <w:t>Research Methodology</w:t>
       </w:r>
-      <w:bookmarkEnd w:id="35"/>
+      <w:bookmarkEnd w:id="36"/>
     </w:p>
     <w:p>
       <w:pPr>
@@ -11284,8 +11295,9 @@
           <w:lang w:val="en-GB"/>
         </w:rPr>
       </w:pPr>
-      <w:bookmarkStart w:id="36" w:name="_Toc147262672"/>
-      <w:bookmarkStart w:id="37" w:name="_Toc147262808"/>
+      <w:bookmarkStart w:id="37" w:name="_Toc147262672"/>
+      <w:bookmarkStart w:id="38" w:name="_Toc147262808"/>
+      <w:bookmarkStart w:id="39" w:name="_Toc148601368"/>
       <w:r>
         <w:rPr>
           <w:color w:val="000000" w:themeColor="text1"/>
@@ -11324,6 +11336,7 @@
       </w:r>
       <w:r>
         <w:rPr>
+          <w:noProof/>
           <w:color w:val="000000" w:themeColor="text1"/>
           <w:sz w:val="24"/>
           <w:szCs w:val="24"/>
@@ -11349,7 +11362,7 @@
         </w:rPr>
         <w:t>: Research methodology</w:t>
       </w:r>
-      <w:bookmarkEnd w:id="36"/>
+      <w:bookmarkEnd w:id="37"/>
       <w:r>
         <w:rPr>
           <w:color w:val="000000" w:themeColor="text1"/>
@@ -11359,7 +11372,8 @@
         </w:rPr>
         <w:t>.</w:t>
       </w:r>
-      <w:bookmarkEnd w:id="37"/>
+      <w:bookmarkEnd w:id="38"/>
+      <w:bookmarkEnd w:id="39"/>
     </w:p>
     <w:p>
       <w:pPr>
@@ -11372,14 +11386,14 @@
           <w:lang w:val="en-GB"/>
         </w:rPr>
       </w:pPr>
-      <w:bookmarkStart w:id="38" w:name="_Toc148562526"/>
+      <w:bookmarkStart w:id="40" w:name="_Toc148601401"/>
       <w:r>
         <w:rPr>
           <w:lang w:val="en-GB"/>
         </w:rPr>
         <w:t>Development Methodology</w:t>
       </w:r>
-      <w:bookmarkEnd w:id="38"/>
+      <w:bookmarkEnd w:id="40"/>
     </w:p>
     <w:p>
       <w:pPr>
@@ -11412,14 +11426,14 @@
           <w:lang w:val="en-GB"/>
         </w:rPr>
       </w:pPr>
-      <w:bookmarkStart w:id="39" w:name="_Toc148562527"/>
+      <w:bookmarkStart w:id="41" w:name="_Toc148601402"/>
       <w:r>
         <w:rPr>
           <w:lang w:val="en-GB"/>
         </w:rPr>
         <w:t>Design Methodology</w:t>
       </w:r>
-      <w:bookmarkEnd w:id="39"/>
+      <w:bookmarkEnd w:id="41"/>
     </w:p>
     <w:p>
       <w:pPr>
@@ -11452,7 +11466,7 @@
           <w:lang w:val="en-GB"/>
         </w:rPr>
       </w:pPr>
-      <w:bookmarkStart w:id="40" w:name="_Toc148562528"/>
+      <w:bookmarkStart w:id="42" w:name="_Toc148601403"/>
       <w:r>
         <w:rPr>
           <w:lang w:val="en-GB"/>
@@ -11460,7 +11474,7 @@
         <w:lastRenderedPageBreak/>
         <w:t>Evaluation Methodology</w:t>
       </w:r>
-      <w:bookmarkEnd w:id="40"/>
+      <w:bookmarkEnd w:id="42"/>
     </w:p>
     <w:p>
       <w:pPr>
@@ -11512,7 +11526,7 @@
           <w:lang w:val="en-GB"/>
         </w:rPr>
       </w:pPr>
-      <w:bookmarkStart w:id="41" w:name="_Toc148562529"/>
+      <w:bookmarkStart w:id="43" w:name="_Toc148601404"/>
       <w:r>
         <w:rPr>
           <w:lang w:val="en-GB"/>
@@ -11520,7 +11534,7 @@
         <w:lastRenderedPageBreak/>
         <w:t>Project Management Methodology</w:t>
       </w:r>
-      <w:bookmarkEnd w:id="41"/>
+      <w:bookmarkEnd w:id="43"/>
     </w:p>
     <w:p>
       <w:pPr>
@@ -11534,14 +11548,14 @@
           <w:lang w:val="en-GB"/>
         </w:rPr>
       </w:pPr>
-      <w:bookmarkStart w:id="42" w:name="_Toc148562530"/>
+      <w:bookmarkStart w:id="44" w:name="_Toc148601405"/>
       <w:r>
         <w:rPr>
           <w:lang w:val="en-GB"/>
         </w:rPr>
         <w:t>Project Deliverables</w:t>
       </w:r>
-      <w:bookmarkEnd w:id="42"/>
+      <w:bookmarkEnd w:id="44"/>
     </w:p>
     <w:tbl>
       <w:tblPr>
@@ -12230,8 +12244,9 @@
           <w:lang w:val="en-GB"/>
         </w:rPr>
       </w:pPr>
-      <w:bookmarkStart w:id="43" w:name="_Toc147262673"/>
-      <w:bookmarkStart w:id="44" w:name="_Toc147262809"/>
+      <w:bookmarkStart w:id="45" w:name="_Toc147262673"/>
+      <w:bookmarkStart w:id="46" w:name="_Toc147262809"/>
+      <w:bookmarkStart w:id="47" w:name="_Toc148601369"/>
       <w:r>
         <w:rPr>
           <w:color w:val="000000" w:themeColor="text1"/>
@@ -12270,6 +12285,7 @@
       </w:r>
       <w:r>
         <w:rPr>
+          <w:noProof/>
           <w:color w:val="000000" w:themeColor="text1"/>
           <w:sz w:val="24"/>
           <w:szCs w:val="24"/>
@@ -12295,7 +12311,7 @@
         </w:rPr>
         <w:t>: Project deliverables</w:t>
       </w:r>
-      <w:bookmarkEnd w:id="43"/>
+      <w:bookmarkEnd w:id="45"/>
       <w:r>
         <w:rPr>
           <w:color w:val="000000" w:themeColor="text1"/>
@@ -12305,7 +12321,8 @@
         </w:rPr>
         <w:t>.</w:t>
       </w:r>
-      <w:bookmarkEnd w:id="44"/>
+      <w:bookmarkEnd w:id="46"/>
+      <w:bookmarkEnd w:id="47"/>
     </w:p>
     <w:p>
       <w:pPr>
@@ -12325,7 +12342,7 @@
           <w:lang w:val="en-GB"/>
         </w:rPr>
       </w:pPr>
-      <w:bookmarkStart w:id="45" w:name="_Toc148562531"/>
+      <w:bookmarkStart w:id="48" w:name="_Toc148601406"/>
       <w:r>
         <w:rPr>
           <w:lang w:val="en-GB"/>
@@ -12333,7 +12350,7 @@
         <w:lastRenderedPageBreak/>
         <w:t>Gantt Chart</w:t>
       </w:r>
-      <w:bookmarkEnd w:id="45"/>
+      <w:bookmarkEnd w:id="48"/>
     </w:p>
     <w:p>
       <w:pPr>
@@ -12402,7 +12419,7 @@
                     <pic:cNvPicPr preferRelativeResize="0"/>
                   </pic:nvPicPr>
                   <pic:blipFill>
-                    <a:blip r:embed="rId15"/>
+                    <a:blip r:embed="rId11"/>
                     <a:srcRect/>
                     <a:stretch>
                       <a:fillRect/>
@@ -12436,7 +12453,8 @@
           <w:lang w:val="en-GB"/>
         </w:rPr>
       </w:pPr>
-      <w:bookmarkStart w:id="46" w:name="_Toc147262815"/>
+      <w:bookmarkStart w:id="49" w:name="_Toc147262815"/>
+      <w:bookmarkStart w:id="50" w:name="_Toc148601354"/>
       <w:r>
         <w:rPr>
           <w:color w:val="000000" w:themeColor="text1"/>
@@ -12475,6 +12493,7 @@
       </w:r>
       <w:r>
         <w:rPr>
+          <w:noProof/>
           <w:color w:val="000000" w:themeColor="text1"/>
           <w:sz w:val="24"/>
           <w:szCs w:val="24"/>
@@ -12500,7 +12519,8 @@
         </w:rPr>
         <w:t>: Gantt chart.</w:t>
       </w:r>
-      <w:bookmarkEnd w:id="46"/>
+      <w:bookmarkEnd w:id="49"/>
+      <w:bookmarkEnd w:id="50"/>
     </w:p>
     <w:p>
       <w:pPr>
@@ -12514,14 +12534,14 @@
           <w:lang w:val="en-GB"/>
         </w:rPr>
       </w:pPr>
-      <w:bookmarkStart w:id="47" w:name="_Toc148562532"/>
+      <w:bookmarkStart w:id="51" w:name="_Toc148601407"/>
       <w:r>
         <w:rPr>
           <w:lang w:val="en-GB"/>
         </w:rPr>
         <w:t>Resource Requirements</w:t>
       </w:r>
-      <w:bookmarkEnd w:id="47"/>
+      <w:bookmarkEnd w:id="51"/>
     </w:p>
     <w:p>
       <w:pPr>
@@ -12535,14 +12555,14 @@
           <w:lang w:val="en-GB"/>
         </w:rPr>
       </w:pPr>
-      <w:bookmarkStart w:id="48" w:name="_Toc148562533"/>
+      <w:bookmarkStart w:id="52" w:name="_Toc148601408"/>
       <w:r>
         <w:rPr>
           <w:lang w:val="en-GB"/>
         </w:rPr>
         <w:t>Hardware Requirements</w:t>
       </w:r>
-      <w:bookmarkEnd w:id="48"/>
+      <w:bookmarkEnd w:id="52"/>
     </w:p>
     <w:tbl>
       <w:tblPr>
@@ -13001,8 +13021,9 @@
           <w:lang w:val="en-GB"/>
         </w:rPr>
       </w:pPr>
-      <w:bookmarkStart w:id="49" w:name="_Toc147262674"/>
-      <w:bookmarkStart w:id="50" w:name="_Toc147262810"/>
+      <w:bookmarkStart w:id="53" w:name="_Toc147262674"/>
+      <w:bookmarkStart w:id="54" w:name="_Toc147262810"/>
+      <w:bookmarkStart w:id="55" w:name="_Toc148601370"/>
       <w:r>
         <w:rPr>
           <w:color w:val="000000" w:themeColor="text1"/>
@@ -13041,6 +13062,7 @@
       </w:r>
       <w:r>
         <w:rPr>
+          <w:noProof/>
           <w:color w:val="000000" w:themeColor="text1"/>
           <w:sz w:val="24"/>
           <w:szCs w:val="24"/>
@@ -13066,8 +13088,9 @@
         </w:rPr>
         <w:t>: Hardware requirements and justifications.</w:t>
       </w:r>
-      <w:bookmarkEnd w:id="49"/>
-      <w:bookmarkEnd w:id="50"/>
+      <w:bookmarkEnd w:id="53"/>
+      <w:bookmarkEnd w:id="54"/>
+      <w:bookmarkEnd w:id="55"/>
     </w:p>
     <w:p>
       <w:pPr>
@@ -13087,14 +13110,14 @@
           <w:lang w:val="en-GB"/>
         </w:rPr>
       </w:pPr>
-      <w:bookmarkStart w:id="51" w:name="_Toc148562534"/>
+      <w:bookmarkStart w:id="56" w:name="_Toc148601409"/>
       <w:r>
         <w:rPr>
           <w:lang w:val="en-GB"/>
         </w:rPr>
         <w:t>Software Requirements</w:t>
       </w:r>
-      <w:bookmarkEnd w:id="51"/>
+      <w:bookmarkEnd w:id="56"/>
     </w:p>
     <w:tbl>
       <w:tblPr>
@@ -13747,8 +13770,9 @@
           <w:lang w:val="en-GB"/>
         </w:rPr>
       </w:pPr>
-      <w:bookmarkStart w:id="52" w:name="_Toc147262675"/>
-      <w:bookmarkStart w:id="53" w:name="_Toc147262811"/>
+      <w:bookmarkStart w:id="57" w:name="_Toc147262675"/>
+      <w:bookmarkStart w:id="58" w:name="_Toc147262811"/>
+      <w:bookmarkStart w:id="59" w:name="_Toc148601371"/>
       <w:r>
         <w:rPr>
           <w:color w:val="000000" w:themeColor="text1"/>
@@ -13787,6 +13811,7 @@
       </w:r>
       <w:r>
         <w:rPr>
+          <w:noProof/>
           <w:color w:val="000000" w:themeColor="text1"/>
           <w:sz w:val="24"/>
           <w:szCs w:val="24"/>
@@ -13812,8 +13837,9 @@
         </w:rPr>
         <w:t>: Software requirements and justifications.</w:t>
       </w:r>
-      <w:bookmarkEnd w:id="52"/>
-      <w:bookmarkEnd w:id="53"/>
+      <w:bookmarkEnd w:id="57"/>
+      <w:bookmarkEnd w:id="58"/>
+      <w:bookmarkEnd w:id="59"/>
     </w:p>
     <w:p>
       <w:pPr>
@@ -13827,14 +13853,14 @@
           <w:lang w:val="en-GB"/>
         </w:rPr>
       </w:pPr>
-      <w:bookmarkStart w:id="54" w:name="_Toc148562535"/>
+      <w:bookmarkStart w:id="60" w:name="_Toc148601410"/>
       <w:r>
         <w:rPr>
           <w:lang w:val="en-GB"/>
         </w:rPr>
         <w:t>Skills Requirements</w:t>
       </w:r>
-      <w:bookmarkEnd w:id="54"/>
+      <w:bookmarkEnd w:id="60"/>
     </w:p>
     <w:p>
       <w:pPr>
@@ -13940,14 +13966,14 @@
           <w:lang w:val="en-GB"/>
         </w:rPr>
       </w:pPr>
-      <w:bookmarkStart w:id="55" w:name="_Toc148562536"/>
+      <w:bookmarkStart w:id="61" w:name="_Toc148601411"/>
       <w:r>
         <w:rPr>
           <w:lang w:val="en-GB"/>
         </w:rPr>
         <w:t>Risk Management</w:t>
       </w:r>
-      <w:bookmarkEnd w:id="55"/>
+      <w:bookmarkEnd w:id="61"/>
     </w:p>
     <w:p>
       <w:pPr>
@@ -14853,8 +14879,9 @@
           <w:lang w:val="en-GB"/>
         </w:rPr>
       </w:pPr>
-      <w:bookmarkStart w:id="56" w:name="_Toc147262676"/>
-      <w:bookmarkStart w:id="57" w:name="_Toc147262812"/>
+      <w:bookmarkStart w:id="62" w:name="_Toc147262676"/>
+      <w:bookmarkStart w:id="63" w:name="_Toc147262812"/>
+      <w:bookmarkStart w:id="64" w:name="_Toc148601372"/>
       <w:r>
         <w:rPr>
           <w:color w:val="000000" w:themeColor="text1"/>
@@ -14893,6 +14920,7 @@
       </w:r>
       <w:r>
         <w:rPr>
+          <w:noProof/>
           <w:color w:val="000000" w:themeColor="text1"/>
           <w:sz w:val="24"/>
           <w:szCs w:val="24"/>
@@ -14918,8 +14946,9 @@
         </w:rPr>
         <w:t>: Risks and mitigation strategies.</w:t>
       </w:r>
-      <w:bookmarkEnd w:id="56"/>
-      <w:bookmarkEnd w:id="57"/>
+      <w:bookmarkEnd w:id="62"/>
+      <w:bookmarkEnd w:id="63"/>
+      <w:bookmarkEnd w:id="64"/>
     </w:p>
     <w:p>
       <w:pPr>
@@ -14934,7 +14963,7 @@
         <w:br w:type="page"/>
       </w:r>
     </w:p>
-    <w:bookmarkStart w:id="58" w:name="_Toc148562537" w:displacedByCustomXml="next"/>
+    <w:bookmarkStart w:id="65" w:name="_Toc148601412" w:displacedByCustomXml="next"/>
     <w:sdt>
       <w:sdtPr>
         <w:rPr>
@@ -14955,7 +14984,7 @@
           <w:r>
             <w:t>References</w:t>
           </w:r>
-          <w:bookmarkEnd w:id="58"/>
+          <w:bookmarkEnd w:id="65"/>
         </w:p>
         <w:sdt>
           <w:sdtPr>
@@ -15351,8 +15380,8 @@
       </w:pPr>
     </w:p>
     <w:sectPr>
-      <w:headerReference w:type="default" r:id="rId16"/>
-      <w:footerReference w:type="default" r:id="rId17"/>
+      <w:headerReference w:type="default" r:id="rId12"/>
+      <w:footerReference w:type="default" r:id="rId13"/>
       <w:pgSz w:w="11906" w:h="16838"/>
       <w:pgMar w:top="1440" w:right="1440" w:bottom="1440" w:left="1440" w:header="720" w:footer="720" w:gutter="0"/>
       <w:pgNumType w:start="0"/>
@@ -15361,72 +15390,6 @@
     </w:sectPr>
   </w:body>
 </w:document>
-</file>
-
-<file path=word/comments.xml><?xml version="1.0" encoding="utf-8"?>
-<w:comments xmlns:wpc="http://schemas.microsoft.com/office/word/2010/wordprocessingCanvas" xmlns:cx="http://schemas.microsoft.com/office/drawing/2014/chartex" xmlns:cx1="http://schemas.microsoft.com/office/drawing/2015/9/8/chartex" xmlns:cx2="http://schemas.microsoft.com/office/drawing/2015/10/21/chartex" xmlns:cx3="http://schemas.microsoft.com/office/drawing/2016/5/9/chartex" xmlns:cx4="http://schemas.microsoft.com/office/drawing/2016/5/10/chartex" xmlns:cx5="http://schemas.microsoft.com/office/drawing/2016/5/11/chartex" xmlns:cx6="http://schemas.microsoft.com/office/drawing/2016/5/12/chartex" xmlns:cx7="http://schemas.microsoft.com/office/drawing/2016/5/13/chartex" xmlns:cx8="http://schemas.microsoft.com/office/drawing/2016/5/14/chartex" xmlns:mc="http://schemas.openxmlformats.org/markup-compatibility/2006" xmlns:aink="http://schemas.microsoft.com/office/drawing/2016/ink" xmlns:am3d="http://schemas.microsoft.com/office/drawing/2017/model3d" xmlns:o="urn:schemas-microsoft-com:office:office" xmlns:oel="http://schemas.microsoft.com/office/2019/extlst" xmlns:r="http://schemas.openxmlformats.org/officeDocument/2006/relationships" xmlns:m="http://schemas.openxmlformats.org/officeDocument/2006/math" xmlns:v="urn:schemas-microsoft-com:vml" xmlns:wp14="http://schemas.microsoft.com/office/word/2010/wordprocessingDrawing" xmlns:wp="http://schemas.openxmlformats.org/drawingml/2006/wordprocessingDrawing" xmlns:w10="urn:schemas-microsoft-com:office:word" xmlns:w="http://schemas.openxmlformats.org/wordprocessingml/2006/main" xmlns:w14="http://schemas.microsoft.com/office/word/2010/wordml" xmlns:w15="http://schemas.microsoft.com/office/word/2012/wordml" xmlns:w16cex="http://schemas.microsoft.com/office/word/2018/wordml/cex" xmlns:w16cid="http://schemas.microsoft.com/office/word/2016/wordml/cid" xmlns:w16="http://schemas.microsoft.com/office/word/2018/wordml" xmlns:w16sdtdh="http://schemas.microsoft.com/office/word/2020/wordml/sdtdatahash" xmlns:w16se="http://schemas.microsoft.com/office/word/2015/wordml/symex" xmlns:wpg="http://schemas.microsoft.com/office/word/2010/wordprocessingGroup" xmlns:wpi="http://schemas.microsoft.com/office/word/2010/wordprocessingInk" xmlns:wne="http://schemas.microsoft.com/office/word/2006/wordml" xmlns:wps="http://schemas.microsoft.com/office/word/2010/wordprocessingShape" mc:Ignorable="w14 w15 w16se w16cid w16 w16cex w16sdtdh wp14">
-  <w:comment w:id="13" w:author="Wishal Dhiraj" w:date="2023-10-15T12:23:00Z" w:initials="WD">
-    <w:p>
-      <w:pPr>
-        <w:jc w:val="left"/>
-      </w:pPr>
-      <w:r>
-        <w:rPr>
-          <w:rStyle w:val="CommentReference"/>
-        </w:rPr>
-        <w:annotationRef/>
-      </w:r>
-      <w:r>
-        <w:rPr>
-          <w:sz w:val="20"/>
-          <w:szCs w:val="20"/>
-        </w:rPr>
-        <w:t>Maybe use points to make it easier for the reader.</w:t>
-      </w:r>
-    </w:p>
-  </w:comment>
-  <w:comment w:id="24" w:author="Wishal Dhiraj" w:date="2023-10-15T12:17:00Z" w:initials="WD">
-    <w:p>
-      <w:pPr>
-        <w:jc w:val="left"/>
-      </w:pPr>
-      <w:r>
-        <w:rPr>
-          <w:rStyle w:val="CommentReference"/>
-        </w:rPr>
-        <w:annotationRef/>
-      </w:r>
-      <w:r>
-        <w:rPr>
-          <w:sz w:val="20"/>
-          <w:szCs w:val="20"/>
-        </w:rPr>
-        <w:t>These should map to research questions?</w:t>
-      </w:r>
-    </w:p>
-  </w:comment>
-</w:comments>
-</file>
-
-<file path=word/commentsExtended.xml><?xml version="1.0" encoding="utf-8"?>
-<w15:commentsEx xmlns:wpc="http://schemas.microsoft.com/office/word/2010/wordprocessingCanvas" xmlns:cx="http://schemas.microsoft.com/office/drawing/2014/chartex" xmlns:cx1="http://schemas.microsoft.com/office/drawing/2015/9/8/chartex" xmlns:cx2="http://schemas.microsoft.com/office/drawing/2015/10/21/chartex" xmlns:cx3="http://schemas.microsoft.com/office/drawing/2016/5/9/chartex" xmlns:cx4="http://schemas.microsoft.com/office/drawing/2016/5/10/chartex" xmlns:cx5="http://schemas.microsoft.com/office/drawing/2016/5/11/chartex" xmlns:cx6="http://schemas.microsoft.com/office/drawing/2016/5/12/chartex" xmlns:cx7="http://schemas.microsoft.com/office/drawing/2016/5/13/chartex" xmlns:cx8="http://schemas.microsoft.com/office/drawing/2016/5/14/chartex" xmlns:mc="http://schemas.openxmlformats.org/markup-compatibility/2006" xmlns:aink="http://schemas.microsoft.com/office/drawing/2016/ink" xmlns:am3d="http://schemas.microsoft.com/office/drawing/2017/model3d" xmlns:o="urn:schemas-microsoft-com:office:office" xmlns:oel="http://schemas.microsoft.com/office/2019/extlst" xmlns:r="http://schemas.openxmlformats.org/officeDocument/2006/relationships" xmlns:m="http://schemas.openxmlformats.org/officeDocument/2006/math" xmlns:v="urn:schemas-microsoft-com:vml" xmlns:wp14="http://schemas.microsoft.com/office/word/2010/wordprocessingDrawing" xmlns:wp="http://schemas.openxmlformats.org/drawingml/2006/wordprocessingDrawing" xmlns:w10="urn:schemas-microsoft-com:office:word" xmlns:w="http://schemas.openxmlformats.org/wordprocessingml/2006/main" xmlns:w14="http://schemas.microsoft.com/office/word/2010/wordml" xmlns:w15="http://schemas.microsoft.com/office/word/2012/wordml" xmlns:w16cex="http://schemas.microsoft.com/office/word/2018/wordml/cex" xmlns:w16cid="http://schemas.microsoft.com/office/word/2016/wordml/cid" xmlns:w16="http://schemas.microsoft.com/office/word/2018/wordml" xmlns:w16sdtdh="http://schemas.microsoft.com/office/word/2020/wordml/sdtdatahash" xmlns:w16se="http://schemas.microsoft.com/office/word/2015/wordml/symex" xmlns:wpg="http://schemas.microsoft.com/office/word/2010/wordprocessingGroup" xmlns:wpi="http://schemas.microsoft.com/office/word/2010/wordprocessingInk" xmlns:wne="http://schemas.microsoft.com/office/word/2006/wordml" xmlns:wps="http://schemas.microsoft.com/office/word/2010/wordprocessingShape" mc:Ignorable="w14 w15 w16se w16cid w16 w16cex w16sdtdh wp14">
-  <w15:commentEx w15:paraId="7D442E92" w15:done="1"/>
-  <w15:commentEx w15:paraId="5C053B66" w15:done="1"/>
-</w15:commentsEx>
-</file>
-
-<file path=word/commentsExtensible.xml><?xml version="1.0" encoding="utf-8"?>
-<w16cex:commentsExtensible xmlns:wpc="http://schemas.microsoft.com/office/word/2010/wordprocessingCanvas" xmlns:cx="http://schemas.microsoft.com/office/drawing/2014/chartex" xmlns:cx1="http://schemas.microsoft.com/office/drawing/2015/9/8/chartex" xmlns:cx2="http://schemas.microsoft.com/office/drawing/2015/10/21/chartex" xmlns:cx3="http://schemas.microsoft.com/office/drawing/2016/5/9/chartex" xmlns:cx4="http://schemas.microsoft.com/office/drawing/2016/5/10/chartex" xmlns:cx5="http://schemas.microsoft.com/office/drawing/2016/5/11/chartex" xmlns:cx6="http://schemas.microsoft.com/office/drawing/2016/5/12/chartex" xmlns:cx7="http://schemas.microsoft.com/office/drawing/2016/5/13/chartex" xmlns:cx8="http://schemas.microsoft.com/office/drawing/2016/5/14/chartex" xmlns:mc="http://schemas.openxmlformats.org/markup-compatibility/2006" xmlns:aink="http://schemas.microsoft.com/office/drawing/2016/ink" xmlns:am3d="http://schemas.microsoft.com/office/drawing/2017/model3d" xmlns:o="urn:schemas-microsoft-com:office:office" xmlns:oel="http://schemas.microsoft.com/office/2019/extlst" xmlns:r="http://schemas.openxmlformats.org/officeDocument/2006/relationships" xmlns:m="http://schemas.openxmlformats.org/officeDocument/2006/math" xmlns:v="urn:schemas-microsoft-com:vml" xmlns:wp14="http://schemas.microsoft.com/office/word/2010/wordprocessingDrawing" xmlns:wp="http://schemas.openxmlformats.org/drawingml/2006/wordprocessingDrawing" xmlns:w10="urn:schemas-microsoft-com:office:word" xmlns:w="http://schemas.openxmlformats.org/wordprocessingml/2006/main" xmlns:w14="http://schemas.microsoft.com/office/word/2010/wordml" xmlns:w15="http://schemas.microsoft.com/office/word/2012/wordml" xmlns:w16cex="http://schemas.microsoft.com/office/word/2018/wordml/cex" xmlns:w16cid="http://schemas.microsoft.com/office/word/2016/wordml/cid" xmlns:w16="http://schemas.microsoft.com/office/word/2018/wordml" xmlns:w16sdtdh="http://schemas.microsoft.com/office/word/2020/wordml/sdtdatahash" xmlns:w16se="http://schemas.microsoft.com/office/word/2015/wordml/symex" xmlns:wpg="http://schemas.microsoft.com/office/word/2010/wordprocessingGroup" xmlns:wpi="http://schemas.microsoft.com/office/word/2010/wordprocessingInk" xmlns:wne="http://schemas.microsoft.com/office/word/2006/wordml" xmlns:wps="http://schemas.microsoft.com/office/word/2010/wordprocessingShape" mc:Ignorable="w14 w15 w16se w16cid w16 w16cex w16sdtdh wp14">
-  <w16cex:commentExtensible w16cex:durableId="3009C31E" w16cex:dateUtc="2023-10-15T06:53:00Z"/>
-  <w16cex:commentExtensible w16cex:durableId="0D2A66F4" w16cex:dateUtc="2023-10-15T06:47:00Z"/>
-</w16cex:commentsExtensible>
-</file>
-
-<file path=word/commentsIds.xml><?xml version="1.0" encoding="utf-8"?>
-<w16cid:commentsIds xmlns:wpc="http://schemas.microsoft.com/office/word/2010/wordprocessingCanvas" xmlns:cx="http://schemas.microsoft.com/office/drawing/2014/chartex" xmlns:cx1="http://schemas.microsoft.com/office/drawing/2015/9/8/chartex" xmlns:cx2="http://schemas.microsoft.com/office/drawing/2015/10/21/chartex" xmlns:cx3="http://schemas.microsoft.com/office/drawing/2016/5/9/chartex" xmlns:cx4="http://schemas.microsoft.com/office/drawing/2016/5/10/chartex" xmlns:cx5="http://schemas.microsoft.com/office/drawing/2016/5/11/chartex" xmlns:cx6="http://schemas.microsoft.com/office/drawing/2016/5/12/chartex" xmlns:cx7="http://schemas.microsoft.com/office/drawing/2016/5/13/chartex" xmlns:cx8="http://schemas.microsoft.com/office/drawing/2016/5/14/chartex" xmlns:mc="http://schemas.openxmlformats.org/markup-compatibility/2006" xmlns:aink="http://schemas.microsoft.com/office/drawing/2016/ink" xmlns:am3d="http://schemas.microsoft.com/office/drawing/2017/model3d" xmlns:o="urn:schemas-microsoft-com:office:office" xmlns:oel="http://schemas.microsoft.com/office/2019/extlst" xmlns:r="http://schemas.openxmlformats.org/officeDocument/2006/relationships" xmlns:m="http://schemas.openxmlformats.org/officeDocument/2006/math" xmlns:v="urn:schemas-microsoft-com:vml" xmlns:wp14="http://schemas.microsoft.com/office/word/2010/wordprocessingDrawing" xmlns:wp="http://schemas.openxmlformats.org/drawingml/2006/wordprocessingDrawing" xmlns:w10="urn:schemas-microsoft-com:office:word" xmlns:w="http://schemas.openxmlformats.org/wordprocessingml/2006/main" xmlns:w14="http://schemas.microsoft.com/office/word/2010/wordml" xmlns:w15="http://schemas.microsoft.com/office/word/2012/wordml" xmlns:w16cex="http://schemas.microsoft.com/office/word/2018/wordml/cex" xmlns:w16cid="http://schemas.microsoft.com/office/word/2016/wordml/cid" xmlns:w16="http://schemas.microsoft.com/office/word/2018/wordml" xmlns:w16sdtdh="http://schemas.microsoft.com/office/word/2020/wordml/sdtdatahash" xmlns:w16se="http://schemas.microsoft.com/office/word/2015/wordml/symex" xmlns:wpg="http://schemas.microsoft.com/office/word/2010/wordprocessingGroup" xmlns:wpi="http://schemas.microsoft.com/office/word/2010/wordprocessingInk" xmlns:wne="http://schemas.microsoft.com/office/word/2006/wordml" xmlns:wps="http://schemas.microsoft.com/office/word/2010/wordprocessingShape" mc:Ignorable="w14 w15 w16se w16cid w16 w16cex w16sdtdh wp14">
-  <w16cid:commentId w16cid:paraId="7D442E92" w16cid:durableId="3009C31E"/>
-  <w16cid:commentId w16cid:paraId="5C053B66" w16cid:durableId="0D2A66F4"/>
-</w16cid:commentsIds>
 </file>
 
 <file path=word/endnotes.xml><?xml version="1.0" encoding="utf-8"?>
@@ -17071,14 +17034,6 @@
     <w:abstractNumId w:val="6"/>
   </w:num>
 </w:numbering>
-</file>
-
-<file path=word/people.xml><?xml version="1.0" encoding="utf-8"?>
-<w15:people xmlns:wpc="http://schemas.microsoft.com/office/word/2010/wordprocessingCanvas" xmlns:cx="http://schemas.microsoft.com/office/drawing/2014/chartex" xmlns:cx1="http://schemas.microsoft.com/office/drawing/2015/9/8/chartex" xmlns:cx2="http://schemas.microsoft.com/office/drawing/2015/10/21/chartex" xmlns:cx3="http://schemas.microsoft.com/office/drawing/2016/5/9/chartex" xmlns:cx4="http://schemas.microsoft.com/office/drawing/2016/5/10/chartex" xmlns:cx5="http://schemas.microsoft.com/office/drawing/2016/5/11/chartex" xmlns:cx6="http://schemas.microsoft.com/office/drawing/2016/5/12/chartex" xmlns:cx7="http://schemas.microsoft.com/office/drawing/2016/5/13/chartex" xmlns:cx8="http://schemas.microsoft.com/office/drawing/2016/5/14/chartex" xmlns:mc="http://schemas.openxmlformats.org/markup-compatibility/2006" xmlns:aink="http://schemas.microsoft.com/office/drawing/2016/ink" xmlns:am3d="http://schemas.microsoft.com/office/drawing/2017/model3d" xmlns:o="urn:schemas-microsoft-com:office:office" xmlns:oel="http://schemas.microsoft.com/office/2019/extlst" xmlns:r="http://schemas.openxmlformats.org/officeDocument/2006/relationships" xmlns:m="http://schemas.openxmlformats.org/officeDocument/2006/math" xmlns:v="urn:schemas-microsoft-com:vml" xmlns:wp14="http://schemas.microsoft.com/office/word/2010/wordprocessingDrawing" xmlns:wp="http://schemas.openxmlformats.org/drawingml/2006/wordprocessingDrawing" xmlns:w10="urn:schemas-microsoft-com:office:word" xmlns:w="http://schemas.openxmlformats.org/wordprocessingml/2006/main" xmlns:w14="http://schemas.microsoft.com/office/word/2010/wordml" xmlns:w15="http://schemas.microsoft.com/office/word/2012/wordml" xmlns:w16cex="http://schemas.microsoft.com/office/word/2018/wordml/cex" xmlns:w16cid="http://schemas.microsoft.com/office/word/2016/wordml/cid" xmlns:w16="http://schemas.microsoft.com/office/word/2018/wordml" xmlns:w16sdtdh="http://schemas.microsoft.com/office/word/2020/wordml/sdtdatahash" xmlns:w16se="http://schemas.microsoft.com/office/word/2015/wordml/symex" xmlns:wpg="http://schemas.microsoft.com/office/word/2010/wordprocessingGroup" xmlns:wpi="http://schemas.microsoft.com/office/word/2010/wordprocessingInk" xmlns:wne="http://schemas.microsoft.com/office/word/2006/wordml" xmlns:wps="http://schemas.microsoft.com/office/word/2010/wordprocessingShape" mc:Ignorable="w14 w15 w16se w16cid w16 w16cex w16sdtdh wp14">
-  <w15:person w15:author="Wishal Dhiraj">
-    <w15:presenceInfo w15:providerId="Windows Live" w15:userId="e673327fd9c95f27"/>
-  </w15:person>
-</w15:people>
 </file>
 
 <file path=word/styles.xml><?xml version="1.0" encoding="utf-8"?>

</xml_diff>